<commit_message>
finished rough draft of section 1 and the appendix. Waiting on other sections before completing references and the appendix.
</commit_message>
<xml_diff>
--- a/doc/phase1/requirements.docx
+++ b/doc/phase1/requirements.docx
@@ -3,9 +3,1083 @@
 <w:document xmlns:mo="http://schemas.microsoft.com/office/mac/office/2008/main" xmlns:ve="http://schemas.openxmlformats.org/markup-compatibility/2006" xmlns:mv="urn:schemas-microsoft-com:mac:vml" xmlns:o="urn:schemas-microsoft-com:office:office" xmlns:r="http://schemas.openxmlformats.org/officeDocument/2006/relationships" xmlns:m="http://schemas.openxmlformats.org/officeDocument/2006/math" xmlns:v="urn:schemas-microsoft-com:vml" xmlns:wp="http://schemas.openxmlformats.org/drawingml/2006/wordprocessingDrawing" xmlns:w10="urn:schemas-microsoft-com:office:word" xmlns:w="http://schemas.openxmlformats.org/wordprocessingml/2006/main" xmlns:wne="http://schemas.microsoft.com/office/word/2006/wordml">
   <w:body>
     <w:p>
-      <w:r>
-        <w:t>sup</w:t>
-      </w:r>
+      <w:pPr>
+        <w:spacing w:after="60"/>
+        <w:jc w:val="center"/>
+        <w:rPr>
+          <w:rFonts w:ascii="Times New Roman" w:hAnsi="Times New Roman"/>
+          <w:b/>
+        </w:rPr>
+      </w:pPr>
+      <w:r>
+        <w:rPr>
+          <w:rFonts w:ascii="Times New Roman" w:hAnsi="Times New Roman"/>
+          <w:b/>
+        </w:rPr>
+        <w:t>CSE361 Requirements Specification</w:t>
+      </w:r>
+    </w:p>
+    <w:p>
+      <w:pPr>
+        <w:spacing w:after="60"/>
+        <w:jc w:val="center"/>
+        <w:rPr>
+          <w:rFonts w:ascii="Times New Roman" w:hAnsi="Times New Roman"/>
+        </w:rPr>
+      </w:pPr>
+      <w:r>
+        <w:rPr>
+          <w:rFonts w:ascii="Times New Roman" w:hAnsi="Times New Roman"/>
+        </w:rPr>
+        <w:t>Team Maverick Ap</w:t>
+      </w:r>
+      <w:r>
+        <w:rPr>
+          <w:rFonts w:ascii="Times New Roman" w:hAnsi="Times New Roman"/>
+        </w:rPr>
+        <w:t>p</w:t>
+      </w:r>
+      <w:r>
+        <w:rPr>
+          <w:rFonts w:ascii="Times New Roman" w:hAnsi="Times New Roman"/>
+        </w:rPr>
+        <w:t xml:space="preserve">lications Corporation: </w:t>
+      </w:r>
+    </w:p>
+    <w:p>
+      <w:pPr>
+        <w:spacing w:after="60"/>
+        <w:jc w:val="center"/>
+        <w:rPr>
+          <w:rFonts w:ascii="Times New Roman" w:hAnsi="Times New Roman"/>
+        </w:rPr>
+      </w:pPr>
+      <w:r>
+        <w:rPr>
+          <w:rFonts w:ascii="Times New Roman" w:hAnsi="Times New Roman"/>
+        </w:rPr>
+        <w:t xml:space="preserve">Ryan Carlson, Stephen </w:t>
+      </w:r>
+      <w:proofErr w:type="spellStart"/>
+      <w:r>
+        <w:rPr>
+          <w:rFonts w:ascii="Times New Roman" w:hAnsi="Times New Roman"/>
+        </w:rPr>
+        <w:t>Pandorf</w:t>
+      </w:r>
+      <w:proofErr w:type="spellEnd"/>
+      <w:r>
+        <w:rPr>
+          <w:rFonts w:ascii="Times New Roman" w:hAnsi="Times New Roman"/>
+        </w:rPr>
+        <w:t>, Jeremy Wagner, Kevin Rock</w:t>
+      </w:r>
+    </w:p>
+    <w:p>
+      <w:pPr>
+        <w:spacing w:after="60"/>
+        <w:jc w:val="center"/>
+        <w:rPr>
+          <w:rFonts w:ascii="Times New Roman" w:hAnsi="Times New Roman"/>
+        </w:rPr>
+      </w:pPr>
+      <w:r>
+        <w:rPr>
+          <w:rFonts w:ascii="Times New Roman" w:hAnsi="Times New Roman"/>
+        </w:rPr>
+        <w:t>October 3, 2013</w:t>
+      </w:r>
+    </w:p>
+    <w:p>
+      <w:pPr>
+        <w:spacing w:after="60"/>
+        <w:jc w:val="center"/>
+        <w:rPr>
+          <w:rFonts w:ascii="Times New Roman" w:hAnsi="Times New Roman"/>
+        </w:rPr>
+      </w:pPr>
+    </w:p>
+    <w:p>
+      <w:pPr>
+        <w:rPr>
+          <w:rFonts w:ascii="Times New Roman" w:hAnsi="Times New Roman"/>
+          <w:b/>
+        </w:rPr>
+      </w:pPr>
+      <w:r>
+        <w:rPr>
+          <w:rFonts w:ascii="Times New Roman" w:hAnsi="Times New Roman"/>
+          <w:b/>
+        </w:rPr>
+        <w:t xml:space="preserve">1.0 </w:t>
+      </w:r>
+      <w:r>
+        <w:rPr>
+          <w:rFonts w:ascii="Times New Roman" w:hAnsi="Times New Roman"/>
+          <w:b/>
+        </w:rPr>
+        <w:t>Introduction</w:t>
+      </w:r>
+    </w:p>
+    <w:p>
+      <w:pPr>
+        <w:rPr>
+          <w:rFonts w:ascii="Times New Roman" w:hAnsi="Times New Roman"/>
+          <w:sz w:val="20"/>
+        </w:rPr>
+      </w:pPr>
+      <w:r>
+        <w:rPr>
+          <w:rFonts w:ascii="Times New Roman" w:hAnsi="Times New Roman"/>
+          <w:sz w:val="20"/>
+        </w:rPr>
+        <w:t xml:space="preserve">The product we are developing is a “twitter-like” web application for use by </w:t>
+      </w:r>
+      <w:r>
+        <w:rPr>
+          <w:rFonts w:ascii="Times New Roman" w:hAnsi="Times New Roman"/>
+          <w:sz w:val="20"/>
+        </w:rPr>
+        <w:t>employees of the company HAL to facilitate communication of employees regardless of geographical location.</w:t>
+      </w:r>
+      <w:r>
+        <w:rPr>
+          <w:rFonts w:ascii="Times New Roman" w:hAnsi="Times New Roman"/>
+          <w:sz w:val="20"/>
+        </w:rPr>
+        <w:t xml:space="preserve"> The information provided by the application will be built from information stored in a database.</w:t>
+      </w:r>
+      <w:r>
+        <w:rPr>
+          <w:rFonts w:ascii="Times New Roman" w:hAnsi="Times New Roman"/>
+          <w:sz w:val="20"/>
+        </w:rPr>
+        <w:t xml:space="preserve"> The information will be </w:t>
+      </w:r>
+      <w:proofErr w:type="gramStart"/>
+      <w:r>
+        <w:rPr>
+          <w:rFonts w:ascii="Times New Roman" w:hAnsi="Times New Roman"/>
+          <w:sz w:val="20"/>
+        </w:rPr>
+        <w:t>200 character</w:t>
+      </w:r>
+      <w:proofErr w:type="gramEnd"/>
+      <w:r>
+        <w:rPr>
+          <w:rFonts w:ascii="Times New Roman" w:hAnsi="Times New Roman"/>
+          <w:sz w:val="20"/>
+        </w:rPr>
+        <w:t xml:space="preserve"> maximum “tweets” that will hold productive information for employees to share.</w:t>
+      </w:r>
+      <w:r>
+        <w:rPr>
+          <w:rFonts w:ascii="Times New Roman" w:hAnsi="Times New Roman"/>
+          <w:sz w:val="20"/>
+        </w:rPr>
+        <w:t xml:space="preserve"> </w:t>
+      </w:r>
+    </w:p>
+    <w:p>
+      <w:pPr>
+        <w:pStyle w:val="ListParagraph"/>
+        <w:ind w:left="1080"/>
+        <w:rPr>
+          <w:rFonts w:ascii="Times New Roman" w:hAnsi="Times New Roman"/>
+          <w:b/>
+        </w:rPr>
+      </w:pPr>
+    </w:p>
+    <w:p>
+      <w:pPr>
+        <w:pStyle w:val="ListParagraph"/>
+        <w:numPr>
+          <w:ilvl w:val="1"/>
+          <w:numId w:val="3"/>
+        </w:numPr>
+        <w:rPr>
+          <w:rFonts w:ascii="Times New Roman" w:hAnsi="Times New Roman"/>
+          <w:b/>
+        </w:rPr>
+      </w:pPr>
+      <w:r>
+        <w:rPr>
+          <w:rFonts w:ascii="Times New Roman" w:hAnsi="Times New Roman"/>
+          <w:b/>
+        </w:rPr>
+        <w:t>Purpose</w:t>
+      </w:r>
+    </w:p>
+    <w:p>
+      <w:pPr>
+        <w:rPr>
+          <w:rFonts w:ascii="Times New Roman" w:hAnsi="Times New Roman"/>
+          <w:sz w:val="20"/>
+        </w:rPr>
+      </w:pPr>
+      <w:r>
+        <w:rPr>
+          <w:rFonts w:ascii="Times New Roman" w:hAnsi="Times New Roman"/>
+          <w:sz w:val="20"/>
+        </w:rPr>
+        <w:t>The purpose of this project is to help employees of HAL collaborate by sharing “expert knowledge” on the subjects of which they are knowledgeable</w:t>
+      </w:r>
+      <w:r>
+        <w:rPr>
+          <w:rFonts w:ascii="Times New Roman" w:hAnsi="Times New Roman"/>
+          <w:sz w:val="20"/>
+        </w:rPr>
+        <w:t>.</w:t>
+      </w:r>
+      <w:r>
+        <w:rPr>
+          <w:rFonts w:ascii="Times New Roman" w:hAnsi="Times New Roman"/>
+          <w:sz w:val="20"/>
+        </w:rPr>
+        <w:t xml:space="preserve"> Specifically, a coder may be </w:t>
+      </w:r>
+      <w:r>
+        <w:rPr>
+          <w:rFonts w:ascii="Times New Roman" w:hAnsi="Times New Roman"/>
+          <w:sz w:val="20"/>
+        </w:rPr>
+        <w:t>searching for an algorithm to use in his work and would like to search within the company to find another coder with a solution.</w:t>
+      </w:r>
+      <w:r>
+        <w:rPr>
+          <w:rFonts w:ascii="Times New Roman" w:hAnsi="Times New Roman"/>
+          <w:sz w:val="20"/>
+        </w:rPr>
+        <w:t xml:space="preserve"> In our implementation, the coder in question can search for posts based on </w:t>
+      </w:r>
+      <w:proofErr w:type="spellStart"/>
+      <w:r>
+        <w:rPr>
+          <w:rFonts w:ascii="Times New Roman" w:hAnsi="Times New Roman"/>
+          <w:sz w:val="20"/>
+        </w:rPr>
+        <w:t>hashtags</w:t>
+      </w:r>
+      <w:proofErr w:type="spellEnd"/>
+      <w:r>
+        <w:rPr>
+          <w:rFonts w:ascii="Times New Roman" w:hAnsi="Times New Roman"/>
+          <w:sz w:val="20"/>
+        </w:rPr>
+        <w:t xml:space="preserve"> that indication subject matter.</w:t>
+      </w:r>
+      <w:r>
+        <w:rPr>
+          <w:rFonts w:ascii="Times New Roman" w:hAnsi="Times New Roman"/>
+          <w:sz w:val="20"/>
+        </w:rPr>
+        <w:t xml:space="preserve"> The information will be gathered though the posts, stored on the database. The posts will then be searchable though our interface by searching </w:t>
+      </w:r>
+      <w:proofErr w:type="spellStart"/>
+      <w:r>
+        <w:rPr>
+          <w:rFonts w:ascii="Times New Roman" w:hAnsi="Times New Roman"/>
+          <w:sz w:val="20"/>
+        </w:rPr>
+        <w:t>hashtags</w:t>
+      </w:r>
+      <w:proofErr w:type="spellEnd"/>
+      <w:r>
+        <w:rPr>
+          <w:rFonts w:ascii="Times New Roman" w:hAnsi="Times New Roman"/>
+          <w:sz w:val="20"/>
+        </w:rPr>
+        <w:t xml:space="preserve"> or reading a particular user’s posts.</w:t>
+      </w:r>
+    </w:p>
+    <w:p>
+      <w:pPr>
+        <w:rPr>
+          <w:rFonts w:ascii="Times New Roman" w:hAnsi="Times New Roman"/>
+          <w:sz w:val="20"/>
+        </w:rPr>
+      </w:pPr>
+    </w:p>
+    <w:p>
+      <w:pPr>
+        <w:pStyle w:val="ListParagraph"/>
+        <w:numPr>
+          <w:ilvl w:val="1"/>
+          <w:numId w:val="3"/>
+        </w:numPr>
+        <w:rPr>
+          <w:rFonts w:ascii="Times New Roman" w:hAnsi="Times New Roman"/>
+          <w:b/>
+        </w:rPr>
+      </w:pPr>
+      <w:r>
+        <w:rPr>
+          <w:rFonts w:ascii="Times New Roman" w:hAnsi="Times New Roman"/>
+          <w:b/>
+        </w:rPr>
+        <w:t>Document Conventions</w:t>
+      </w:r>
+    </w:p>
+    <w:p>
+      <w:pPr>
+        <w:rPr>
+          <w:rFonts w:ascii="Times New Roman" w:hAnsi="Times New Roman"/>
+          <w:sz w:val="20"/>
+        </w:rPr>
+      </w:pPr>
+      <w:r>
+        <w:rPr>
+          <w:rFonts w:ascii="Times New Roman" w:hAnsi="Times New Roman"/>
+          <w:sz w:val="20"/>
+        </w:rPr>
+        <w:t xml:space="preserve">To aid the readability of this document, certain conventions will be used. The main purpose of the document itself is to convey the requirements, so emphasis is placed on the segmentation of requirements and their descriptions. </w:t>
+      </w:r>
+      <w:r>
+        <w:rPr>
+          <w:rFonts w:ascii="Times New Roman" w:hAnsi="Times New Roman"/>
+          <w:sz w:val="20"/>
+        </w:rPr>
+        <w:t xml:space="preserve">Each requirement will be begin with R# where R indicates a requirement and # will be a unique number assigned to that requirement. </w:t>
+      </w:r>
+      <w:r>
+        <w:rPr>
+          <w:rFonts w:ascii="Times New Roman" w:hAnsi="Times New Roman"/>
+          <w:sz w:val="20"/>
+        </w:rPr>
+        <w:t>Any technical or otherwise ambiguous terms wi</w:t>
+      </w:r>
+      <w:r>
+        <w:rPr>
+          <w:rFonts w:ascii="Times New Roman" w:hAnsi="Times New Roman"/>
+          <w:sz w:val="20"/>
+        </w:rPr>
+        <w:t>l</w:t>
+      </w:r>
+      <w:r>
+        <w:rPr>
+          <w:rFonts w:ascii="Times New Roman" w:hAnsi="Times New Roman"/>
+          <w:sz w:val="20"/>
+        </w:rPr>
+        <w:t xml:space="preserve">l be defined in section 4. </w:t>
+      </w:r>
+    </w:p>
+    <w:p>
+      <w:pPr>
+        <w:rPr>
+          <w:rFonts w:ascii="Times New Roman" w:hAnsi="Times New Roman"/>
+          <w:sz w:val="20"/>
+        </w:rPr>
+      </w:pPr>
+    </w:p>
+    <w:p>
+      <w:pPr>
+        <w:pStyle w:val="ListParagraph"/>
+        <w:numPr>
+          <w:ilvl w:val="1"/>
+          <w:numId w:val="3"/>
+        </w:numPr>
+        <w:rPr>
+          <w:rFonts w:ascii="Times New Roman" w:hAnsi="Times New Roman"/>
+          <w:b/>
+        </w:rPr>
+      </w:pPr>
+      <w:r>
+        <w:rPr>
+          <w:rFonts w:ascii="Times New Roman" w:hAnsi="Times New Roman"/>
+          <w:b/>
+        </w:rPr>
+        <w:t>Intended Audience</w:t>
+      </w:r>
+    </w:p>
+    <w:p>
+      <w:pPr>
+        <w:rPr>
+          <w:rFonts w:ascii="Times New Roman" w:hAnsi="Times New Roman"/>
+          <w:sz w:val="20"/>
+        </w:rPr>
+      </w:pPr>
+      <w:r>
+        <w:rPr>
+          <w:rFonts w:ascii="Times New Roman" w:hAnsi="Times New Roman"/>
+          <w:sz w:val="20"/>
+        </w:rPr>
+        <w:t xml:space="preserve">This document is intended for the client, and members of the software team that will be building the application. </w:t>
+      </w:r>
+      <w:r>
+        <w:rPr>
+          <w:rFonts w:ascii="Times New Roman" w:hAnsi="Times New Roman"/>
+          <w:sz w:val="20"/>
+        </w:rPr>
+        <w:t>It is a contract between the client and builders of t</w:t>
+      </w:r>
+      <w:r>
+        <w:rPr>
+          <w:rFonts w:ascii="Times New Roman" w:hAnsi="Times New Roman"/>
+          <w:sz w:val="20"/>
+        </w:rPr>
+        <w:t xml:space="preserve">he application that states </w:t>
+      </w:r>
+      <w:r>
+        <w:rPr>
+          <w:rFonts w:ascii="Times New Roman" w:hAnsi="Times New Roman"/>
+          <w:sz w:val="20"/>
+        </w:rPr>
+        <w:t>exactly what they would like to have</w:t>
+      </w:r>
+      <w:r>
+        <w:rPr>
+          <w:rFonts w:ascii="Times New Roman" w:hAnsi="Times New Roman"/>
+          <w:sz w:val="20"/>
+        </w:rPr>
+        <w:t xml:space="preserve"> built and what will be built.</w:t>
+      </w:r>
+      <w:r>
+        <w:rPr>
+          <w:rFonts w:ascii="Times New Roman" w:hAnsi="Times New Roman"/>
+          <w:sz w:val="20"/>
+        </w:rPr>
+        <w:t xml:space="preserve"> </w:t>
+      </w:r>
+      <w:r>
+        <w:rPr>
+          <w:rFonts w:ascii="Times New Roman" w:hAnsi="Times New Roman"/>
+          <w:sz w:val="20"/>
+        </w:rPr>
+        <w:t>Some aspects of the application in terms of requirements will be explained at a hig</w:t>
+      </w:r>
+      <w:r>
+        <w:rPr>
+          <w:rFonts w:ascii="Times New Roman" w:hAnsi="Times New Roman"/>
+          <w:sz w:val="20"/>
+        </w:rPr>
+        <w:t>h level, such as functionality. O</w:t>
+      </w:r>
+      <w:r>
+        <w:rPr>
+          <w:rFonts w:ascii="Times New Roman" w:hAnsi="Times New Roman"/>
+          <w:sz w:val="20"/>
+        </w:rPr>
+        <w:t>ther aspects will be described at a low level, as to emphasize the feasibility</w:t>
+      </w:r>
+      <w:r>
+        <w:rPr>
+          <w:rFonts w:ascii="Times New Roman" w:hAnsi="Times New Roman"/>
+          <w:sz w:val="20"/>
+        </w:rPr>
+        <w:t xml:space="preserve"> of the functions to</w:t>
+      </w:r>
+      <w:r>
+        <w:rPr>
+          <w:rFonts w:ascii="Times New Roman" w:hAnsi="Times New Roman"/>
+          <w:sz w:val="20"/>
+        </w:rPr>
+        <w:t xml:space="preserve"> be carried out.</w:t>
+      </w:r>
+      <w:r>
+        <w:rPr>
+          <w:rFonts w:ascii="Times New Roman" w:hAnsi="Times New Roman"/>
+          <w:sz w:val="20"/>
+        </w:rPr>
+        <w:t xml:space="preserve"> </w:t>
+      </w:r>
+      <w:r>
+        <w:rPr>
+          <w:rFonts w:ascii="Times New Roman" w:hAnsi="Times New Roman"/>
+          <w:sz w:val="20"/>
+        </w:rPr>
+        <w:t>This document will aid the testers, as a clear understanding of the requirements will lend to the way in which it can be tested.</w:t>
+      </w:r>
+    </w:p>
+    <w:p>
+      <w:pPr>
+        <w:rPr>
+          <w:rFonts w:ascii="Times New Roman" w:hAnsi="Times New Roman"/>
+          <w:sz w:val="20"/>
+        </w:rPr>
+      </w:pPr>
+    </w:p>
+    <w:p>
+      <w:pPr>
+        <w:pStyle w:val="ListParagraph"/>
+        <w:numPr>
+          <w:ilvl w:val="1"/>
+          <w:numId w:val="3"/>
+        </w:numPr>
+        <w:rPr>
+          <w:rFonts w:ascii="Times New Roman" w:hAnsi="Times New Roman"/>
+          <w:b/>
+        </w:rPr>
+      </w:pPr>
+      <w:r>
+        <w:rPr>
+          <w:rFonts w:ascii="Times New Roman" w:hAnsi="Times New Roman"/>
+          <w:b/>
+        </w:rPr>
+        <w:t>Product Scope</w:t>
+      </w:r>
+    </w:p>
+    <w:p>
+      <w:pPr>
+        <w:rPr>
+          <w:rFonts w:ascii="Times New Roman" w:hAnsi="Times New Roman"/>
+          <w:sz w:val="20"/>
+        </w:rPr>
+      </w:pPr>
+      <w:r>
+        <w:rPr>
+          <w:rFonts w:ascii="Times New Roman" w:hAnsi="Times New Roman"/>
+          <w:sz w:val="20"/>
+        </w:rPr>
+        <w:t>The scope of this product is limited to developing a web application to be rendered on either a desktop computer screen or mobile computer screen.</w:t>
+      </w:r>
+      <w:r>
+        <w:rPr>
+          <w:rFonts w:ascii="Times New Roman" w:hAnsi="Times New Roman"/>
+          <w:sz w:val="20"/>
+        </w:rPr>
+        <w:t xml:space="preserve"> </w:t>
+      </w:r>
+      <w:r>
+        <w:rPr>
+          <w:rFonts w:ascii="Times New Roman" w:hAnsi="Times New Roman"/>
+          <w:sz w:val="20"/>
+        </w:rPr>
+        <w:t>The application will capture user input through posts that will be stored in the database for retr</w:t>
+      </w:r>
+      <w:r>
+        <w:rPr>
+          <w:rFonts w:ascii="Times New Roman" w:hAnsi="Times New Roman"/>
+          <w:sz w:val="20"/>
+        </w:rPr>
+        <w:t xml:space="preserve">ieval in a variety of ways that are unique to </w:t>
+      </w:r>
+      <w:r>
+        <w:rPr>
+          <w:rFonts w:ascii="Times New Roman" w:hAnsi="Times New Roman"/>
+          <w:sz w:val="20"/>
+        </w:rPr>
+        <w:t xml:space="preserve">each </w:t>
+      </w:r>
+      <w:r>
+        <w:rPr>
+          <w:rFonts w:ascii="Times New Roman" w:hAnsi="Times New Roman"/>
+          <w:sz w:val="20"/>
+        </w:rPr>
+        <w:t>user of the application.</w:t>
+      </w:r>
+      <w:r>
+        <w:rPr>
+          <w:rFonts w:ascii="Times New Roman" w:hAnsi="Times New Roman"/>
+          <w:sz w:val="20"/>
+        </w:rPr>
+        <w:t xml:space="preserve"> </w:t>
+      </w:r>
+      <w:r>
+        <w:rPr>
+          <w:rFonts w:ascii="Times New Roman" w:hAnsi="Times New Roman"/>
+          <w:sz w:val="20"/>
+        </w:rPr>
+        <w:t>The functionality of the application will tailor the view every user gets by</w:t>
+      </w:r>
+      <w:r>
+        <w:rPr>
+          <w:rFonts w:ascii="Times New Roman" w:hAnsi="Times New Roman"/>
+          <w:sz w:val="20"/>
+        </w:rPr>
+        <w:t>:</w:t>
+      </w:r>
+      <w:r>
+        <w:rPr>
+          <w:rFonts w:ascii="Times New Roman" w:hAnsi="Times New Roman"/>
+          <w:sz w:val="20"/>
+        </w:rPr>
+        <w:t xml:space="preserve"> following users and </w:t>
+      </w:r>
+      <w:proofErr w:type="spellStart"/>
+      <w:r>
+        <w:rPr>
+          <w:rFonts w:ascii="Times New Roman" w:hAnsi="Times New Roman"/>
+          <w:sz w:val="20"/>
+        </w:rPr>
+        <w:t>hashtags</w:t>
+      </w:r>
+      <w:proofErr w:type="spellEnd"/>
+      <w:r>
+        <w:rPr>
+          <w:rFonts w:ascii="Times New Roman" w:hAnsi="Times New Roman"/>
+          <w:sz w:val="20"/>
+        </w:rPr>
+        <w:t>, or liking posts.</w:t>
+      </w:r>
+      <w:r>
+        <w:rPr>
+          <w:rFonts w:ascii="Times New Roman" w:hAnsi="Times New Roman"/>
+          <w:sz w:val="20"/>
+        </w:rPr>
+        <w:t xml:space="preserve"> </w:t>
+      </w:r>
+      <w:proofErr w:type="gramStart"/>
+      <w:r>
+        <w:rPr>
+          <w:rFonts w:ascii="Times New Roman" w:hAnsi="Times New Roman"/>
+          <w:sz w:val="20"/>
+        </w:rPr>
+        <w:t>Sections 2.2 describes</w:t>
+      </w:r>
+      <w:proofErr w:type="gramEnd"/>
+      <w:r>
+        <w:rPr>
+          <w:rFonts w:ascii="Times New Roman" w:hAnsi="Times New Roman"/>
+          <w:sz w:val="20"/>
+        </w:rPr>
+        <w:t xml:space="preserve"> these functionalities in greater detail. </w:t>
+      </w:r>
+      <w:r>
+        <w:rPr>
+          <w:rFonts w:ascii="Times New Roman" w:hAnsi="Times New Roman"/>
+          <w:sz w:val="20"/>
+        </w:rPr>
+        <w:t>T</w:t>
+      </w:r>
+      <w:r>
+        <w:rPr>
+          <w:rFonts w:ascii="Times New Roman" w:hAnsi="Times New Roman"/>
+          <w:sz w:val="20"/>
+        </w:rPr>
+        <w:t>he information displayed will be</w:t>
+      </w:r>
+      <w:r>
+        <w:rPr>
+          <w:rFonts w:ascii="Times New Roman" w:hAnsi="Times New Roman"/>
+          <w:sz w:val="20"/>
+        </w:rPr>
+        <w:t xml:space="preserve"> dynamic, as every X min</w:t>
+      </w:r>
+      <w:r>
+        <w:rPr>
+          <w:rFonts w:ascii="Times New Roman" w:hAnsi="Times New Roman"/>
+          <w:sz w:val="20"/>
+        </w:rPr>
+        <w:t>utes</w:t>
+      </w:r>
+      <w:r>
+        <w:rPr>
+          <w:rFonts w:ascii="Times New Roman" w:hAnsi="Times New Roman"/>
+          <w:sz w:val="20"/>
+        </w:rPr>
+        <w:t xml:space="preserve"> the page will automatically refresh to show the most current </w:t>
+      </w:r>
+      <w:r>
+        <w:rPr>
+          <w:rFonts w:ascii="Times New Roman" w:hAnsi="Times New Roman"/>
+          <w:sz w:val="20"/>
+        </w:rPr>
+        <w:t>information. The application will be interactive, users will be able to sort posts that they see. Sorting is also described in Section 2.2.</w:t>
+      </w:r>
+    </w:p>
+    <w:p>
+      <w:pPr>
+        <w:rPr>
+          <w:rFonts w:ascii="Times New Roman" w:hAnsi="Times New Roman"/>
+          <w:b/>
+        </w:rPr>
+      </w:pPr>
+      <w:r>
+        <w:rPr>
+          <w:rFonts w:ascii="Times New Roman" w:hAnsi="Times New Roman"/>
+          <w:b/>
+        </w:rPr>
+        <w:t>1.5 References</w:t>
+      </w:r>
+    </w:p>
+    <w:p>
+      <w:pPr>
+        <w:rPr>
+          <w:rFonts w:ascii="Times New Roman" w:hAnsi="Times New Roman"/>
+          <w:sz w:val="20"/>
+        </w:rPr>
+      </w:pPr>
+      <w:r>
+        <w:rPr>
+          <w:rFonts w:ascii="Times New Roman" w:hAnsi="Times New Roman"/>
+          <w:sz w:val="20"/>
+        </w:rPr>
+        <w:t>[1] New Oxford American Dictionary</w:t>
+      </w:r>
+    </w:p>
+    <w:p>
+      <w:pPr>
+        <w:rPr>
+          <w:rFonts w:ascii="Times New Roman" w:hAnsi="Times New Roman"/>
+          <w:sz w:val="20"/>
+        </w:rPr>
+      </w:pPr>
+      <w:r>
+        <w:rPr>
+          <w:rFonts w:ascii="Times New Roman" w:hAnsi="Times New Roman"/>
+          <w:sz w:val="20"/>
+        </w:rPr>
+        <w:t xml:space="preserve">[2] </w:t>
+      </w:r>
+      <w:proofErr w:type="gramStart"/>
+      <w:r>
+        <w:rPr>
+          <w:rFonts w:ascii="Times New Roman" w:hAnsi="Times New Roman"/>
+          <w:sz w:val="20"/>
+        </w:rPr>
+        <w:t>twitter.com</w:t>
+      </w:r>
+      <w:proofErr w:type="gramEnd"/>
+      <w:r>
+        <w:rPr>
+          <w:rFonts w:ascii="Times New Roman" w:hAnsi="Times New Roman"/>
+          <w:sz w:val="20"/>
+        </w:rPr>
+        <w:t>/about</w:t>
+      </w:r>
+    </w:p>
+    <w:p>
+      <w:pPr>
+        <w:rPr>
+          <w:rFonts w:ascii="Times New Roman" w:hAnsi="Times New Roman"/>
+          <w:b/>
+        </w:rPr>
+      </w:pPr>
+      <w:r>
+        <w:rPr>
+          <w:rFonts w:ascii="Times New Roman" w:hAnsi="Times New Roman"/>
+          <w:b/>
+        </w:rPr>
+        <w:t>4.0 Appendix A</w:t>
+      </w:r>
+    </w:p>
+    <w:p>
+      <w:pPr>
+        <w:pStyle w:val="ListParagraph"/>
+        <w:numPr>
+          <w:ilvl w:val="0"/>
+          <w:numId w:val="4"/>
+        </w:numPr>
+        <w:contextualSpacing w:val="0"/>
+        <w:rPr>
+          <w:rFonts w:ascii="Times New Roman" w:hAnsi="Times New Roman"/>
+          <w:sz w:val="20"/>
+        </w:rPr>
+      </w:pPr>
+      <w:proofErr w:type="spellStart"/>
+      <w:r>
+        <w:rPr>
+          <w:rFonts w:ascii="Times New Roman" w:hAnsi="Times New Roman"/>
+          <w:b/>
+          <w:sz w:val="20"/>
+        </w:rPr>
+        <w:t>Hashtag</w:t>
+      </w:r>
+      <w:proofErr w:type="spellEnd"/>
+      <w:r>
+        <w:rPr>
+          <w:rFonts w:ascii="Times New Roman" w:hAnsi="Times New Roman"/>
+          <w:sz w:val="20"/>
+        </w:rPr>
+        <w:t xml:space="preserve"> – A sequence of characters beginning with “#”. Ind</w:t>
+      </w:r>
+      <w:r>
+        <w:rPr>
+          <w:rFonts w:ascii="Times New Roman" w:hAnsi="Times New Roman"/>
+          <w:sz w:val="20"/>
+        </w:rPr>
+        <w:t>icates the subject matter of a</w:t>
+      </w:r>
+      <w:r>
+        <w:rPr>
+          <w:rFonts w:ascii="Times New Roman" w:hAnsi="Times New Roman"/>
+          <w:sz w:val="20"/>
+        </w:rPr>
+        <w:t xml:space="preserve"> post.</w:t>
+      </w:r>
+    </w:p>
+    <w:p>
+      <w:pPr>
+        <w:pStyle w:val="ListParagraph"/>
+        <w:numPr>
+          <w:ilvl w:val="0"/>
+          <w:numId w:val="4"/>
+        </w:numPr>
+        <w:contextualSpacing w:val="0"/>
+        <w:rPr>
+          <w:rFonts w:ascii="Times New Roman" w:hAnsi="Times New Roman"/>
+          <w:sz w:val="20"/>
+        </w:rPr>
+      </w:pPr>
+      <w:r>
+        <w:rPr>
+          <w:rFonts w:ascii="Times New Roman" w:hAnsi="Times New Roman"/>
+          <w:b/>
+          <w:sz w:val="20"/>
+        </w:rPr>
+        <w:t>Post</w:t>
+      </w:r>
+      <w:r>
+        <w:rPr>
+          <w:rFonts w:ascii="Times New Roman" w:hAnsi="Times New Roman"/>
+          <w:sz w:val="20"/>
+        </w:rPr>
+        <w:t xml:space="preserve"> – A 200 maximum sequence of characters that a user shares information through.</w:t>
+      </w:r>
+    </w:p>
+    <w:p>
+      <w:pPr>
+        <w:pStyle w:val="ListParagraph"/>
+        <w:numPr>
+          <w:ilvl w:val="0"/>
+          <w:numId w:val="4"/>
+        </w:numPr>
+        <w:contextualSpacing w:val="0"/>
+        <w:rPr>
+          <w:rFonts w:ascii="Times New Roman" w:hAnsi="Times New Roman"/>
+          <w:sz w:val="20"/>
+        </w:rPr>
+      </w:pPr>
+      <w:r>
+        <w:rPr>
+          <w:rFonts w:ascii="Times New Roman" w:hAnsi="Times New Roman"/>
+          <w:b/>
+          <w:sz w:val="20"/>
+        </w:rPr>
+        <w:t>Twitter</w:t>
+      </w:r>
+      <w:r>
+        <w:rPr>
+          <w:rFonts w:ascii="Times New Roman" w:hAnsi="Times New Roman"/>
+          <w:sz w:val="20"/>
+        </w:rPr>
+        <w:t xml:space="preserve"> – An online service that allows use</w:t>
+      </w:r>
+      <w:r>
+        <w:rPr>
+          <w:rFonts w:ascii="Times New Roman" w:hAnsi="Times New Roman"/>
+          <w:sz w:val="20"/>
+        </w:rPr>
+        <w:t>rs to post m</w:t>
+      </w:r>
+      <w:r>
+        <w:rPr>
+          <w:rFonts w:ascii="Times New Roman" w:hAnsi="Times New Roman"/>
+          <w:sz w:val="20"/>
+        </w:rPr>
+        <w:t xml:space="preserve">essages and follow other users </w:t>
+      </w:r>
+      <w:r>
+        <w:rPr>
+          <w:rFonts w:ascii="Times New Roman" w:hAnsi="Times New Roman"/>
+          <w:sz w:val="20"/>
+        </w:rPr>
+        <w:t>[Twitter.com]</w:t>
+      </w:r>
+      <w:r>
+        <w:rPr>
+          <w:rFonts w:ascii="Times New Roman" w:hAnsi="Times New Roman"/>
+          <w:sz w:val="20"/>
+        </w:rPr>
+        <w:t>.</w:t>
+      </w:r>
+    </w:p>
+    <w:p>
+      <w:pPr>
+        <w:pStyle w:val="ListParagraph"/>
+        <w:numPr>
+          <w:ilvl w:val="0"/>
+          <w:numId w:val="4"/>
+        </w:numPr>
+        <w:contextualSpacing w:val="0"/>
+        <w:rPr>
+          <w:rFonts w:ascii="Times New Roman" w:hAnsi="Times New Roman"/>
+          <w:sz w:val="20"/>
+        </w:rPr>
+      </w:pPr>
+      <w:r>
+        <w:rPr>
+          <w:rFonts w:ascii="Times New Roman" w:hAnsi="Times New Roman"/>
+          <w:b/>
+          <w:sz w:val="20"/>
+        </w:rPr>
+        <w:t>Database</w:t>
+      </w:r>
+      <w:r>
+        <w:rPr>
+          <w:rFonts w:ascii="Times New Roman" w:hAnsi="Times New Roman"/>
+          <w:sz w:val="20"/>
+        </w:rPr>
+        <w:t xml:space="preserve"> </w:t>
+      </w:r>
+      <w:r>
+        <w:rPr>
+          <w:rFonts w:ascii="Times New Roman" w:hAnsi="Times New Roman"/>
+          <w:sz w:val="20"/>
+        </w:rPr>
+        <w:t>–</w:t>
+      </w:r>
+      <w:r>
+        <w:rPr>
+          <w:rFonts w:ascii="Times New Roman" w:hAnsi="Times New Roman"/>
+          <w:sz w:val="20"/>
+        </w:rPr>
+        <w:t xml:space="preserve"> </w:t>
+      </w:r>
+      <w:r>
+        <w:rPr>
+          <w:rFonts w:ascii="Times New Roman" w:hAnsi="Times New Roman"/>
+          <w:sz w:val="20"/>
+        </w:rPr>
+        <w:t xml:space="preserve">A structured set of data held in a computer, esp. one that is accessible </w:t>
+      </w:r>
+      <w:r>
+        <w:rPr>
+          <w:rFonts w:ascii="Times New Roman" w:hAnsi="Times New Roman"/>
+          <w:sz w:val="20"/>
+        </w:rPr>
+        <w:t>in various ways</w:t>
+      </w:r>
+      <w:r>
+        <w:rPr>
+          <w:rFonts w:ascii="Times New Roman" w:hAnsi="Times New Roman"/>
+          <w:sz w:val="20"/>
+        </w:rPr>
+        <w:t xml:space="preserve"> [New Oxford American Dictionary]</w:t>
+      </w:r>
+      <w:r>
+        <w:rPr>
+          <w:rFonts w:ascii="Times New Roman" w:hAnsi="Times New Roman"/>
+          <w:sz w:val="20"/>
+        </w:rPr>
+        <w:t>.</w:t>
+      </w:r>
+    </w:p>
+    <w:p>
+      <w:pPr>
+        <w:pStyle w:val="ListParagraph"/>
+        <w:numPr>
+          <w:ilvl w:val="0"/>
+          <w:numId w:val="4"/>
+        </w:numPr>
+        <w:contextualSpacing w:val="0"/>
+        <w:rPr>
+          <w:rFonts w:ascii="Times New Roman" w:hAnsi="Times New Roman"/>
+          <w:sz w:val="20"/>
+        </w:rPr>
+      </w:pPr>
+      <w:r>
+        <w:rPr>
+          <w:rFonts w:ascii="Times New Roman" w:hAnsi="Times New Roman"/>
+          <w:b/>
+          <w:sz w:val="20"/>
+        </w:rPr>
+        <w:t>Follow</w:t>
+      </w:r>
+      <w:r>
+        <w:rPr>
+          <w:rFonts w:ascii="Times New Roman" w:hAnsi="Times New Roman"/>
+          <w:sz w:val="20"/>
+        </w:rPr>
+        <w:t xml:space="preserve"> – </w:t>
+      </w:r>
+      <w:r>
+        <w:rPr>
+          <w:rFonts w:ascii="Times New Roman" w:hAnsi="Times New Roman"/>
+          <w:sz w:val="20"/>
+        </w:rPr>
+        <w:t xml:space="preserve">A function a user can perform on another user or </w:t>
+      </w:r>
+      <w:proofErr w:type="spellStart"/>
+      <w:r>
+        <w:rPr>
+          <w:rFonts w:ascii="Times New Roman" w:hAnsi="Times New Roman"/>
+          <w:sz w:val="20"/>
+        </w:rPr>
+        <w:t>hashtag</w:t>
+      </w:r>
+      <w:proofErr w:type="spellEnd"/>
+      <w:r>
+        <w:rPr>
+          <w:rFonts w:ascii="Times New Roman" w:hAnsi="Times New Roman"/>
+          <w:sz w:val="20"/>
+        </w:rPr>
+        <w:t xml:space="preserve"> to make their posts appear on their main page</w:t>
+      </w:r>
+      <w:r>
+        <w:rPr>
+          <w:rFonts w:ascii="Times New Roman" w:hAnsi="Times New Roman"/>
+          <w:sz w:val="20"/>
+        </w:rPr>
+        <w:t xml:space="preserve">. </w:t>
+      </w:r>
+    </w:p>
+    <w:p>
+      <w:pPr>
+        <w:pStyle w:val="ListParagraph"/>
+        <w:numPr>
+          <w:ilvl w:val="0"/>
+          <w:numId w:val="4"/>
+        </w:numPr>
+        <w:contextualSpacing w:val="0"/>
+        <w:rPr>
+          <w:rFonts w:ascii="Times New Roman" w:hAnsi="Times New Roman"/>
+          <w:sz w:val="20"/>
+        </w:rPr>
+      </w:pPr>
+      <w:r>
+        <w:rPr>
+          <w:rFonts w:ascii="Times New Roman" w:hAnsi="Times New Roman"/>
+          <w:b/>
+          <w:sz w:val="20"/>
+        </w:rPr>
+        <w:t>Like</w:t>
+      </w:r>
+      <w:r>
+        <w:rPr>
+          <w:rFonts w:ascii="Times New Roman" w:hAnsi="Times New Roman"/>
+          <w:sz w:val="20"/>
+        </w:rPr>
+        <w:t xml:space="preserve"> – </w:t>
+      </w:r>
+      <w:r>
+        <w:rPr>
+          <w:rFonts w:ascii="Times New Roman" w:hAnsi="Times New Roman"/>
+          <w:sz w:val="20"/>
+        </w:rPr>
+        <w:t>A function a user can perform on a post</w:t>
+      </w:r>
+      <w:r>
+        <w:rPr>
+          <w:rFonts w:ascii="Times New Roman" w:hAnsi="Times New Roman"/>
+          <w:sz w:val="20"/>
+        </w:rPr>
+        <w:t xml:space="preserve"> to make the post appear in their favorites</w:t>
+      </w:r>
+      <w:r>
+        <w:rPr>
+          <w:rFonts w:ascii="Times New Roman" w:hAnsi="Times New Roman"/>
+          <w:sz w:val="20"/>
+        </w:rPr>
+        <w:t xml:space="preserve">. </w:t>
+      </w:r>
+    </w:p>
+    <w:p>
+      <w:pPr>
+        <w:pStyle w:val="ListParagraph"/>
+        <w:rPr>
+          <w:rFonts w:ascii="Times New Roman" w:hAnsi="Times New Roman"/>
+          <w:sz w:val="20"/>
+        </w:rPr>
+      </w:pPr>
+    </w:p>
+    <w:p>
+      <w:pPr>
+        <w:rPr>
+          <w:rFonts w:ascii="Times New Roman" w:hAnsi="Times New Roman"/>
+          <w:sz w:val="20"/>
+        </w:rPr>
+      </w:pPr>
     </w:p>
     <w:sectPr>
       <w:pgSz w:w="12240" w:h="15840"/>
@@ -13,6 +1087,474 @@
     </w:sectPr>
   </w:body>
 </w:document>
+</file>
+
+<file path=word/numbering.xml><?xml version="1.0" encoding="utf-8"?>
+<w:numbering xmlns:mo="http://schemas.microsoft.com/office/mac/office/2008/main" xmlns:ve="http://schemas.openxmlformats.org/markup-compatibility/2006" xmlns:mv="urn:schemas-microsoft-com:mac:vml" xmlns:o="urn:schemas-microsoft-com:office:office" xmlns:r="http://schemas.openxmlformats.org/officeDocument/2006/relationships" xmlns:m="http://schemas.openxmlformats.org/officeDocument/2006/math" xmlns:v="urn:schemas-microsoft-com:vml" xmlns:wp="http://schemas.openxmlformats.org/drawingml/2006/wordprocessingDrawing" xmlns:w10="urn:schemas-microsoft-com:office:word" xmlns:w="http://schemas.openxmlformats.org/wordprocessingml/2006/main" xmlns:wne="http://schemas.microsoft.com/office/word/2006/wordml">
+  <w:abstractNum w:abstractNumId="0">
+    <w:nsid w:val="02936B96"/>
+    <w:multiLevelType w:val="multilevel"/>
+    <w:tmpl w:val="347E11CA"/>
+    <w:lvl w:ilvl="0">
+      <w:start w:val="1"/>
+      <w:numFmt w:val="decimal"/>
+      <w:lvlText w:val="%1"/>
+      <w:lvlJc w:val="left"/>
+      <w:pPr>
+        <w:ind w:left="360" w:hanging="360"/>
+      </w:pPr>
+      <w:rPr>
+        <w:rFonts w:hint="default"/>
+      </w:rPr>
+    </w:lvl>
+    <w:lvl w:ilvl="1">
+      <w:start w:val="1"/>
+      <w:numFmt w:val="decimal"/>
+      <w:lvlText w:val="%1.%2"/>
+      <w:lvlJc w:val="left"/>
+      <w:pPr>
+        <w:ind w:left="360" w:hanging="360"/>
+      </w:pPr>
+      <w:rPr>
+        <w:rFonts w:hint="default"/>
+      </w:rPr>
+    </w:lvl>
+    <w:lvl w:ilvl="2">
+      <w:start w:val="1"/>
+      <w:numFmt w:val="decimal"/>
+      <w:lvlText w:val="%1.%2.%3"/>
+      <w:lvlJc w:val="left"/>
+      <w:pPr>
+        <w:ind w:left="720" w:hanging="720"/>
+      </w:pPr>
+      <w:rPr>
+        <w:rFonts w:hint="default"/>
+      </w:rPr>
+    </w:lvl>
+    <w:lvl w:ilvl="3">
+      <w:start w:val="1"/>
+      <w:numFmt w:val="decimal"/>
+      <w:lvlText w:val="%1.%2.%3.%4"/>
+      <w:lvlJc w:val="left"/>
+      <w:pPr>
+        <w:ind w:left="720" w:hanging="720"/>
+      </w:pPr>
+      <w:rPr>
+        <w:rFonts w:hint="default"/>
+      </w:rPr>
+    </w:lvl>
+    <w:lvl w:ilvl="4">
+      <w:start w:val="1"/>
+      <w:numFmt w:val="decimal"/>
+      <w:lvlText w:val="%1.%2.%3.%4.%5"/>
+      <w:lvlJc w:val="left"/>
+      <w:pPr>
+        <w:ind w:left="1080" w:hanging="1080"/>
+      </w:pPr>
+      <w:rPr>
+        <w:rFonts w:hint="default"/>
+      </w:rPr>
+    </w:lvl>
+    <w:lvl w:ilvl="5">
+      <w:start w:val="1"/>
+      <w:numFmt w:val="decimal"/>
+      <w:lvlText w:val="%1.%2.%3.%4.%5.%6"/>
+      <w:lvlJc w:val="left"/>
+      <w:pPr>
+        <w:ind w:left="1080" w:hanging="1080"/>
+      </w:pPr>
+      <w:rPr>
+        <w:rFonts w:hint="default"/>
+      </w:rPr>
+    </w:lvl>
+    <w:lvl w:ilvl="6">
+      <w:start w:val="1"/>
+      <w:numFmt w:val="decimal"/>
+      <w:lvlText w:val="%1.%2.%3.%4.%5.%6.%7"/>
+      <w:lvlJc w:val="left"/>
+      <w:pPr>
+        <w:ind w:left="1440" w:hanging="1440"/>
+      </w:pPr>
+      <w:rPr>
+        <w:rFonts w:hint="default"/>
+      </w:rPr>
+    </w:lvl>
+    <w:lvl w:ilvl="7">
+      <w:start w:val="1"/>
+      <w:numFmt w:val="decimal"/>
+      <w:lvlText w:val="%1.%2.%3.%4.%5.%6.%7.%8"/>
+      <w:lvlJc w:val="left"/>
+      <w:pPr>
+        <w:ind w:left="1440" w:hanging="1440"/>
+      </w:pPr>
+      <w:rPr>
+        <w:rFonts w:hint="default"/>
+      </w:rPr>
+    </w:lvl>
+    <w:lvl w:ilvl="8">
+      <w:start w:val="1"/>
+      <w:numFmt w:val="decimal"/>
+      <w:lvlText w:val="%1.%2.%3.%4.%5.%6.%7.%8.%9"/>
+      <w:lvlJc w:val="left"/>
+      <w:pPr>
+        <w:ind w:left="1800" w:hanging="1800"/>
+      </w:pPr>
+      <w:rPr>
+        <w:rFonts w:hint="default"/>
+      </w:rPr>
+    </w:lvl>
+  </w:abstractNum>
+  <w:abstractNum w:abstractNumId="1">
+    <w:nsid w:val="5BE94249"/>
+    <w:multiLevelType w:val="multilevel"/>
+    <w:tmpl w:val="3B268006"/>
+    <w:lvl w:ilvl="0">
+      <w:start w:val="1"/>
+      <w:numFmt w:val="decimal"/>
+      <w:lvlText w:val="%1"/>
+      <w:lvlJc w:val="left"/>
+      <w:pPr>
+        <w:ind w:left="360" w:hanging="360"/>
+      </w:pPr>
+      <w:rPr>
+        <w:rFonts w:hint="default"/>
+      </w:rPr>
+    </w:lvl>
+    <w:lvl w:ilvl="1">
+      <w:numFmt w:val="decimal"/>
+      <w:lvlText w:val="%1.%2"/>
+      <w:lvlJc w:val="left"/>
+      <w:pPr>
+        <w:ind w:left="1080" w:hanging="360"/>
+      </w:pPr>
+      <w:rPr>
+        <w:rFonts w:hint="default"/>
+      </w:rPr>
+    </w:lvl>
+    <w:lvl w:ilvl="2">
+      <w:start w:val="1"/>
+      <w:numFmt w:val="decimal"/>
+      <w:lvlText w:val="%1.%2.%3"/>
+      <w:lvlJc w:val="left"/>
+      <w:pPr>
+        <w:ind w:left="2160" w:hanging="720"/>
+      </w:pPr>
+      <w:rPr>
+        <w:rFonts w:hint="default"/>
+      </w:rPr>
+    </w:lvl>
+    <w:lvl w:ilvl="3">
+      <w:start w:val="1"/>
+      <w:numFmt w:val="decimal"/>
+      <w:lvlText w:val="%1.%2.%3.%4"/>
+      <w:lvlJc w:val="left"/>
+      <w:pPr>
+        <w:ind w:left="2880" w:hanging="720"/>
+      </w:pPr>
+      <w:rPr>
+        <w:rFonts w:hint="default"/>
+      </w:rPr>
+    </w:lvl>
+    <w:lvl w:ilvl="4">
+      <w:start w:val="1"/>
+      <w:numFmt w:val="decimal"/>
+      <w:lvlText w:val="%1.%2.%3.%4.%5"/>
+      <w:lvlJc w:val="left"/>
+      <w:pPr>
+        <w:ind w:left="3960" w:hanging="1080"/>
+      </w:pPr>
+      <w:rPr>
+        <w:rFonts w:hint="default"/>
+      </w:rPr>
+    </w:lvl>
+    <w:lvl w:ilvl="5">
+      <w:start w:val="1"/>
+      <w:numFmt w:val="decimal"/>
+      <w:lvlText w:val="%1.%2.%3.%4.%5.%6"/>
+      <w:lvlJc w:val="left"/>
+      <w:pPr>
+        <w:ind w:left="4680" w:hanging="1080"/>
+      </w:pPr>
+      <w:rPr>
+        <w:rFonts w:hint="default"/>
+      </w:rPr>
+    </w:lvl>
+    <w:lvl w:ilvl="6">
+      <w:start w:val="1"/>
+      <w:numFmt w:val="decimal"/>
+      <w:lvlText w:val="%1.%2.%3.%4.%5.%6.%7"/>
+      <w:lvlJc w:val="left"/>
+      <w:pPr>
+        <w:ind w:left="5760" w:hanging="1440"/>
+      </w:pPr>
+      <w:rPr>
+        <w:rFonts w:hint="default"/>
+      </w:rPr>
+    </w:lvl>
+    <w:lvl w:ilvl="7">
+      <w:start w:val="1"/>
+      <w:numFmt w:val="decimal"/>
+      <w:lvlText w:val="%1.%2.%3.%4.%5.%6.%7.%8"/>
+      <w:lvlJc w:val="left"/>
+      <w:pPr>
+        <w:ind w:left="6480" w:hanging="1440"/>
+      </w:pPr>
+      <w:rPr>
+        <w:rFonts w:hint="default"/>
+      </w:rPr>
+    </w:lvl>
+    <w:lvl w:ilvl="8">
+      <w:start w:val="1"/>
+      <w:numFmt w:val="decimal"/>
+      <w:lvlText w:val="%1.%2.%3.%4.%5.%6.%7.%8.%9"/>
+      <w:lvlJc w:val="left"/>
+      <w:pPr>
+        <w:ind w:left="7560" w:hanging="1800"/>
+      </w:pPr>
+      <w:rPr>
+        <w:rFonts w:hint="default"/>
+      </w:rPr>
+    </w:lvl>
+  </w:abstractNum>
+  <w:abstractNum w:abstractNumId="2">
+    <w:nsid w:val="73363FFE"/>
+    <w:multiLevelType w:val="multilevel"/>
+    <w:tmpl w:val="84845668"/>
+    <w:lvl w:ilvl="0">
+      <w:start w:val="1"/>
+      <w:numFmt w:val="decimal"/>
+      <w:lvlText w:val="%1"/>
+      <w:lvlJc w:val="left"/>
+      <w:pPr>
+        <w:ind w:left="360" w:hanging="360"/>
+      </w:pPr>
+      <w:rPr>
+        <w:rFonts w:hint="default"/>
+      </w:rPr>
+    </w:lvl>
+    <w:lvl w:ilvl="1">
+      <w:start w:val="1"/>
+      <w:numFmt w:val="decimal"/>
+      <w:lvlText w:val="%1.%2"/>
+      <w:lvlJc w:val="left"/>
+      <w:pPr>
+        <w:ind w:left="360" w:hanging="360"/>
+      </w:pPr>
+      <w:rPr>
+        <w:rFonts w:hint="default"/>
+      </w:rPr>
+    </w:lvl>
+    <w:lvl w:ilvl="2">
+      <w:start w:val="1"/>
+      <w:numFmt w:val="decimal"/>
+      <w:lvlText w:val="%1.%2.%3"/>
+      <w:lvlJc w:val="left"/>
+      <w:pPr>
+        <w:ind w:left="720" w:hanging="720"/>
+      </w:pPr>
+      <w:rPr>
+        <w:rFonts w:hint="default"/>
+      </w:rPr>
+    </w:lvl>
+    <w:lvl w:ilvl="3">
+      <w:start w:val="1"/>
+      <w:numFmt w:val="decimal"/>
+      <w:lvlText w:val="%1.%2.%3.%4"/>
+      <w:lvlJc w:val="left"/>
+      <w:pPr>
+        <w:ind w:left="720" w:hanging="720"/>
+      </w:pPr>
+      <w:rPr>
+        <w:rFonts w:hint="default"/>
+      </w:rPr>
+    </w:lvl>
+    <w:lvl w:ilvl="4">
+      <w:start w:val="1"/>
+      <w:numFmt w:val="decimal"/>
+      <w:lvlText w:val="%1.%2.%3.%4.%5"/>
+      <w:lvlJc w:val="left"/>
+      <w:pPr>
+        <w:ind w:left="1080" w:hanging="1080"/>
+      </w:pPr>
+      <w:rPr>
+        <w:rFonts w:hint="default"/>
+      </w:rPr>
+    </w:lvl>
+    <w:lvl w:ilvl="5">
+      <w:start w:val="1"/>
+      <w:numFmt w:val="decimal"/>
+      <w:lvlText w:val="%1.%2.%3.%4.%5.%6"/>
+      <w:lvlJc w:val="left"/>
+      <w:pPr>
+        <w:ind w:left="1080" w:hanging="1080"/>
+      </w:pPr>
+      <w:rPr>
+        <w:rFonts w:hint="default"/>
+      </w:rPr>
+    </w:lvl>
+    <w:lvl w:ilvl="6">
+      <w:start w:val="1"/>
+      <w:numFmt w:val="decimal"/>
+      <w:lvlText w:val="%1.%2.%3.%4.%5.%6.%7"/>
+      <w:lvlJc w:val="left"/>
+      <w:pPr>
+        <w:ind w:left="1440" w:hanging="1440"/>
+      </w:pPr>
+      <w:rPr>
+        <w:rFonts w:hint="default"/>
+      </w:rPr>
+    </w:lvl>
+    <w:lvl w:ilvl="7">
+      <w:start w:val="1"/>
+      <w:numFmt w:val="decimal"/>
+      <w:lvlText w:val="%1.%2.%3.%4.%5.%6.%7.%8"/>
+      <w:lvlJc w:val="left"/>
+      <w:pPr>
+        <w:ind w:left="1440" w:hanging="1440"/>
+      </w:pPr>
+      <w:rPr>
+        <w:rFonts w:hint="default"/>
+      </w:rPr>
+    </w:lvl>
+    <w:lvl w:ilvl="8">
+      <w:start w:val="1"/>
+      <w:numFmt w:val="decimal"/>
+      <w:lvlText w:val="%1.%2.%3.%4.%5.%6.%7.%8.%9"/>
+      <w:lvlJc w:val="left"/>
+      <w:pPr>
+        <w:ind w:left="1800" w:hanging="1800"/>
+      </w:pPr>
+      <w:rPr>
+        <w:rFonts w:hint="default"/>
+      </w:rPr>
+    </w:lvl>
+  </w:abstractNum>
+  <w:abstractNum w:abstractNumId="3">
+    <w:nsid w:val="7EEC68BD"/>
+    <w:multiLevelType w:val="hybridMultilevel"/>
+    <w:tmpl w:val="ED486622"/>
+    <w:lvl w:ilvl="0" w:tplc="04090001">
+      <w:start w:val="1"/>
+      <w:numFmt w:val="bullet"/>
+      <w:lvlText w:val=""/>
+      <w:lvlJc w:val="left"/>
+      <w:pPr>
+        <w:ind w:left="720" w:hanging="360"/>
+      </w:pPr>
+      <w:rPr>
+        <w:rFonts w:ascii="Symbol" w:hAnsi="Symbol" w:hint="default"/>
+      </w:rPr>
+    </w:lvl>
+    <w:lvl w:ilvl="1" w:tplc="04090003" w:tentative="1">
+      <w:start w:val="1"/>
+      <w:numFmt w:val="bullet"/>
+      <w:lvlText w:val="o"/>
+      <w:lvlJc w:val="left"/>
+      <w:pPr>
+        <w:ind w:left="1440" w:hanging="360"/>
+      </w:pPr>
+      <w:rPr>
+        <w:rFonts w:ascii="Courier New" w:hAnsi="Courier New" w:hint="default"/>
+      </w:rPr>
+    </w:lvl>
+    <w:lvl w:ilvl="2" w:tplc="04090005" w:tentative="1">
+      <w:start w:val="1"/>
+      <w:numFmt w:val="bullet"/>
+      <w:lvlText w:val=""/>
+      <w:lvlJc w:val="left"/>
+      <w:pPr>
+        <w:ind w:left="2160" w:hanging="360"/>
+      </w:pPr>
+      <w:rPr>
+        <w:rFonts w:ascii="Wingdings" w:hAnsi="Wingdings" w:hint="default"/>
+      </w:rPr>
+    </w:lvl>
+    <w:lvl w:ilvl="3" w:tplc="04090001" w:tentative="1">
+      <w:start w:val="1"/>
+      <w:numFmt w:val="bullet"/>
+      <w:lvlText w:val=""/>
+      <w:lvlJc w:val="left"/>
+      <w:pPr>
+        <w:ind w:left="2880" w:hanging="360"/>
+      </w:pPr>
+      <w:rPr>
+        <w:rFonts w:ascii="Symbol" w:hAnsi="Symbol" w:hint="default"/>
+      </w:rPr>
+    </w:lvl>
+    <w:lvl w:ilvl="4" w:tplc="04090003" w:tentative="1">
+      <w:start w:val="1"/>
+      <w:numFmt w:val="bullet"/>
+      <w:lvlText w:val="o"/>
+      <w:lvlJc w:val="left"/>
+      <w:pPr>
+        <w:ind w:left="3600" w:hanging="360"/>
+      </w:pPr>
+      <w:rPr>
+        <w:rFonts w:ascii="Courier New" w:hAnsi="Courier New" w:hint="default"/>
+      </w:rPr>
+    </w:lvl>
+    <w:lvl w:ilvl="5" w:tplc="04090005" w:tentative="1">
+      <w:start w:val="1"/>
+      <w:numFmt w:val="bullet"/>
+      <w:lvlText w:val=""/>
+      <w:lvlJc w:val="left"/>
+      <w:pPr>
+        <w:ind w:left="4320" w:hanging="360"/>
+      </w:pPr>
+      <w:rPr>
+        <w:rFonts w:ascii="Wingdings" w:hAnsi="Wingdings" w:hint="default"/>
+      </w:rPr>
+    </w:lvl>
+    <w:lvl w:ilvl="6" w:tplc="04090001" w:tentative="1">
+      <w:start w:val="1"/>
+      <w:numFmt w:val="bullet"/>
+      <w:lvlText w:val=""/>
+      <w:lvlJc w:val="left"/>
+      <w:pPr>
+        <w:ind w:left="5040" w:hanging="360"/>
+      </w:pPr>
+      <w:rPr>
+        <w:rFonts w:ascii="Symbol" w:hAnsi="Symbol" w:hint="default"/>
+      </w:rPr>
+    </w:lvl>
+    <w:lvl w:ilvl="7" w:tplc="04090003" w:tentative="1">
+      <w:start w:val="1"/>
+      <w:numFmt w:val="bullet"/>
+      <w:lvlText w:val="o"/>
+      <w:lvlJc w:val="left"/>
+      <w:pPr>
+        <w:ind w:left="5760" w:hanging="360"/>
+      </w:pPr>
+      <w:rPr>
+        <w:rFonts w:ascii="Courier New" w:hAnsi="Courier New" w:hint="default"/>
+      </w:rPr>
+    </w:lvl>
+    <w:lvl w:ilvl="8" w:tplc="04090005" w:tentative="1">
+      <w:start w:val="1"/>
+      <w:numFmt w:val="bullet"/>
+      <w:lvlText w:val=""/>
+      <w:lvlJc w:val="left"/>
+      <w:pPr>
+        <w:ind w:left="6480" w:hanging="360"/>
+      </w:pPr>
+      <w:rPr>
+        <w:rFonts w:ascii="Wingdings" w:hAnsi="Wingdings" w:hint="default"/>
+      </w:rPr>
+    </w:lvl>
+  </w:abstractNum>
+  <w:num w:numId="1">
+    <w:abstractNumId w:val="1"/>
+  </w:num>
+  <w:num w:numId="2">
+    <w:abstractNumId w:val="2"/>
+  </w:num>
+  <w:num w:numId="3">
+    <w:abstractNumId w:val="0"/>
+  </w:num>
+  <w:num w:numId="4">
+    <w:abstractNumId w:val="3"/>
+  </w:num>
+</w:numbering>
 </file>
 
 <file path=word/styles.xml><?xml version="1.0" encoding="utf-8"?>
@@ -200,6 +1742,17 @@
     <w:name w:val="No List"/>
     <w:semiHidden/>
     <w:unhideWhenUsed/>
+  </w:style>
+  <w:style w:type="paragraph" w:styleId="ListParagraph">
+    <w:name w:val="List Paragraph"/>
+    <w:basedOn w:val="Normal"/>
+    <w:uiPriority w:val="34"/>
+    <w:qFormat/>
+    <w:rsid w:val="00314752"/>
+    <w:pPr>
+      <w:ind w:left="720"/>
+      <w:contextualSpacing/>
+    </w:pPr>
   </w:style>
 </w:styles>
 </file>

</xml_diff>

<commit_message>
added section 2 to the main document
</commit_message>
<xml_diff>
--- a/doc/phase1/requirements.docx
+++ b/doc/phase1/requirements.docx
@@ -58,21 +58,7 @@
         <w:rPr>
           <w:rFonts w:ascii="Times New Roman" w:hAnsi="Times New Roman"/>
         </w:rPr>
-        <w:t xml:space="preserve">Ryan Carlson, Stephen </w:t>
-      </w:r>
-      <w:proofErr w:type="spellStart"/>
-      <w:r>
-        <w:rPr>
-          <w:rFonts w:ascii="Times New Roman" w:hAnsi="Times New Roman"/>
-        </w:rPr>
-        <w:t>Pandorf</w:t>
-      </w:r>
-      <w:proofErr w:type="spellEnd"/>
-      <w:r>
-        <w:rPr>
-          <w:rFonts w:ascii="Times New Roman" w:hAnsi="Times New Roman"/>
-        </w:rPr>
-        <w:t>, Jeremy Wagner, Kevin Rock</w:t>
+        <w:t>Ryan Carlson, Stephen Pandorf, Jeremy Wagner, Kevin Rock</w:t>
       </w:r>
     </w:p>
     <w:p>
@@ -154,23 +140,7 @@
           <w:rFonts w:ascii="Times New Roman" w:hAnsi="Times New Roman"/>
           <w:sz w:val="20"/>
         </w:rPr>
-        <w:t xml:space="preserve"> The information will be </w:t>
-      </w:r>
-      <w:proofErr w:type="gramStart"/>
-      <w:r>
-        <w:rPr>
-          <w:rFonts w:ascii="Times New Roman" w:hAnsi="Times New Roman"/>
-          <w:sz w:val="20"/>
-        </w:rPr>
-        <w:t>200 character</w:t>
-      </w:r>
-      <w:proofErr w:type="gramEnd"/>
-      <w:r>
-        <w:rPr>
-          <w:rFonts w:ascii="Times New Roman" w:hAnsi="Times New Roman"/>
-          <w:sz w:val="20"/>
-        </w:rPr>
-        <w:t xml:space="preserve"> maximum “tweets” that will hold productive information for employees to share.</w:t>
+        <w:t xml:space="preserve"> The information will be 200 character maximum “tweets” that will hold productive information for employees to share.</w:t>
       </w:r>
       <w:r>
         <w:rPr>
@@ -250,46 +220,14 @@
           <w:rFonts w:ascii="Times New Roman" w:hAnsi="Times New Roman"/>
           <w:sz w:val="20"/>
         </w:rPr>
-        <w:t xml:space="preserve"> In our implementation, the coder in question can search for posts based on </w:t>
-      </w:r>
-      <w:proofErr w:type="spellStart"/>
-      <w:r>
-        <w:rPr>
-          <w:rFonts w:ascii="Times New Roman" w:hAnsi="Times New Roman"/>
-          <w:sz w:val="20"/>
-        </w:rPr>
-        <w:t>hashtags</w:t>
-      </w:r>
-      <w:proofErr w:type="spellEnd"/>
-      <w:r>
-        <w:rPr>
-          <w:rFonts w:ascii="Times New Roman" w:hAnsi="Times New Roman"/>
-          <w:sz w:val="20"/>
-        </w:rPr>
-        <w:t xml:space="preserve"> that indication subject matter.</w:t>
-      </w:r>
-      <w:r>
-        <w:rPr>
-          <w:rFonts w:ascii="Times New Roman" w:hAnsi="Times New Roman"/>
-          <w:sz w:val="20"/>
-        </w:rPr>
-        <w:t xml:space="preserve"> The information will be gathered though the posts, stored on the database. The posts will then be searchable though our interface by searching </w:t>
-      </w:r>
-      <w:proofErr w:type="spellStart"/>
-      <w:r>
-        <w:rPr>
-          <w:rFonts w:ascii="Times New Roman" w:hAnsi="Times New Roman"/>
-          <w:sz w:val="20"/>
-        </w:rPr>
-        <w:t>hashtags</w:t>
-      </w:r>
-      <w:proofErr w:type="spellEnd"/>
-      <w:r>
-        <w:rPr>
-          <w:rFonts w:ascii="Times New Roman" w:hAnsi="Times New Roman"/>
-          <w:sz w:val="20"/>
-        </w:rPr>
-        <w:t xml:space="preserve"> or reading a particular user’s posts.</w:t>
+        <w:t xml:space="preserve"> In our implementation, the coder in question can search for posts based on hashtags that indication subject matter.</w:t>
+      </w:r>
+      <w:r>
+        <w:rPr>
+          <w:rFonts w:ascii="Times New Roman" w:hAnsi="Times New Roman"/>
+          <w:sz w:val="20"/>
+        </w:rPr>
+        <w:t xml:space="preserve"> The information will be gathered though the posts, stored on the database. The posts will then be searchable though our interface by searching hashtags or reading a particular user’s posts.</w:t>
       </w:r>
     </w:p>
     <w:p>
@@ -593,23 +531,131 @@
           <w:rFonts w:ascii="Times New Roman" w:hAnsi="Times New Roman"/>
           <w:sz w:val="20"/>
         </w:rPr>
-        <w:t xml:space="preserve"> following users and </w:t>
-      </w:r>
-      <w:proofErr w:type="spellStart"/>
-      <w:r>
-        <w:rPr>
-          <w:rFonts w:ascii="Times New Roman" w:hAnsi="Times New Roman"/>
-          <w:sz w:val="20"/>
-        </w:rPr>
-        <w:t>hashtags</w:t>
-      </w:r>
-      <w:proofErr w:type="spellEnd"/>
-      <w:r>
-        <w:rPr>
-          <w:rFonts w:ascii="Times New Roman" w:hAnsi="Times New Roman"/>
-          <w:sz w:val="20"/>
-        </w:rPr>
-        <w:t>, or liking posts.</w:t>
+        <w:t xml:space="preserve"> following users and hashtags, or liking posts.</w:t>
+      </w:r>
+      <w:r>
+        <w:rPr>
+          <w:rFonts w:ascii="Times New Roman" w:hAnsi="Times New Roman"/>
+          <w:sz w:val="20"/>
+        </w:rPr>
+        <w:t xml:space="preserve"> Sections 2.2 describes these functionalities in greater detail. </w:t>
+      </w:r>
+      <w:r>
+        <w:rPr>
+          <w:rFonts w:ascii="Times New Roman" w:hAnsi="Times New Roman"/>
+          <w:sz w:val="20"/>
+        </w:rPr>
+        <w:t>T</w:t>
+      </w:r>
+      <w:r>
+        <w:rPr>
+          <w:rFonts w:ascii="Times New Roman" w:hAnsi="Times New Roman"/>
+          <w:sz w:val="20"/>
+        </w:rPr>
+        <w:t>he information displayed will be</w:t>
+      </w:r>
+      <w:r>
+        <w:rPr>
+          <w:rFonts w:ascii="Times New Roman" w:hAnsi="Times New Roman"/>
+          <w:sz w:val="20"/>
+        </w:rPr>
+        <w:t xml:space="preserve"> dynamic, as every X min</w:t>
+      </w:r>
+      <w:r>
+        <w:rPr>
+          <w:rFonts w:ascii="Times New Roman" w:hAnsi="Times New Roman"/>
+          <w:sz w:val="20"/>
+        </w:rPr>
+        <w:t>utes</w:t>
+      </w:r>
+      <w:r>
+        <w:rPr>
+          <w:rFonts w:ascii="Times New Roman" w:hAnsi="Times New Roman"/>
+          <w:sz w:val="20"/>
+        </w:rPr>
+        <w:t xml:space="preserve"> the page will automatically refresh to show the most current </w:t>
+      </w:r>
+      <w:r>
+        <w:rPr>
+          <w:rFonts w:ascii="Times New Roman" w:hAnsi="Times New Roman"/>
+          <w:sz w:val="20"/>
+        </w:rPr>
+        <w:t>information. The application will be interactive, users will be able to sort posts that they see. Sorting is also described in Section 2.2.</w:t>
+      </w:r>
+    </w:p>
+    <w:p>
+      <w:pPr>
+        <w:rPr>
+          <w:rFonts w:ascii="Times New Roman" w:hAnsi="Times New Roman"/>
+          <w:b/>
+        </w:rPr>
+      </w:pPr>
+      <w:r>
+        <w:rPr>
+          <w:rFonts w:ascii="Times New Roman" w:hAnsi="Times New Roman"/>
+          <w:b/>
+        </w:rPr>
+        <w:t>1.5 References</w:t>
+      </w:r>
+    </w:p>
+    <w:p>
+      <w:pPr>
+        <w:rPr>
+          <w:rFonts w:ascii="Times New Roman" w:hAnsi="Times New Roman"/>
+          <w:sz w:val="20"/>
+        </w:rPr>
+      </w:pPr>
+      <w:r>
+        <w:rPr>
+          <w:rFonts w:ascii="Times New Roman" w:hAnsi="Times New Roman"/>
+          <w:sz w:val="20"/>
+        </w:rPr>
+        <w:t>[1] New Oxford American Dictionary</w:t>
+      </w:r>
+    </w:p>
+    <w:p>
+      <w:pPr>
+        <w:rPr>
+          <w:rFonts w:ascii="Times New Roman" w:hAnsi="Times New Roman"/>
+          <w:sz w:val="20"/>
+        </w:rPr>
+      </w:pPr>
+      <w:r>
+        <w:rPr>
+          <w:rFonts w:ascii="Times New Roman" w:hAnsi="Times New Roman"/>
+          <w:sz w:val="20"/>
+        </w:rPr>
+        <w:t>[2] twitter.com/about</w:t>
+      </w:r>
+    </w:p>
+    <w:p>
+      <w:pPr>
+        <w:rPr>
+          <w:rFonts w:ascii="Times New Roman" w:hAnsi="Times New Roman"/>
+          <w:b/>
+        </w:rPr>
+      </w:pPr>
+      <w:r>
+        <w:rPr>
+          <w:rFonts w:ascii="Times New Roman" w:hAnsi="Times New Roman"/>
+          <w:b/>
+        </w:rPr>
+        <w:t>2.1. Product Perspective</w:t>
+      </w:r>
+    </w:p>
+    <w:p>
+      <w:pPr>
+        <w:rPr>
+          <w:rFonts w:ascii="Times New Roman" w:hAnsi="Times New Roman"/>
+          <w:sz w:val="20"/>
+        </w:rPr>
+      </w:pPr>
+      <w:r>
+        <w:rPr>
+          <w:rFonts w:ascii="Times New Roman" w:hAnsi="Times New Roman"/>
+          <w:sz w:val="20"/>
+        </w:rPr>
+        <w:t>This software will consist of a web application which the company will use as a social media</w:t>
       </w:r>
       <w:r>
         <w:rPr>
@@ -618,125 +664,740 @@
         </w:rPr>
         <w:t xml:space="preserve"> </w:t>
       </w:r>
-      <w:proofErr w:type="gramStart"/>
-      <w:r>
-        <w:rPr>
-          <w:rFonts w:ascii="Times New Roman" w:hAnsi="Times New Roman"/>
-          <w:sz w:val="20"/>
-        </w:rPr>
-        <w:t>Sections 2.2 describes</w:t>
-      </w:r>
-      <w:proofErr w:type="gramEnd"/>
-      <w:r>
-        <w:rPr>
-          <w:rFonts w:ascii="Times New Roman" w:hAnsi="Times New Roman"/>
-          <w:sz w:val="20"/>
-        </w:rPr>
-        <w:t xml:space="preserve"> these functionalities in greater detail. </w:t>
-      </w:r>
-      <w:r>
-        <w:rPr>
-          <w:rFonts w:ascii="Times New Roman" w:hAnsi="Times New Roman"/>
-          <w:sz w:val="20"/>
-        </w:rPr>
-        <w:t>T</w:t>
-      </w:r>
-      <w:r>
-        <w:rPr>
-          <w:rFonts w:ascii="Times New Roman" w:hAnsi="Times New Roman"/>
-          <w:sz w:val="20"/>
-        </w:rPr>
-        <w:t>he information displayed will be</w:t>
-      </w:r>
-      <w:r>
-        <w:rPr>
-          <w:rFonts w:ascii="Times New Roman" w:hAnsi="Times New Roman"/>
-          <w:sz w:val="20"/>
-        </w:rPr>
-        <w:t xml:space="preserve"> dynamic, as every X min</w:t>
-      </w:r>
-      <w:r>
-        <w:rPr>
-          <w:rFonts w:ascii="Times New Roman" w:hAnsi="Times New Roman"/>
-          <w:sz w:val="20"/>
-        </w:rPr>
-        <w:t>utes</w:t>
-      </w:r>
-      <w:r>
-        <w:rPr>
-          <w:rFonts w:ascii="Times New Roman" w:hAnsi="Times New Roman"/>
-          <w:sz w:val="20"/>
-        </w:rPr>
-        <w:t xml:space="preserve"> the page will automatically refresh to show the most current </w:t>
-      </w:r>
-      <w:r>
-        <w:rPr>
-          <w:rFonts w:ascii="Times New Roman" w:hAnsi="Times New Roman"/>
-          <w:sz w:val="20"/>
-        </w:rPr>
-        <w:t>information. The application will be interactive, users will be able to sort posts that they see. Sorting is also described in Section 2.2.</w:t>
-      </w:r>
-    </w:p>
-    <w:p>
-      <w:pPr>
-        <w:rPr>
-          <w:rFonts w:ascii="Times New Roman" w:hAnsi="Times New Roman"/>
-          <w:b/>
-        </w:rPr>
-      </w:pPr>
-      <w:r>
-        <w:rPr>
-          <w:rFonts w:ascii="Times New Roman" w:hAnsi="Times New Roman"/>
-          <w:b/>
-        </w:rPr>
-        <w:t>1.5 References</w:t>
-      </w:r>
-    </w:p>
-    <w:p>
-      <w:pPr>
-        <w:rPr>
-          <w:rFonts w:ascii="Times New Roman" w:hAnsi="Times New Roman"/>
-          <w:sz w:val="20"/>
-        </w:rPr>
-      </w:pPr>
-      <w:r>
-        <w:rPr>
-          <w:rFonts w:ascii="Times New Roman" w:hAnsi="Times New Roman"/>
-          <w:sz w:val="20"/>
-        </w:rPr>
-        <w:t>[1] New Oxford American Dictionary</w:t>
-      </w:r>
-    </w:p>
-    <w:p>
-      <w:pPr>
-        <w:rPr>
-          <w:rFonts w:ascii="Times New Roman" w:hAnsi="Times New Roman"/>
-          <w:sz w:val="20"/>
-        </w:rPr>
-      </w:pPr>
-      <w:r>
-        <w:rPr>
-          <w:rFonts w:ascii="Times New Roman" w:hAnsi="Times New Roman"/>
-          <w:sz w:val="20"/>
-        </w:rPr>
-        <w:t xml:space="preserve">[2] </w:t>
-      </w:r>
-      <w:proofErr w:type="gramStart"/>
-      <w:r>
-        <w:rPr>
-          <w:rFonts w:ascii="Times New Roman" w:hAnsi="Times New Roman"/>
-          <w:sz w:val="20"/>
-        </w:rPr>
-        <w:t>twitter.com</w:t>
-      </w:r>
-      <w:proofErr w:type="gramEnd"/>
-      <w:r>
-        <w:rPr>
-          <w:rFonts w:ascii="Times New Roman" w:hAnsi="Times New Roman"/>
-          <w:sz w:val="20"/>
-        </w:rPr>
-        <w:t>/about</w:t>
-      </w:r>
+      <w:r>
+        <w:rPr>
+          <w:rFonts w:ascii="Times New Roman" w:hAnsi="Times New Roman"/>
+          <w:sz w:val="20"/>
+        </w:rPr>
+        <w:t xml:space="preserve">interface to communicate with employees.  </w:t>
+      </w:r>
+    </w:p>
+    <w:p>
+      <w:pPr>
+        <w:rPr>
+          <w:rFonts w:ascii="Times New Roman" w:hAnsi="Times New Roman"/>
+          <w:b/>
+        </w:rPr>
+      </w:pPr>
+      <w:r>
+        <w:rPr>
+          <w:rFonts w:ascii="Times New Roman" w:hAnsi="Times New Roman"/>
+          <w:b/>
+        </w:rPr>
+        <w:t>2.2</w:t>
+      </w:r>
+    </w:p>
+    <w:p>
+      <w:pPr>
+        <w:rPr>
+          <w:rFonts w:ascii="Times New Roman" w:hAnsi="Times New Roman"/>
+          <w:sz w:val="20"/>
+        </w:rPr>
+      </w:pPr>
+      <w:r>
+        <w:rPr>
+          <w:rFonts w:ascii="Times New Roman" w:hAnsi="Times New Roman"/>
+          <w:sz w:val="20"/>
+        </w:rPr>
+        <w:t>R0: Users will be able to create a login</w:t>
+      </w:r>
+    </w:p>
+    <w:p>
+      <w:pPr>
+        <w:rPr>
+          <w:rFonts w:ascii="Times New Roman" w:hAnsi="Times New Roman"/>
+          <w:sz w:val="20"/>
+        </w:rPr>
+      </w:pPr>
+      <w:r>
+        <w:rPr>
+          <w:rFonts w:ascii="Times New Roman" w:hAnsi="Times New Roman"/>
+          <w:sz w:val="20"/>
+        </w:rPr>
+        <w:tab/>
+        <w:t>--Each login will have unique email and vice-versa</w:t>
+      </w:r>
+    </w:p>
+    <w:p>
+      <w:pPr>
+        <w:rPr>
+          <w:rFonts w:ascii="Times New Roman" w:hAnsi="Times New Roman"/>
+          <w:sz w:val="20"/>
+        </w:rPr>
+      </w:pPr>
+      <w:r>
+        <w:rPr>
+          <w:rFonts w:ascii="Times New Roman" w:hAnsi="Times New Roman"/>
+          <w:sz w:val="20"/>
+        </w:rPr>
+        <w:tab/>
+        <w:t>--when the user creates a password, a password strength tester will appear onscreen.</w:t>
+      </w:r>
+    </w:p>
+    <w:p>
+      <w:pPr>
+        <w:rPr>
+          <w:rFonts w:ascii="Times New Roman" w:hAnsi="Times New Roman"/>
+          <w:sz w:val="20"/>
+        </w:rPr>
+      </w:pPr>
+      <w:r>
+        <w:rPr>
+          <w:rFonts w:ascii="Times New Roman" w:hAnsi="Times New Roman"/>
+          <w:sz w:val="20"/>
+        </w:rPr>
+        <w:t>R1: Users can search for hashtags</w:t>
+      </w:r>
+    </w:p>
+    <w:p>
+      <w:pPr>
+        <w:rPr>
+          <w:rFonts w:ascii="Times New Roman" w:hAnsi="Times New Roman"/>
+          <w:sz w:val="20"/>
+        </w:rPr>
+      </w:pPr>
+      <w:r>
+        <w:rPr>
+          <w:rFonts w:ascii="Times New Roman" w:hAnsi="Times New Roman"/>
+          <w:sz w:val="20"/>
+        </w:rPr>
+        <w:t>R2: Users will be able to create posts with a maximum of 200 characters</w:t>
+      </w:r>
+    </w:p>
+    <w:p>
+      <w:pPr>
+        <w:rPr>
+          <w:rFonts w:ascii="Times New Roman" w:hAnsi="Times New Roman"/>
+          <w:sz w:val="20"/>
+        </w:rPr>
+      </w:pPr>
+      <w:r>
+        <w:rPr>
+          <w:rFonts w:ascii="Times New Roman" w:hAnsi="Times New Roman"/>
+          <w:sz w:val="20"/>
+        </w:rPr>
+        <w:tab/>
+        <w:t>--hastags are part of the character count</w:t>
+      </w:r>
+    </w:p>
+    <w:p>
+      <w:pPr>
+        <w:rPr>
+          <w:rFonts w:ascii="Times New Roman" w:hAnsi="Times New Roman"/>
+          <w:sz w:val="20"/>
+        </w:rPr>
+      </w:pPr>
+      <w:r>
+        <w:rPr>
+          <w:rFonts w:ascii="Times New Roman" w:hAnsi="Times New Roman"/>
+          <w:sz w:val="20"/>
+        </w:rPr>
+        <w:tab/>
+        <w:t>--hashtags themselves have no limit</w:t>
+      </w:r>
+    </w:p>
+    <w:p>
+      <w:pPr>
+        <w:rPr>
+          <w:rFonts w:ascii="Times New Roman" w:hAnsi="Times New Roman"/>
+          <w:sz w:val="20"/>
+        </w:rPr>
+      </w:pPr>
+      <w:r>
+        <w:rPr>
+          <w:rFonts w:ascii="Times New Roman" w:hAnsi="Times New Roman"/>
+          <w:sz w:val="20"/>
+        </w:rPr>
+        <w:tab/>
+        <w:t>--all posts are visible to everyone in the system</w:t>
+      </w:r>
+    </w:p>
+    <w:p>
+      <w:pPr>
+        <w:rPr>
+          <w:rFonts w:ascii="Times New Roman" w:hAnsi="Times New Roman"/>
+          <w:sz w:val="20"/>
+        </w:rPr>
+      </w:pPr>
+      <w:r>
+        <w:rPr>
+          <w:rFonts w:ascii="Times New Roman" w:hAnsi="Times New Roman"/>
+          <w:sz w:val="20"/>
+        </w:rPr>
+        <w:tab/>
+        <w:t>--posts will only consist of ASCII characters and hashtags</w:t>
+      </w:r>
+    </w:p>
+    <w:p>
+      <w:pPr>
+        <w:rPr>
+          <w:rFonts w:ascii="Times New Roman" w:hAnsi="Times New Roman"/>
+          <w:sz w:val="20"/>
+        </w:rPr>
+      </w:pPr>
+      <w:r>
+        <w:rPr>
+          <w:rFonts w:ascii="Times New Roman" w:hAnsi="Times New Roman"/>
+          <w:sz w:val="20"/>
+        </w:rPr>
+        <w:t>R3: Users will be able to follow posts/ people</w:t>
+      </w:r>
+    </w:p>
+    <w:p>
+      <w:pPr>
+        <w:rPr>
+          <w:rFonts w:ascii="Times New Roman" w:hAnsi="Times New Roman"/>
+          <w:sz w:val="20"/>
+        </w:rPr>
+      </w:pPr>
+      <w:r>
+        <w:rPr>
+          <w:rFonts w:ascii="Times New Roman" w:hAnsi="Times New Roman"/>
+          <w:sz w:val="20"/>
+        </w:rPr>
+        <w:t>R4: Users will be able to block other users</w:t>
+      </w:r>
+    </w:p>
+    <w:p>
+      <w:pPr>
+        <w:rPr>
+          <w:rFonts w:ascii="Times New Roman" w:hAnsi="Times New Roman"/>
+          <w:sz w:val="20"/>
+        </w:rPr>
+      </w:pPr>
+      <w:r>
+        <w:rPr>
+          <w:rFonts w:ascii="Times New Roman" w:hAnsi="Times New Roman"/>
+          <w:sz w:val="20"/>
+        </w:rPr>
+        <w:tab/>
+        <w:t>--Even if blocked, a user will be able to search for content that the person who blocked them posted</w:t>
+      </w:r>
+    </w:p>
+    <w:p>
+      <w:pPr>
+        <w:rPr>
+          <w:rFonts w:ascii="Times New Roman" w:hAnsi="Times New Roman"/>
+          <w:sz w:val="20"/>
+        </w:rPr>
+      </w:pPr>
+      <w:r>
+        <w:rPr>
+          <w:rFonts w:ascii="Times New Roman" w:hAnsi="Times New Roman"/>
+          <w:sz w:val="20"/>
+        </w:rPr>
+        <w:t>R5: Posts will be sorted by chronological order</w:t>
+      </w:r>
+    </w:p>
+    <w:p>
+      <w:pPr>
+        <w:rPr>
+          <w:rFonts w:ascii="Times New Roman" w:hAnsi="Times New Roman"/>
+          <w:sz w:val="20"/>
+        </w:rPr>
+      </w:pPr>
+      <w:r>
+        <w:rPr>
+          <w:rFonts w:ascii="Times New Roman" w:hAnsi="Times New Roman"/>
+          <w:sz w:val="20"/>
+        </w:rPr>
+        <w:tab/>
+        <w:t>--When created, a post will automatically have a timestamp</w:t>
+      </w:r>
+    </w:p>
+    <w:p>
+      <w:pPr>
+        <w:rPr>
+          <w:rFonts w:ascii="Times New Roman" w:hAnsi="Times New Roman"/>
+          <w:sz w:val="20"/>
+        </w:rPr>
+      </w:pPr>
+      <w:r>
+        <w:rPr>
+          <w:rFonts w:ascii="Times New Roman" w:hAnsi="Times New Roman"/>
+          <w:sz w:val="20"/>
+        </w:rPr>
+        <w:t>R6: Users will be able to like posts</w:t>
+      </w:r>
+    </w:p>
+    <w:p>
+      <w:pPr>
+        <w:rPr>
+          <w:rFonts w:ascii="Times New Roman" w:hAnsi="Times New Roman"/>
+          <w:sz w:val="20"/>
+        </w:rPr>
+      </w:pPr>
+      <w:r>
+        <w:rPr>
+          <w:rFonts w:ascii="Times New Roman" w:hAnsi="Times New Roman"/>
+          <w:sz w:val="20"/>
+        </w:rPr>
+        <w:tab/>
+        <w:t>--Unliking will also be supported</w:t>
+      </w:r>
+    </w:p>
+    <w:p>
+      <w:pPr>
+        <w:rPr>
+          <w:rFonts w:ascii="Times New Roman" w:hAnsi="Times New Roman"/>
+          <w:sz w:val="20"/>
+        </w:rPr>
+      </w:pPr>
+      <w:r>
+        <w:rPr>
+          <w:rFonts w:ascii="Times New Roman" w:hAnsi="Times New Roman"/>
+          <w:sz w:val="20"/>
+        </w:rPr>
+        <w:t>R7: While composing a post, the user should see on onscreen character count</w:t>
+      </w:r>
+    </w:p>
+    <w:p>
+      <w:pPr>
+        <w:rPr>
+          <w:rFonts w:ascii="Times New Roman" w:hAnsi="Times New Roman"/>
+          <w:sz w:val="20"/>
+        </w:rPr>
+      </w:pPr>
+      <w:r>
+        <w:rPr>
+          <w:rFonts w:ascii="Times New Roman" w:hAnsi="Times New Roman"/>
+          <w:sz w:val="20"/>
+        </w:rPr>
+        <w:t>R8: Users should be notified (through email) when someone follows them</w:t>
+      </w:r>
+    </w:p>
+    <w:p>
+      <w:pPr>
+        <w:rPr>
+          <w:rFonts w:ascii="Times New Roman" w:hAnsi="Times New Roman"/>
+          <w:sz w:val="20"/>
+        </w:rPr>
+      </w:pPr>
+      <w:r>
+        <w:rPr>
+          <w:rFonts w:ascii="Times New Roman" w:hAnsi="Times New Roman"/>
+          <w:sz w:val="20"/>
+        </w:rPr>
+        <w:t>R9: Passwords should be recoverable through email</w:t>
+      </w:r>
+    </w:p>
+    <w:p>
+      <w:pPr>
+        <w:rPr>
+          <w:rFonts w:ascii="Times New Roman" w:hAnsi="Times New Roman"/>
+          <w:sz w:val="20"/>
+        </w:rPr>
+      </w:pPr>
+      <w:r>
+        <w:rPr>
+          <w:rFonts w:ascii="Times New Roman" w:hAnsi="Times New Roman"/>
+          <w:sz w:val="20"/>
+        </w:rPr>
+        <w:t>R10: After x failed login attempts, the account is locked out for y minutes</w:t>
+      </w:r>
+    </w:p>
+    <w:p>
+      <w:pPr>
+        <w:rPr>
+          <w:rFonts w:ascii="Times New Roman" w:hAnsi="Times New Roman"/>
+          <w:sz w:val="20"/>
+        </w:rPr>
+      </w:pPr>
+      <w:r>
+        <w:rPr>
+          <w:rFonts w:ascii="Times New Roman" w:hAnsi="Times New Roman"/>
+          <w:sz w:val="20"/>
+        </w:rPr>
+        <w:t>R11: Hashtags should stand out from plaintext</w:t>
+      </w:r>
+    </w:p>
+    <w:p>
+      <w:pPr>
+        <w:rPr>
+          <w:rFonts w:ascii="Times New Roman" w:hAnsi="Times New Roman"/>
+          <w:sz w:val="20"/>
+        </w:rPr>
+      </w:pPr>
+      <w:r>
+        <w:rPr>
+          <w:rFonts w:ascii="Times New Roman" w:hAnsi="Times New Roman"/>
+          <w:sz w:val="20"/>
+        </w:rPr>
+        <w:tab/>
+        <w:t>--Each post should be able to have multiple hashtags</w:t>
+      </w:r>
+    </w:p>
+    <w:p>
+      <w:pPr>
+        <w:rPr>
+          <w:rFonts w:ascii="Times New Roman" w:hAnsi="Times New Roman"/>
+          <w:sz w:val="20"/>
+        </w:rPr>
+      </w:pPr>
+      <w:r>
+        <w:rPr>
+          <w:rFonts w:ascii="Times New Roman" w:hAnsi="Times New Roman"/>
+          <w:sz w:val="20"/>
+        </w:rPr>
+        <w:t>R12: When a user logs in, they should go to a home screen</w:t>
+      </w:r>
+    </w:p>
+    <w:p>
+      <w:pPr>
+        <w:rPr>
+          <w:rFonts w:ascii="Times New Roman" w:hAnsi="Times New Roman"/>
+          <w:sz w:val="20"/>
+        </w:rPr>
+      </w:pPr>
+      <w:r>
+        <w:rPr>
+          <w:rFonts w:ascii="Times New Roman" w:hAnsi="Times New Roman"/>
+          <w:sz w:val="20"/>
+        </w:rPr>
+        <w:tab/>
+        <w:t xml:space="preserve">--The home screen should show what you’ve liked in one pane </w:t>
+      </w:r>
+    </w:p>
+    <w:p>
+      <w:pPr>
+        <w:rPr>
+          <w:rFonts w:ascii="Times New Roman" w:hAnsi="Times New Roman"/>
+          <w:sz w:val="20"/>
+        </w:rPr>
+      </w:pPr>
+      <w:r>
+        <w:rPr>
+          <w:rFonts w:ascii="Times New Roman" w:hAnsi="Times New Roman"/>
+          <w:sz w:val="20"/>
+        </w:rPr>
+        <w:tab/>
+        <w:t>--another part of the screen should show the posts you’ve made</w:t>
+      </w:r>
+    </w:p>
+    <w:p>
+      <w:pPr>
+        <w:rPr>
+          <w:rFonts w:ascii="Times New Roman" w:hAnsi="Times New Roman"/>
+          <w:sz w:val="20"/>
+        </w:rPr>
+      </w:pPr>
+      <w:r>
+        <w:rPr>
+          <w:rFonts w:ascii="Times New Roman" w:hAnsi="Times New Roman"/>
+          <w:sz w:val="20"/>
+        </w:rPr>
+        <w:t>R13: When looking at a post, no one will be able to see who liked the post</w:t>
+      </w:r>
+    </w:p>
+    <w:p>
+      <w:pPr>
+        <w:rPr>
+          <w:rFonts w:ascii="Times New Roman" w:hAnsi="Times New Roman"/>
+          <w:sz w:val="20"/>
+        </w:rPr>
+      </w:pPr>
+      <w:r>
+        <w:rPr>
+          <w:rFonts w:ascii="Times New Roman" w:hAnsi="Times New Roman"/>
+          <w:sz w:val="20"/>
+        </w:rPr>
+        <w:tab/>
+        <w:t>--Everyone will be able to see how many people liked the post</w:t>
+      </w:r>
+    </w:p>
+    <w:p>
+      <w:pPr>
+        <w:rPr>
+          <w:rFonts w:ascii="Times New Roman" w:hAnsi="Times New Roman"/>
+          <w:sz w:val="20"/>
+        </w:rPr>
+      </w:pPr>
+      <w:r>
+        <w:rPr>
+          <w:rFonts w:ascii="Times New Roman" w:hAnsi="Times New Roman"/>
+          <w:sz w:val="20"/>
+        </w:rPr>
+        <w:t>R14: Users will be able to search by username</w:t>
+      </w:r>
+    </w:p>
+    <w:p>
+      <w:pPr>
+        <w:rPr>
+          <w:rFonts w:ascii="Times New Roman" w:hAnsi="Times New Roman"/>
+          <w:sz w:val="20"/>
+        </w:rPr>
+      </w:pPr>
+      <w:r>
+        <w:rPr>
+          <w:rFonts w:ascii="Times New Roman" w:hAnsi="Times New Roman"/>
+          <w:sz w:val="20"/>
+        </w:rPr>
+        <w:tab/>
+        <w:t>--Also searching by First Name or Last Name is supported</w:t>
+      </w:r>
+    </w:p>
+    <w:p>
+      <w:pPr>
+        <w:rPr>
+          <w:rFonts w:ascii="Times New Roman" w:hAnsi="Times New Roman"/>
+          <w:sz w:val="20"/>
+        </w:rPr>
+      </w:pPr>
+      <w:r>
+        <w:rPr>
+          <w:rFonts w:ascii="Times New Roman" w:hAnsi="Times New Roman"/>
+          <w:sz w:val="20"/>
+        </w:rPr>
+        <w:t>R15: When a user gets blocked, they should receive a notification</w:t>
+      </w:r>
+    </w:p>
+    <w:p>
+      <w:pPr>
+        <w:rPr>
+          <w:rFonts w:ascii="Times New Roman" w:hAnsi="Times New Roman"/>
+          <w:sz w:val="20"/>
+        </w:rPr>
+      </w:pPr>
+      <w:r>
+        <w:rPr>
+          <w:rFonts w:ascii="Times New Roman" w:hAnsi="Times New Roman"/>
+          <w:sz w:val="20"/>
+        </w:rPr>
+        <w:t>R16: Users will be able to comment on other posts.</w:t>
+      </w:r>
+    </w:p>
+    <w:p>
+      <w:pPr>
+        <w:rPr>
+          <w:rFonts w:ascii="Times New Roman" w:hAnsi="Times New Roman"/>
+          <w:sz w:val="20"/>
+        </w:rPr>
+      </w:pPr>
+    </w:p>
+    <w:p>
+      <w:pPr>
+        <w:rPr>
+          <w:rFonts w:ascii="Times New Roman" w:hAnsi="Times New Roman"/>
+          <w:b/>
+        </w:rPr>
+      </w:pPr>
+      <w:r>
+        <w:rPr>
+          <w:rFonts w:ascii="Times New Roman" w:hAnsi="Times New Roman"/>
+          <w:b/>
+        </w:rPr>
+        <w:t>2.3</w:t>
+      </w:r>
+      <w:r>
+        <w:rPr>
+          <w:rFonts w:ascii="Times New Roman" w:hAnsi="Times New Roman"/>
+          <w:b/>
+        </w:rPr>
+        <w:t xml:space="preserve"> User Classes and Characteristics</w:t>
+      </w:r>
+    </w:p>
+    <w:p>
+      <w:pPr>
+        <w:rPr>
+          <w:rFonts w:ascii="Times New Roman" w:hAnsi="Times New Roman"/>
+          <w:sz w:val="20"/>
+        </w:rPr>
+      </w:pPr>
+      <w:r>
+        <w:rPr>
+          <w:rFonts w:ascii="Times New Roman" w:hAnsi="Times New Roman"/>
+          <w:sz w:val="20"/>
+        </w:rPr>
+        <w:t>- Users of this system will fall into one category: employees.  Employees will post</w:t>
+      </w:r>
+      <w:r>
+        <w:rPr>
+          <w:rFonts w:ascii="Times New Roman" w:hAnsi="Times New Roman"/>
+          <w:sz w:val="20"/>
+        </w:rPr>
+        <w:t xml:space="preserve"> </w:t>
+      </w:r>
+      <w:r>
+        <w:rPr>
+          <w:rFonts w:ascii="Times New Roman" w:hAnsi="Times New Roman"/>
+          <w:sz w:val="20"/>
+        </w:rPr>
+        <w:t xml:space="preserve">and read messages other employees have posted.  </w:t>
+      </w:r>
+    </w:p>
+    <w:p>
+      <w:pPr>
+        <w:rPr>
+          <w:rFonts w:ascii="Times New Roman" w:hAnsi="Times New Roman"/>
+          <w:sz w:val="20"/>
+        </w:rPr>
+      </w:pPr>
+    </w:p>
+    <w:p>
+      <w:pPr>
+        <w:rPr>
+          <w:rFonts w:ascii="Times New Roman" w:hAnsi="Times New Roman"/>
+          <w:b/>
+        </w:rPr>
+      </w:pPr>
+      <w:r>
+        <w:rPr>
+          <w:rFonts w:ascii="Times New Roman" w:hAnsi="Times New Roman"/>
+          <w:b/>
+        </w:rPr>
+        <w:t>2.4. Operating Environment</w:t>
+      </w:r>
+    </w:p>
+    <w:p>
+      <w:pPr>
+        <w:rPr>
+          <w:rFonts w:ascii="Times New Roman" w:hAnsi="Times New Roman"/>
+          <w:sz w:val="20"/>
+        </w:rPr>
+      </w:pPr>
+      <w:r>
+        <w:rPr>
+          <w:rFonts w:ascii="Times New Roman" w:hAnsi="Times New Roman"/>
+          <w:sz w:val="20"/>
+        </w:rPr>
+        <w:t>- The web application will run on Firefox, Chrome, and mobile devices.  The backend of the application will be a MYSQL database on the CSE server.  The applicati</w:t>
+      </w:r>
+      <w:r>
+        <w:rPr>
+          <w:rFonts w:ascii="Times New Roman" w:hAnsi="Times New Roman"/>
+          <w:sz w:val="20"/>
+        </w:rPr>
+        <w:t>o</w:t>
+      </w:r>
+      <w:r>
+        <w:rPr>
+          <w:rFonts w:ascii="Times New Roman" w:hAnsi="Times New Roman"/>
+          <w:sz w:val="20"/>
+        </w:rPr>
+        <w:t>n will</w:t>
+      </w:r>
+      <w:r>
+        <w:rPr>
+          <w:rFonts w:ascii="Times New Roman" w:hAnsi="Times New Roman"/>
+          <w:sz w:val="20"/>
+        </w:rPr>
+        <w:t xml:space="preserve"> work on Windows, Mac, and Linux</w:t>
+      </w:r>
+      <w:r>
+        <w:rPr>
+          <w:rFonts w:ascii="Times New Roman" w:hAnsi="Times New Roman"/>
+          <w:sz w:val="20"/>
+        </w:rPr>
+        <w:t xml:space="preserve"> operating systems.  </w:t>
+      </w:r>
+    </w:p>
+    <w:p>
+      <w:pPr>
+        <w:rPr>
+          <w:rFonts w:ascii="Times New Roman" w:hAnsi="Times New Roman"/>
+          <w:sz w:val="20"/>
+        </w:rPr>
+      </w:pPr>
+    </w:p>
+    <w:p>
+      <w:pPr>
+        <w:rPr>
+          <w:rFonts w:ascii="Times New Roman" w:hAnsi="Times New Roman"/>
+          <w:b/>
+        </w:rPr>
+      </w:pPr>
+      <w:r>
+        <w:rPr>
+          <w:rFonts w:ascii="Times New Roman" w:hAnsi="Times New Roman"/>
+          <w:b/>
+        </w:rPr>
+        <w:t>2.5. Design and Implementation Constraints</w:t>
+      </w:r>
+    </w:p>
+    <w:p>
+      <w:pPr>
+        <w:rPr>
+          <w:rFonts w:ascii="Times New Roman" w:hAnsi="Times New Roman"/>
+          <w:sz w:val="20"/>
+        </w:rPr>
+      </w:pPr>
+      <w:r>
+        <w:rPr>
+          <w:rFonts w:ascii="Times New Roman" w:hAnsi="Times New Roman"/>
+          <w:sz w:val="20"/>
+        </w:rPr>
+        <w:t xml:space="preserve">- The application is limited by a few constraints.  First, storage is limited by the space on the CSE server.  </w:t>
+      </w:r>
+    </w:p>
+    <w:p>
+      <w:pPr>
+        <w:rPr>
+          <w:rFonts w:ascii="Times New Roman" w:hAnsi="Times New Roman"/>
+          <w:sz w:val="20"/>
+        </w:rPr>
+      </w:pPr>
+      <w:r>
+        <w:rPr>
+          <w:rFonts w:ascii="Times New Roman" w:hAnsi="Times New Roman"/>
+          <w:sz w:val="20"/>
+        </w:rPr>
+        <w:t xml:space="preserve">Second, the application must scale for a number of screen sizes and must be usable on mobile devices. </w:t>
+      </w:r>
+    </w:p>
+    <w:p>
+      <w:pPr>
+        <w:rPr>
+          <w:rFonts w:ascii="Times New Roman" w:hAnsi="Times New Roman"/>
+          <w:sz w:val="20"/>
+        </w:rPr>
+      </w:pPr>
+    </w:p>
+    <w:p>
+      <w:pPr>
+        <w:rPr>
+          <w:rFonts w:ascii="Times New Roman" w:hAnsi="Times New Roman"/>
+          <w:b/>
+        </w:rPr>
+      </w:pPr>
+      <w:r>
+        <w:rPr>
+          <w:rFonts w:ascii="Times New Roman" w:hAnsi="Times New Roman"/>
+          <w:b/>
+        </w:rPr>
+        <w:t>2.6. Assumptions and Dependencies</w:t>
+      </w:r>
+    </w:p>
+    <w:p>
+      <w:pPr>
+        <w:rPr>
+          <w:rFonts w:ascii="Times New Roman" w:hAnsi="Times New Roman"/>
+          <w:b/>
+        </w:rPr>
+      </w:pPr>
+      <w:r>
+        <w:rPr>
+          <w:rFonts w:ascii="Times New Roman" w:hAnsi="Times New Roman"/>
+          <w:sz w:val="20"/>
+        </w:rPr>
+        <w:t>The users of the website will use up to date web b</w:t>
+      </w:r>
+      <w:bookmarkStart w:id="0" w:name="_GoBack"/>
+      <w:bookmarkEnd w:id="0"/>
+      <w:r>
+        <w:rPr>
+          <w:rFonts w:ascii="Times New Roman" w:hAnsi="Times New Roman"/>
+          <w:sz w:val="20"/>
+        </w:rPr>
+        <w:t xml:space="preserve">rowsers.   Functionality may suffer on older browsers.  </w:t>
+      </w:r>
+    </w:p>
+    <w:p>
+      <w:pPr>
+        <w:rPr>
+          <w:rFonts w:ascii="Times New Roman" w:hAnsi="Times New Roman"/>
+          <w:sz w:val="20"/>
+        </w:rPr>
+      </w:pPr>
     </w:p>
     <w:p>
       <w:pPr>
@@ -766,7 +1427,6 @@
           <w:sz w:val="20"/>
         </w:rPr>
       </w:pPr>
-      <w:proofErr w:type="spellStart"/>
       <w:r>
         <w:rPr>
           <w:rFonts w:ascii="Times New Roman" w:hAnsi="Times New Roman"/>
@@ -775,7 +1435,6 @@
         </w:rPr>
         <w:t>Hashtag</w:t>
       </w:r>
-      <w:proofErr w:type="spellEnd"/>
       <w:r>
         <w:rPr>
           <w:rFonts w:ascii="Times New Roman" w:hAnsi="Times New Roman"/>
@@ -988,17 +1647,8 @@
           <w:rFonts w:ascii="Times New Roman" w:hAnsi="Times New Roman"/>
           <w:sz w:val="20"/>
         </w:rPr>
-        <w:t xml:space="preserve">A function a user can perform on another user or </w:t>
-      </w:r>
-      <w:proofErr w:type="spellStart"/>
-      <w:r>
-        <w:rPr>
-          <w:rFonts w:ascii="Times New Roman" w:hAnsi="Times New Roman"/>
-          <w:sz w:val="20"/>
-        </w:rPr>
-        <w:t>hashtag</w:t>
-      </w:r>
-      <w:proofErr w:type="spellEnd"/>
+        <w:t>A function a user can perform on another user or hashtag</w:t>
+      </w:r>
       <w:r>
         <w:rPr>
           <w:rFonts w:ascii="Times New Roman" w:hAnsi="Times New Roman"/>
@@ -1574,145 +2224,7 @@
       </w:pPr>
     </w:pPrDefault>
   </w:docDefaults>
-  <w:latentStyles w:defLockedState="0" w:defUIPriority="99" w:defSemiHidden="1" w:defUnhideWhenUsed="1" w:defQFormat="0" w:count="276">
-    <w:lsdException w:name="Normal" w:semiHidden="0" w:uiPriority="0" w:unhideWhenUsed="0" w:qFormat="1"/>
-    <w:lsdException w:name="heading 1" w:semiHidden="0" w:uiPriority="9" w:unhideWhenUsed="0" w:qFormat="1"/>
-    <w:lsdException w:name="heading 2" w:uiPriority="9" w:qFormat="1"/>
-    <w:lsdException w:name="heading 3" w:uiPriority="9" w:qFormat="1"/>
-    <w:lsdException w:name="heading 4" w:uiPriority="9" w:qFormat="1"/>
-    <w:lsdException w:name="heading 5" w:uiPriority="9" w:qFormat="1"/>
-    <w:lsdException w:name="heading 6" w:uiPriority="9" w:qFormat="1"/>
-    <w:lsdException w:name="heading 7" w:uiPriority="9" w:qFormat="1"/>
-    <w:lsdException w:name="heading 8" w:uiPriority="9" w:qFormat="1"/>
-    <w:lsdException w:name="heading 9" w:uiPriority="9" w:qFormat="1"/>
-    <w:lsdException w:name="toc 1" w:uiPriority="39"/>
-    <w:lsdException w:name="toc 2" w:uiPriority="39"/>
-    <w:lsdException w:name="toc 3" w:uiPriority="39"/>
-    <w:lsdException w:name="toc 4" w:uiPriority="39"/>
-    <w:lsdException w:name="toc 5" w:uiPriority="39"/>
-    <w:lsdException w:name="toc 6" w:uiPriority="39"/>
-    <w:lsdException w:name="toc 7" w:uiPriority="39"/>
-    <w:lsdException w:name="toc 8" w:uiPriority="39"/>
-    <w:lsdException w:name="toc 9" w:uiPriority="39"/>
-    <w:lsdException w:name="caption" w:uiPriority="35" w:qFormat="1"/>
-    <w:lsdException w:name="Title" w:semiHidden="0" w:uiPriority="10" w:unhideWhenUsed="0" w:qFormat="1"/>
-    <w:lsdException w:name="Default Paragraph Font" w:uiPriority="1"/>
-    <w:lsdException w:name="Subtitle" w:semiHidden="0" w:uiPriority="11" w:unhideWhenUsed="0" w:qFormat="1"/>
-    <w:lsdException w:name="Strong" w:semiHidden="0" w:uiPriority="22" w:unhideWhenUsed="0" w:qFormat="1"/>
-    <w:lsdException w:name="Emphasis" w:semiHidden="0" w:uiPriority="20" w:unhideWhenUsed="0" w:qFormat="1"/>
-    <w:lsdException w:name="Table Grid" w:semiHidden="0" w:uiPriority="59" w:unhideWhenUsed="0"/>
-    <w:lsdException w:name="Placeholder Text" w:unhideWhenUsed="0"/>
-    <w:lsdException w:name="No Spacing" w:semiHidden="0" w:uiPriority="1" w:unhideWhenUsed="0" w:qFormat="1"/>
-    <w:lsdException w:name="Light Shading" w:semiHidden="0" w:uiPriority="60" w:unhideWhenUsed="0"/>
-    <w:lsdException w:name="Light List" w:semiHidden="0" w:uiPriority="61" w:unhideWhenUsed="0"/>
-    <w:lsdException w:name="Light Grid" w:semiHidden="0" w:uiPriority="62" w:unhideWhenUsed="0"/>
-    <w:lsdException w:name="Medium Shading 1" w:semiHidden="0" w:uiPriority="63" w:unhideWhenUsed="0"/>
-    <w:lsdException w:name="Medium Shading 2" w:semiHidden="0" w:uiPriority="64" w:unhideWhenUsed="0"/>
-    <w:lsdException w:name="Medium List 1" w:semiHidden="0" w:uiPriority="65" w:unhideWhenUsed="0"/>
-    <w:lsdException w:name="Medium List 2" w:semiHidden="0" w:uiPriority="66" w:unhideWhenUsed="0"/>
-    <w:lsdException w:name="Medium Grid 1" w:semiHidden="0" w:uiPriority="67" w:unhideWhenUsed="0"/>
-    <w:lsdException w:name="Medium Grid 2" w:semiHidden="0" w:uiPriority="68" w:unhideWhenUsed="0"/>
-    <w:lsdException w:name="Medium Grid 3" w:semiHidden="0" w:uiPriority="69" w:unhideWhenUsed="0"/>
-    <w:lsdException w:name="Dark List" w:semiHidden="0" w:uiPriority="70" w:unhideWhenUsed="0"/>
-    <w:lsdException w:name="Colorful Shading" w:semiHidden="0" w:uiPriority="71" w:unhideWhenUsed="0"/>
-    <w:lsdException w:name="Colorful List" w:semiHidden="0" w:uiPriority="72" w:unhideWhenUsed="0"/>
-    <w:lsdException w:name="Colorful Grid" w:semiHidden="0" w:uiPriority="73" w:unhideWhenUsed="0"/>
-    <w:lsdException w:name="Light Shading Accent 1" w:semiHidden="0" w:uiPriority="60" w:unhideWhenUsed="0"/>
-    <w:lsdException w:name="Light List Accent 1" w:semiHidden="0" w:uiPriority="61" w:unhideWhenUsed="0"/>
-    <w:lsdException w:name="Light Grid Accent 1" w:semiHidden="0" w:uiPriority="62" w:unhideWhenUsed="0"/>
-    <w:lsdException w:name="Medium Shading 1 Accent 1" w:semiHidden="0" w:uiPriority="63" w:unhideWhenUsed="0"/>
-    <w:lsdException w:name="Medium Shading 2 Accent 1" w:semiHidden="0" w:uiPriority="64" w:unhideWhenUsed="0"/>
-    <w:lsdException w:name="Medium List 1 Accent 1" w:semiHidden="0" w:uiPriority="65" w:unhideWhenUsed="0"/>
-    <w:lsdException w:name="Revision" w:unhideWhenUsed="0"/>
-    <w:lsdException w:name="List Paragraph" w:semiHidden="0" w:uiPriority="34" w:unhideWhenUsed="0" w:qFormat="1"/>
-    <w:lsdException w:name="Quote" w:semiHidden="0" w:uiPriority="29" w:unhideWhenUsed="0" w:qFormat="1"/>
-    <w:lsdException w:name="Intense Quote" w:semiHidden="0" w:uiPriority="30" w:unhideWhenUsed="0" w:qFormat="1"/>
-    <w:lsdException w:name="Medium List 2 Accent 1" w:semiHidden="0" w:uiPriority="66" w:unhideWhenUsed="0"/>
-    <w:lsdException w:name="Medium Grid 1 Accent 1" w:semiHidden="0" w:uiPriority="67" w:unhideWhenUsed="0"/>
-    <w:lsdException w:name="Medium Grid 2 Accent 1" w:semiHidden="0" w:uiPriority="68" w:unhideWhenUsed="0"/>
-    <w:lsdException w:name="Medium Grid 3 Accent 1" w:semiHidden="0" w:uiPriority="69" w:unhideWhenUsed="0"/>
-    <w:lsdException w:name="Dark List Accent 1" w:semiHidden="0" w:uiPriority="70" w:unhideWhenUsed="0"/>
-    <w:lsdException w:name="Colorful Shading Accent 1" w:semiHidden="0" w:uiPriority="71" w:unhideWhenUsed="0"/>
-    <w:lsdException w:name="Colorful List Accent 1" w:semiHidden="0" w:uiPriority="72" w:unhideWhenUsed="0"/>
-    <w:lsdException w:name="Colorful Grid Accent 1" w:semiHidden="0" w:uiPriority="73" w:unhideWhenUsed="0"/>
-    <w:lsdException w:name="Light Shading Accent 2" w:semiHidden="0" w:uiPriority="60" w:unhideWhenUsed="0"/>
-    <w:lsdException w:name="Light List Accent 2" w:semiHidden="0" w:uiPriority="61" w:unhideWhenUsed="0"/>
-    <w:lsdException w:name="Light Grid Accent 2" w:semiHidden="0" w:uiPriority="62" w:unhideWhenUsed="0"/>
-    <w:lsdException w:name="Medium Shading 1 Accent 2" w:semiHidden="0" w:uiPriority="63" w:unhideWhenUsed="0"/>
-    <w:lsdException w:name="Medium Shading 2 Accent 2" w:semiHidden="0" w:uiPriority="64" w:unhideWhenUsed="0"/>
-    <w:lsdException w:name="Medium List 1 Accent 2" w:semiHidden="0" w:uiPriority="65" w:unhideWhenUsed="0"/>
-    <w:lsdException w:name="Medium List 2 Accent 2" w:semiHidden="0" w:uiPriority="66" w:unhideWhenUsed="0"/>
-    <w:lsdException w:name="Medium Grid 1 Accent 2" w:semiHidden="0" w:uiPriority="67" w:unhideWhenUsed="0"/>
-    <w:lsdException w:name="Medium Grid 2 Accent 2" w:semiHidden="0" w:uiPriority="68" w:unhideWhenUsed="0"/>
-    <w:lsdException w:name="Medium Grid 3 Accent 2" w:semiHidden="0" w:uiPriority="69" w:unhideWhenUsed="0"/>
-    <w:lsdException w:name="Dark List Accent 2" w:semiHidden="0" w:uiPriority="70" w:unhideWhenUsed="0"/>
-    <w:lsdException w:name="Colorful Shading Accent 2" w:semiHidden="0" w:uiPriority="71" w:unhideWhenUsed="0"/>
-    <w:lsdException w:name="Colorful List Accent 2" w:semiHidden="0" w:uiPriority="72" w:unhideWhenUsed="0"/>
-    <w:lsdException w:name="Colorful Grid Accent 2" w:semiHidden="0" w:uiPriority="73" w:unhideWhenUsed="0"/>
-    <w:lsdException w:name="Light Shading Accent 3" w:semiHidden="0" w:uiPriority="60" w:unhideWhenUsed="0"/>
-    <w:lsdException w:name="Light List Accent 3" w:semiHidden="0" w:uiPriority="61" w:unhideWhenUsed="0"/>
-    <w:lsdException w:name="Light Grid Accent 3" w:semiHidden="0" w:uiPriority="62" w:unhideWhenUsed="0"/>
-    <w:lsdException w:name="Medium Shading 1 Accent 3" w:semiHidden="0" w:uiPriority="63" w:unhideWhenUsed="0"/>
-    <w:lsdException w:name="Medium Shading 2 Accent 3" w:semiHidden="0" w:uiPriority="64" w:unhideWhenUsed="0"/>
-    <w:lsdException w:name="Medium List 1 Accent 3" w:semiHidden="0" w:uiPriority="65" w:unhideWhenUsed="0"/>
-    <w:lsdException w:name="Medium List 2 Accent 3" w:semiHidden="0" w:uiPriority="66" w:unhideWhenUsed="0"/>
-    <w:lsdException w:name="Medium Grid 1 Accent 3" w:semiHidden="0" w:uiPriority="67" w:unhideWhenUsed="0"/>
-    <w:lsdException w:name="Medium Grid 2 Accent 3" w:semiHidden="0" w:uiPriority="68" w:unhideWhenUsed="0"/>
-    <w:lsdException w:name="Medium Grid 3 Accent 3" w:semiHidden="0" w:uiPriority="69" w:unhideWhenUsed="0"/>
-    <w:lsdException w:name="Dark List Accent 3" w:semiHidden="0" w:uiPriority="70" w:unhideWhenUsed="0"/>
-    <w:lsdException w:name="Colorful Shading Accent 3" w:semiHidden="0" w:uiPriority="71" w:unhideWhenUsed="0"/>
-    <w:lsdException w:name="Colorful List Accent 3" w:semiHidden="0" w:uiPriority="72" w:unhideWhenUsed="0"/>
-    <w:lsdException w:name="Colorful Grid Accent 3" w:semiHidden="0" w:uiPriority="73" w:unhideWhenUsed="0"/>
-    <w:lsdException w:name="Light Shading Accent 4" w:semiHidden="0" w:uiPriority="60" w:unhideWhenUsed="0"/>
-    <w:lsdException w:name="Light List Accent 4" w:semiHidden="0" w:uiPriority="61" w:unhideWhenUsed="0"/>
-    <w:lsdException w:name="Light Grid Accent 4" w:semiHidden="0" w:uiPriority="62" w:unhideWhenUsed="0"/>
-    <w:lsdException w:name="Medium Shading 1 Accent 4" w:semiHidden="0" w:uiPriority="63" w:unhideWhenUsed="0"/>
-    <w:lsdException w:name="Medium Shading 2 Accent 4" w:semiHidden="0" w:uiPriority="64" w:unhideWhenUsed="0"/>
-    <w:lsdException w:name="Medium List 1 Accent 4" w:semiHidden="0" w:uiPriority="65" w:unhideWhenUsed="0"/>
-    <w:lsdException w:name="Medium List 2 Accent 4" w:semiHidden="0" w:uiPriority="66" w:unhideWhenUsed="0"/>
-    <w:lsdException w:name="Medium Grid 1 Accent 4" w:semiHidden="0" w:uiPriority="67" w:unhideWhenUsed="0"/>
-    <w:lsdException w:name="Medium Grid 2 Accent 4" w:semiHidden="0" w:uiPriority="68" w:unhideWhenUsed="0"/>
-    <w:lsdException w:name="Medium Grid 3 Accent 4" w:semiHidden="0" w:uiPriority="69" w:unhideWhenUsed="0"/>
-    <w:lsdException w:name="Dark List Accent 4" w:semiHidden="0" w:uiPriority="70" w:unhideWhenUsed="0"/>
-    <w:lsdException w:name="Colorful Shading Accent 4" w:semiHidden="0" w:uiPriority="71" w:unhideWhenUsed="0"/>
-    <w:lsdException w:name="Colorful List Accent 4" w:semiHidden="0" w:uiPriority="72" w:unhideWhenUsed="0"/>
-    <w:lsdException w:name="Colorful Grid Accent 4" w:semiHidden="0" w:uiPriority="73" w:unhideWhenUsed="0"/>
-    <w:lsdException w:name="Light Shading Accent 5" w:semiHidden="0" w:uiPriority="60" w:unhideWhenUsed="0"/>
-    <w:lsdException w:name="Light List Accent 5" w:semiHidden="0" w:uiPriority="61" w:unhideWhenUsed="0"/>
-    <w:lsdException w:name="Light Grid Accent 5" w:semiHidden="0" w:uiPriority="62" w:unhideWhenUsed="0"/>
-    <w:lsdException w:name="Medium Shading 1 Accent 5" w:semiHidden="0" w:uiPriority="63" w:unhideWhenUsed="0"/>
-    <w:lsdException w:name="Medium Shading 2 Accent 5" w:semiHidden="0" w:uiPriority="64" w:unhideWhenUsed="0"/>
-    <w:lsdException w:name="Medium List 1 Accent 5" w:semiHidden="0" w:uiPriority="65" w:unhideWhenUsed="0"/>
-    <w:lsdException w:name="Medium List 2 Accent 5" w:semiHidden="0" w:uiPriority="66" w:unhideWhenUsed="0"/>
-    <w:lsdException w:name="Medium Grid 1 Accent 5" w:semiHidden="0" w:uiPriority="67" w:unhideWhenUsed="0"/>
-    <w:lsdException w:name="Medium Grid 2 Accent 5" w:semiHidden="0" w:uiPriority="68" w:unhideWhenUsed="0"/>
-    <w:lsdException w:name="Medium Grid 3 Accent 5" w:semiHidden="0" w:uiPriority="69" w:unhideWhenUsed="0"/>
-    <w:lsdException w:name="Dark List Accent 5" w:semiHidden="0" w:uiPriority="70" w:unhideWhenUsed="0"/>
-    <w:lsdException w:name="Colorful Shading Accent 5" w:semiHidden="0" w:uiPriority="71" w:unhideWhenUsed="0"/>
-    <w:lsdException w:name="Colorful List Accent 5" w:semiHidden="0" w:uiPriority="72" w:unhideWhenUsed="0"/>
-    <w:lsdException w:name="Colorful Grid Accent 5" w:semiHidden="0" w:uiPriority="73" w:unhideWhenUsed="0"/>
-    <w:lsdException w:name="Light Shading Accent 6" w:semiHidden="0" w:uiPriority="60" w:unhideWhenUsed="0"/>
-    <w:lsdException w:name="Light List Accent 6" w:semiHidden="0" w:uiPriority="61" w:unhideWhenUsed="0"/>
-    <w:lsdException w:name="Light Grid Accent 6" w:semiHidden="0" w:uiPriority="62" w:unhideWhenUsed="0"/>
-    <w:lsdException w:name="Medium Shading 1 Accent 6" w:semiHidden="0" w:uiPriority="63" w:unhideWhenUsed="0"/>
-    <w:lsdException w:name="Medium Shading 2 Accent 6" w:semiHidden="0" w:uiPriority="64" w:unhideWhenUsed="0"/>
-    <w:lsdException w:name="Medium List 1 Accent 6" w:semiHidden="0" w:uiPriority="65" w:unhideWhenUsed="0"/>
-    <w:lsdException w:name="Medium List 2 Accent 6" w:semiHidden="0" w:uiPriority="66" w:unhideWhenUsed="0"/>
-    <w:lsdException w:name="Medium Grid 1 Accent 6" w:semiHidden="0" w:uiPriority="67" w:unhideWhenUsed="0"/>
-    <w:lsdException w:name="Medium Grid 2 Accent 6" w:semiHidden="0" w:uiPriority="68" w:unhideWhenUsed="0"/>
-    <w:lsdException w:name="Medium Grid 3 Accent 6" w:semiHidden="0" w:uiPriority="69" w:unhideWhenUsed="0"/>
-    <w:lsdException w:name="Dark List Accent 6" w:semiHidden="0" w:uiPriority="70" w:unhideWhenUsed="0"/>
-    <w:lsdException w:name="Colorful Shading Accent 6" w:semiHidden="0" w:uiPriority="71" w:unhideWhenUsed="0"/>
-    <w:lsdException w:name="Colorful List Accent 6" w:semiHidden="0" w:uiPriority="72" w:unhideWhenUsed="0"/>
-    <w:lsdException w:name="Colorful Grid Accent 6" w:semiHidden="0" w:uiPriority="73" w:unhideWhenUsed="0"/>
-    <w:lsdException w:name="Subtle Emphasis" w:semiHidden="0" w:uiPriority="19" w:unhideWhenUsed="0" w:qFormat="1"/>
-    <w:lsdException w:name="Intense Emphasis" w:semiHidden="0" w:uiPriority="21" w:unhideWhenUsed="0" w:qFormat="1"/>
-    <w:lsdException w:name="Subtle Reference" w:semiHidden="0" w:uiPriority="31" w:unhideWhenUsed="0" w:qFormat="1"/>
-    <w:lsdException w:name="Intense Reference" w:semiHidden="0" w:uiPriority="32" w:unhideWhenUsed="0" w:qFormat="1"/>
-    <w:lsdException w:name="Book Title" w:semiHidden="0" w:uiPriority="33" w:unhideWhenUsed="0" w:qFormat="1"/>
-    <w:lsdException w:name="Bibliography" w:uiPriority="37"/>
-    <w:lsdException w:name="TOC Heading" w:uiPriority="39" w:qFormat="1"/>
-  </w:latentStyles>
+  <w:latentStyles w:defLockedState="0" w:defUIPriority="0" w:defSemiHidden="0" w:defUnhideWhenUsed="0" w:defQFormat="0" w:count="276"/>
   <w:style w:type="paragraph" w:default="1" w:styleId="Normal">
     <w:name w:val="Normal"/>
     <w:qFormat/>
@@ -1720,7 +2232,6 @@
   </w:style>
   <w:style w:type="character" w:default="1" w:styleId="DefaultParagraphFont">
     <w:name w:val="Default Paragraph Font"/>
-    <w:semiHidden/>
     <w:unhideWhenUsed/>
   </w:style>
   <w:style w:type="table" w:default="1" w:styleId="TableNormal">

</xml_diff>

<commit_message>
added section 3 to main document
</commit_message>
<xml_diff>
--- a/doc/phase1/requirements.docx
+++ b/doc/phase1/requirements.docx
@@ -1371,7 +1371,7 @@
       <w:pPr>
         <w:rPr>
           <w:rFonts w:ascii="Times New Roman" w:hAnsi="Times New Roman"/>
-          <w:b/>
+          <w:sz w:val="20"/>
         </w:rPr>
       </w:pPr>
       <w:r>
@@ -1389,6 +1389,172 @@
           <w:sz w:val="20"/>
         </w:rPr>
         <w:t xml:space="preserve">rowsers.   Functionality may suffer on older browsers.  </w:t>
+      </w:r>
+    </w:p>
+    <w:p>
+      <w:pPr>
+        <w:rPr>
+          <w:rFonts w:ascii="Times New Roman" w:hAnsi="Times New Roman"/>
+          <w:b/>
+        </w:rPr>
+      </w:pPr>
+    </w:p>
+    <w:p>
+      <w:pPr>
+        <w:rPr>
+          <w:rFonts w:ascii="Times New Roman" w:hAnsi="Times New Roman"/>
+          <w:b/>
+        </w:rPr>
+      </w:pPr>
+      <w:r>
+        <w:rPr>
+          <w:rFonts w:ascii="Times New Roman" w:hAnsi="Times New Roman"/>
+          <w:b/>
+        </w:rPr>
+        <w:t>3.1 User Interfaces</w:t>
+      </w:r>
+    </w:p>
+    <w:p>
+      <w:pPr>
+        <w:rPr>
+          <w:rFonts w:ascii="Times New Roman" w:hAnsi="Times New Roman"/>
+          <w:sz w:val="20"/>
+        </w:rPr>
+      </w:pPr>
+      <w:r>
+        <w:rPr>
+          <w:rFonts w:ascii="Times New Roman" w:hAnsi="Times New Roman"/>
+          <w:sz w:val="20"/>
+        </w:rPr>
+        <w:t>The user interface will be a dashboard page that can lead your navigation in the application.  Features needed include the Main or Dashboard page, a page for new users without an account to create an account, a Forgotten password page which will allow you to reset your password, a profile page with a profile picture specific to that user's profile, and an account settings page to change your password or profile picture.</w:t>
+      </w:r>
+    </w:p>
+    <w:p>
+      <w:pPr>
+        <w:rPr>
+          <w:rFonts w:ascii="Times New Roman" w:hAnsi="Times New Roman"/>
+          <w:b/>
+        </w:rPr>
+      </w:pPr>
+    </w:p>
+    <w:p>
+      <w:pPr>
+        <w:rPr>
+          <w:rFonts w:ascii="Times New Roman" w:hAnsi="Times New Roman"/>
+          <w:b/>
+        </w:rPr>
+      </w:pPr>
+      <w:r>
+        <w:rPr>
+          <w:rFonts w:ascii="Times New Roman" w:hAnsi="Times New Roman"/>
+          <w:b/>
+        </w:rPr>
+        <w:t>3.2 Hardware Interfaces</w:t>
+      </w:r>
+    </w:p>
+    <w:p>
+      <w:pPr>
+        <w:rPr>
+          <w:rFonts w:ascii="Times New Roman" w:hAnsi="Times New Roman"/>
+          <w:sz w:val="20"/>
+        </w:rPr>
+      </w:pPr>
+      <w:r>
+        <w:rPr>
+          <w:rFonts w:ascii="Times New Roman" w:hAnsi="Times New Roman"/>
+          <w:sz w:val="20"/>
+        </w:rPr>
+        <w:t>The software will require a MySQL database for information tied to users including their tweets and profile picture.</w:t>
+      </w:r>
+    </w:p>
+    <w:p>
+      <w:pPr>
+        <w:rPr>
+          <w:rFonts w:ascii="Times New Roman" w:hAnsi="Times New Roman"/>
+          <w:b/>
+        </w:rPr>
+      </w:pPr>
+    </w:p>
+    <w:p>
+      <w:pPr>
+        <w:rPr>
+          <w:rFonts w:ascii="Times New Roman" w:hAnsi="Times New Roman"/>
+          <w:b/>
+        </w:rPr>
+      </w:pPr>
+      <w:r>
+        <w:rPr>
+          <w:rFonts w:ascii="Times New Roman" w:hAnsi="Times New Roman"/>
+          <w:b/>
+        </w:rPr>
+        <w:t>3.3 Software Interfaces</w:t>
+      </w:r>
+    </w:p>
+    <w:p>
+      <w:pPr>
+        <w:rPr>
+          <w:rFonts w:ascii="Times New Roman" w:hAnsi="Times New Roman"/>
+          <w:sz w:val="20"/>
+        </w:rPr>
+      </w:pPr>
+      <w:r>
+        <w:rPr>
+          <w:rFonts w:ascii="Times New Roman" w:hAnsi="Times New Roman"/>
+          <w:sz w:val="20"/>
+        </w:rPr>
+        <w:t>This project will use a Java Applet to connect to the MySQL server from JavaScript. &lt;Certain software will be used for the dashboard portion of the produ</w:t>
+      </w:r>
+      <w:r>
+        <w:rPr>
+          <w:rFonts w:ascii="Times New Roman" w:hAnsi="Times New Roman"/>
+          <w:sz w:val="20"/>
+        </w:rPr>
+        <w:t xml:space="preserve">ct and will be </w:t>
+      </w:r>
+      <w:r>
+        <w:rPr>
+          <w:rFonts w:ascii="Times New Roman" w:hAnsi="Times New Roman"/>
+          <w:sz w:val="20"/>
+        </w:rPr>
+        <w:t>determined by the implementing team and this is a placeholder for that information.&gt;</w:t>
+      </w:r>
+    </w:p>
+    <w:p>
+      <w:pPr>
+        <w:rPr>
+          <w:rFonts w:ascii="Times New Roman" w:hAnsi="Times New Roman"/>
+          <w:b/>
+        </w:rPr>
+      </w:pPr>
+    </w:p>
+    <w:p>
+      <w:pPr>
+        <w:rPr>
+          <w:rFonts w:ascii="Times New Roman" w:hAnsi="Times New Roman"/>
+          <w:b/>
+        </w:rPr>
+      </w:pPr>
+      <w:r>
+        <w:rPr>
+          <w:rFonts w:ascii="Times New Roman" w:hAnsi="Times New Roman"/>
+          <w:b/>
+        </w:rPr>
+        <w:t>3.4 Communication Interfaces</w:t>
+      </w:r>
+    </w:p>
+    <w:p>
+      <w:pPr>
+        <w:rPr>
+          <w:rFonts w:ascii="Times New Roman" w:hAnsi="Times New Roman"/>
+          <w:sz w:val="20"/>
+        </w:rPr>
+      </w:pPr>
+      <w:r>
+        <w:rPr>
+          <w:rFonts w:ascii="Times New Roman" w:hAnsi="Times New Roman"/>
+          <w:sz w:val="20"/>
+        </w:rPr>
+        <w:t>The project will use communication between the MySQL database and the browser by using a Java Applet to connect between the server-side MySQL and client-side JavaScript.</w:t>
       </w:r>
     </w:p>
     <w:p>
@@ -2232,6 +2398,7 @@
   </w:style>
   <w:style w:type="character" w:default="1" w:styleId="DefaultParagraphFont">
     <w:name w:val="Default Paragraph Font"/>
+    <w:semiHidden/>
     <w:unhideWhenUsed/>
   </w:style>
   <w:style w:type="table" w:default="1" w:styleId="TableNormal">

</xml_diff>

<commit_message>
renamed section 4 to glossary of terms and added section 5-project plan
</commit_message>
<xml_diff>
--- a/doc/phase1/requirements.docx
+++ b/doc/phase1/requirements.docx
@@ -538,23 +538,7 @@
           <w:rFonts w:ascii="Times New Roman" w:hAnsi="Times New Roman"/>
           <w:sz w:val="20"/>
         </w:rPr>
-        <w:t xml:space="preserve"> </w:t>
-      </w:r>
-      <w:proofErr w:type="gramStart"/>
-      <w:r>
-        <w:rPr>
-          <w:rFonts w:ascii="Times New Roman" w:hAnsi="Times New Roman"/>
-          <w:sz w:val="20"/>
-        </w:rPr>
-        <w:t>Sections 2.2 describes</w:t>
-      </w:r>
-      <w:proofErr w:type="gramEnd"/>
-      <w:r>
-        <w:rPr>
-          <w:rFonts w:ascii="Times New Roman" w:hAnsi="Times New Roman"/>
-          <w:sz w:val="20"/>
-        </w:rPr>
-        <w:t xml:space="preserve"> these functionalities in greater detail. </w:t>
+        <w:t xml:space="preserve"> Sections 2.2 describes these functionalities in greater detail. </w:t>
       </w:r>
       <w:r>
         <w:rPr>
@@ -1692,7 +1676,14 @@
           <w:rFonts w:ascii="Times New Roman" w:hAnsi="Times New Roman"/>
           <w:b/>
         </w:rPr>
-        <w:t>4.0 Appendix A</w:t>
+        <w:t xml:space="preserve">4.0 </w:t>
+      </w:r>
+      <w:r>
+        <w:rPr>
+          <w:rFonts w:ascii="Times New Roman" w:hAnsi="Times New Roman"/>
+          <w:b/>
+        </w:rPr>
+        <w:t>Glossary of Terms</w:t>
       </w:r>
     </w:p>
     <w:p>
@@ -2119,6 +2110,946 @@
           <w:sz w:val="20"/>
         </w:rPr>
         <w:t xml:space="preserve"> [New Oxford American Dictionary].</w:t>
+      </w:r>
+    </w:p>
+    <w:p>
+      <w:pPr>
+        <w:rPr>
+          <w:rFonts w:ascii="Times New Roman" w:hAnsi="Times New Roman"/>
+          <w:sz w:val="20"/>
+        </w:rPr>
+      </w:pPr>
+    </w:p>
+    <w:p>
+      <w:pPr>
+        <w:rPr>
+          <w:rFonts w:ascii="Times New Roman" w:hAnsi="Times New Roman"/>
+          <w:b/>
+        </w:rPr>
+      </w:pPr>
+      <w:r>
+        <w:rPr>
+          <w:rFonts w:ascii="Times New Roman" w:hAnsi="Times New Roman"/>
+          <w:b/>
+        </w:rPr>
+        <w:t>5.0 Appendix A</w:t>
+      </w:r>
+    </w:p>
+    <w:p>
+      <w:pPr>
+        <w:rPr>
+          <w:rFonts w:ascii="Times New Roman" w:hAnsi="Times New Roman"/>
+          <w:b/>
+          <w:sz w:val="20"/>
+        </w:rPr>
+      </w:pPr>
+      <w:r>
+        <w:rPr>
+          <w:rFonts w:ascii="Times New Roman" w:hAnsi="Times New Roman"/>
+          <w:b/>
+          <w:sz w:val="20"/>
+        </w:rPr>
+        <w:t>Milestone 1</w:t>
+      </w:r>
+      <w:r>
+        <w:rPr>
+          <w:rFonts w:ascii="Times New Roman" w:hAnsi="Times New Roman"/>
+          <w:b/>
+          <w:sz w:val="20"/>
+        </w:rPr>
+        <w:t xml:space="preserve"> </w:t>
+      </w:r>
+      <w:r>
+        <w:rPr>
+          <w:rFonts w:ascii="Times New Roman" w:hAnsi="Times New Roman"/>
+          <w:b/>
+          <w:sz w:val="20"/>
+        </w:rPr>
+        <w:t>(</w:t>
+      </w:r>
+      <w:r>
+        <w:rPr>
+          <w:rFonts w:ascii="Times New Roman" w:hAnsi="Times New Roman"/>
+          <w:b/>
+          <w:sz w:val="20"/>
+        </w:rPr>
+        <w:t>10/10</w:t>
+      </w:r>
+      <w:r>
+        <w:rPr>
+          <w:rFonts w:ascii="Times New Roman" w:hAnsi="Times New Roman"/>
+          <w:b/>
+          <w:sz w:val="20"/>
+        </w:rPr>
+        <w:t>)</w:t>
+      </w:r>
+      <w:r>
+        <w:rPr>
+          <w:rFonts w:ascii="Times New Roman" w:hAnsi="Times New Roman"/>
+          <w:b/>
+          <w:sz w:val="20"/>
+        </w:rPr>
+        <w:t>:</w:t>
+      </w:r>
+    </w:p>
+    <w:p>
+      <w:pPr>
+        <w:rPr>
+          <w:rFonts w:ascii="Times New Roman" w:hAnsi="Times New Roman"/>
+          <w:sz w:val="20"/>
+        </w:rPr>
+      </w:pPr>
+      <w:r>
+        <w:rPr>
+          <w:rFonts w:ascii="Times New Roman" w:hAnsi="Times New Roman"/>
+          <w:b/>
+          <w:sz w:val="20"/>
+        </w:rPr>
+        <w:tab/>
+      </w:r>
+      <w:r>
+        <w:rPr>
+          <w:rFonts w:ascii="Times New Roman" w:hAnsi="Times New Roman"/>
+          <w:sz w:val="20"/>
+        </w:rPr>
+        <w:t>HTML:</w:t>
+      </w:r>
+      <w:r>
+        <w:rPr>
+          <w:rFonts w:ascii="Times New Roman" w:hAnsi="Times New Roman"/>
+          <w:sz w:val="20"/>
+        </w:rPr>
+        <w:t xml:space="preserve"> Create basis of what the site will look like.</w:t>
+      </w:r>
+      <w:r>
+        <w:rPr>
+          <w:rFonts w:ascii="Times New Roman" w:hAnsi="Times New Roman"/>
+          <w:sz w:val="20"/>
+        </w:rPr>
+        <w:t xml:space="preserve"> </w:t>
+      </w:r>
+      <w:r>
+        <w:rPr>
+          <w:rFonts w:ascii="Times New Roman" w:hAnsi="Times New Roman"/>
+          <w:sz w:val="20"/>
+        </w:rPr>
+        <w:t>(TODO: update)</w:t>
+      </w:r>
+    </w:p>
+    <w:p>
+      <w:pPr>
+        <w:ind w:firstLine="200"/>
+        <w:rPr>
+          <w:rFonts w:ascii="Times New Roman" w:hAnsi="Times New Roman"/>
+          <w:sz w:val="20"/>
+        </w:rPr>
+      </w:pPr>
+      <w:r>
+        <w:rPr>
+          <w:rFonts w:ascii="Times New Roman" w:hAnsi="Times New Roman"/>
+          <w:sz w:val="20"/>
+        </w:rPr>
+        <w:tab/>
+        <w:t>PHP:</w:t>
+      </w:r>
+      <w:r>
+        <w:rPr>
+          <w:rFonts w:ascii="Times New Roman" w:hAnsi="Times New Roman"/>
+          <w:sz w:val="20"/>
+        </w:rPr>
+        <w:t xml:space="preserve"> </w:t>
+      </w:r>
+      <w:r>
+        <w:rPr>
+          <w:rFonts w:ascii="Times New Roman" w:hAnsi="Times New Roman"/>
+          <w:sz w:val="20"/>
+        </w:rPr>
+        <w:t xml:space="preserve">Create </w:t>
+      </w:r>
+      <w:r>
+        <w:rPr>
+          <w:rFonts w:ascii="Times New Roman" w:hAnsi="Times New Roman"/>
+          <w:sz w:val="20"/>
+        </w:rPr>
+        <w:t xml:space="preserve">classes for relevant objects. </w:t>
+      </w:r>
+      <w:r>
+        <w:rPr>
+          <w:rFonts w:ascii="Times New Roman" w:hAnsi="Times New Roman"/>
+          <w:sz w:val="20"/>
+        </w:rPr>
+        <w:t>(TODO: update)</w:t>
+      </w:r>
+    </w:p>
+    <w:p>
+      <w:pPr>
+        <w:rPr>
+          <w:rFonts w:ascii="Times New Roman" w:hAnsi="Times New Roman"/>
+          <w:sz w:val="20"/>
+        </w:rPr>
+      </w:pPr>
+      <w:r>
+        <w:rPr>
+          <w:rFonts w:ascii="Times New Roman" w:hAnsi="Times New Roman"/>
+          <w:sz w:val="20"/>
+        </w:rPr>
+        <w:tab/>
+        <w:t>Javascript</w:t>
+      </w:r>
+      <w:r>
+        <w:rPr>
+          <w:rFonts w:ascii="Times New Roman" w:hAnsi="Times New Roman"/>
+          <w:sz w:val="20"/>
+        </w:rPr>
+        <w:t>/jQuery</w:t>
+      </w:r>
+      <w:r>
+        <w:rPr>
+          <w:rFonts w:ascii="Times New Roman" w:hAnsi="Times New Roman"/>
+          <w:sz w:val="20"/>
+        </w:rPr>
+        <w:t>:</w:t>
+      </w:r>
+      <w:r>
+        <w:rPr>
+          <w:rFonts w:ascii="Times New Roman" w:hAnsi="Times New Roman"/>
+          <w:sz w:val="20"/>
+        </w:rPr>
+        <w:t xml:space="preserve"> needs to wait for html to be written?</w:t>
+      </w:r>
+      <w:r>
+        <w:rPr>
+          <w:rFonts w:ascii="Times New Roman" w:hAnsi="Times New Roman"/>
+          <w:sz w:val="20"/>
+        </w:rPr>
+        <w:t xml:space="preserve"> (</w:t>
+      </w:r>
+      <w:r>
+        <w:rPr>
+          <w:rFonts w:ascii="Times New Roman" w:hAnsi="Times New Roman"/>
+          <w:sz w:val="20"/>
+        </w:rPr>
+        <w:t>TODO: update)</w:t>
+      </w:r>
+    </w:p>
+    <w:p>
+      <w:pPr>
+        <w:rPr>
+          <w:rFonts w:ascii="Times New Roman" w:hAnsi="Times New Roman"/>
+          <w:sz w:val="20"/>
+        </w:rPr>
+      </w:pPr>
+      <w:r>
+        <w:rPr>
+          <w:rFonts w:ascii="Times New Roman" w:hAnsi="Times New Roman"/>
+          <w:sz w:val="20"/>
+        </w:rPr>
+        <w:tab/>
+      </w:r>
+      <w:r>
+        <w:rPr>
+          <w:rFonts w:ascii="Times New Roman" w:hAnsi="Times New Roman"/>
+          <w:sz w:val="20"/>
+        </w:rPr>
+        <w:t>mySQL: create tables based around what is being done in PHP (TODO: update)</w:t>
+      </w:r>
+    </w:p>
+    <w:p>
+      <w:pPr>
+        <w:rPr>
+          <w:rFonts w:ascii="Times New Roman" w:hAnsi="Times New Roman"/>
+          <w:b/>
+          <w:sz w:val="20"/>
+        </w:rPr>
+      </w:pPr>
+      <w:r>
+        <w:rPr>
+          <w:rFonts w:ascii="Times New Roman" w:hAnsi="Times New Roman"/>
+          <w:b/>
+          <w:sz w:val="20"/>
+        </w:rPr>
+        <w:t>Milestone 2</w:t>
+      </w:r>
+      <w:r>
+        <w:rPr>
+          <w:rFonts w:ascii="Times New Roman" w:hAnsi="Times New Roman"/>
+          <w:b/>
+          <w:sz w:val="20"/>
+        </w:rPr>
+        <w:t xml:space="preserve"> (10/17)</w:t>
+      </w:r>
+      <w:r>
+        <w:rPr>
+          <w:rFonts w:ascii="Times New Roman" w:hAnsi="Times New Roman"/>
+          <w:b/>
+          <w:sz w:val="20"/>
+        </w:rPr>
+        <w:t>:</w:t>
+      </w:r>
+    </w:p>
+    <w:p>
+      <w:pPr>
+        <w:rPr>
+          <w:rFonts w:ascii="Times New Roman" w:hAnsi="Times New Roman"/>
+          <w:sz w:val="20"/>
+        </w:rPr>
+      </w:pPr>
+      <w:r>
+        <w:rPr>
+          <w:rFonts w:ascii="Times New Roman" w:hAnsi="Times New Roman"/>
+          <w:b/>
+          <w:sz w:val="20"/>
+        </w:rPr>
+        <w:tab/>
+      </w:r>
+      <w:r>
+        <w:rPr>
+          <w:rFonts w:ascii="Times New Roman" w:hAnsi="Times New Roman"/>
+          <w:sz w:val="20"/>
+        </w:rPr>
+        <w:t>HTML</w:t>
+      </w:r>
+      <w:r>
+        <w:rPr>
+          <w:rFonts w:ascii="Times New Roman" w:hAnsi="Times New Roman"/>
+          <w:sz w:val="20"/>
+        </w:rPr>
+        <w:t>:</w:t>
+      </w:r>
+    </w:p>
+    <w:p>
+      <w:pPr>
+        <w:rPr>
+          <w:rFonts w:ascii="Times New Roman" w:hAnsi="Times New Roman"/>
+          <w:sz w:val="20"/>
+        </w:rPr>
+      </w:pPr>
+      <w:r>
+        <w:rPr>
+          <w:rFonts w:ascii="Times New Roman" w:hAnsi="Times New Roman"/>
+          <w:sz w:val="20"/>
+        </w:rPr>
+        <w:tab/>
+        <w:t>PHP:</w:t>
+      </w:r>
+    </w:p>
+    <w:p>
+      <w:pPr>
+        <w:rPr>
+          <w:rFonts w:ascii="Times New Roman" w:hAnsi="Times New Roman"/>
+          <w:sz w:val="20"/>
+        </w:rPr>
+      </w:pPr>
+      <w:r>
+        <w:rPr>
+          <w:rFonts w:ascii="Times New Roman" w:hAnsi="Times New Roman"/>
+          <w:sz w:val="20"/>
+        </w:rPr>
+        <w:tab/>
+        <w:t>Javascript/Jquery:</w:t>
+      </w:r>
+    </w:p>
+    <w:p>
+      <w:pPr>
+        <w:rPr>
+          <w:rFonts w:ascii="Times New Roman" w:hAnsi="Times New Roman"/>
+          <w:sz w:val="20"/>
+        </w:rPr>
+      </w:pPr>
+      <w:r>
+        <w:rPr>
+          <w:rFonts w:ascii="Times New Roman" w:hAnsi="Times New Roman"/>
+          <w:sz w:val="20"/>
+        </w:rPr>
+        <w:tab/>
+        <w:t>mySQL:</w:t>
+      </w:r>
+    </w:p>
+    <w:p>
+      <w:pPr>
+        <w:rPr>
+          <w:rFonts w:ascii="Times New Roman" w:hAnsi="Times New Roman"/>
+          <w:b/>
+          <w:sz w:val="20"/>
+        </w:rPr>
+      </w:pPr>
+      <w:r>
+        <w:rPr>
+          <w:rFonts w:ascii="Times New Roman" w:hAnsi="Times New Roman"/>
+          <w:b/>
+          <w:sz w:val="20"/>
+        </w:rPr>
+        <w:t>Milestone 3</w:t>
+      </w:r>
+      <w:r>
+        <w:rPr>
+          <w:rFonts w:ascii="Times New Roman" w:hAnsi="Times New Roman"/>
+          <w:b/>
+          <w:sz w:val="20"/>
+        </w:rPr>
+        <w:t xml:space="preserve"> (10/24)</w:t>
+      </w:r>
+      <w:r>
+        <w:rPr>
+          <w:rFonts w:ascii="Times New Roman" w:hAnsi="Times New Roman"/>
+          <w:b/>
+          <w:sz w:val="20"/>
+        </w:rPr>
+        <w:t>:</w:t>
+      </w:r>
+    </w:p>
+    <w:p>
+      <w:pPr>
+        <w:ind w:firstLine="720"/>
+        <w:rPr>
+          <w:rFonts w:ascii="Times New Roman" w:hAnsi="Times New Roman"/>
+          <w:sz w:val="20"/>
+        </w:rPr>
+      </w:pPr>
+      <w:r>
+        <w:rPr>
+          <w:rFonts w:ascii="Times New Roman" w:hAnsi="Times New Roman"/>
+          <w:sz w:val="20"/>
+        </w:rPr>
+        <w:t>HTML</w:t>
+      </w:r>
+      <w:r>
+        <w:rPr>
+          <w:rFonts w:ascii="Times New Roman" w:hAnsi="Times New Roman"/>
+          <w:sz w:val="20"/>
+        </w:rPr>
+        <w:t>:</w:t>
+      </w:r>
+    </w:p>
+    <w:p>
+      <w:pPr>
+        <w:rPr>
+          <w:rFonts w:ascii="Times New Roman" w:hAnsi="Times New Roman"/>
+          <w:sz w:val="20"/>
+        </w:rPr>
+      </w:pPr>
+      <w:r>
+        <w:rPr>
+          <w:rFonts w:ascii="Times New Roman" w:hAnsi="Times New Roman"/>
+          <w:sz w:val="20"/>
+        </w:rPr>
+        <w:tab/>
+        <w:t>PHP:</w:t>
+      </w:r>
+    </w:p>
+    <w:p>
+      <w:pPr>
+        <w:rPr>
+          <w:rFonts w:ascii="Times New Roman" w:hAnsi="Times New Roman"/>
+          <w:sz w:val="20"/>
+        </w:rPr>
+      </w:pPr>
+      <w:r>
+        <w:rPr>
+          <w:rFonts w:ascii="Times New Roman" w:hAnsi="Times New Roman"/>
+          <w:sz w:val="20"/>
+        </w:rPr>
+        <w:tab/>
+        <w:t>Javascript/Jquery:</w:t>
+      </w:r>
+    </w:p>
+    <w:p>
+      <w:pPr>
+        <w:rPr>
+          <w:rFonts w:ascii="Times New Roman" w:hAnsi="Times New Roman"/>
+          <w:sz w:val="20"/>
+        </w:rPr>
+      </w:pPr>
+      <w:r>
+        <w:rPr>
+          <w:rFonts w:ascii="Times New Roman" w:hAnsi="Times New Roman"/>
+          <w:sz w:val="20"/>
+        </w:rPr>
+        <w:tab/>
+        <w:t>mySQL:</w:t>
+      </w:r>
+    </w:p>
+    <w:p>
+      <w:pPr>
+        <w:rPr>
+          <w:rFonts w:ascii="Times New Roman" w:hAnsi="Times New Roman"/>
+          <w:b/>
+          <w:sz w:val="20"/>
+        </w:rPr>
+      </w:pPr>
+    </w:p>
+    <w:p>
+      <w:pPr>
+        <w:rPr>
+          <w:rFonts w:ascii="Times New Roman" w:hAnsi="Times New Roman"/>
+          <w:b/>
+          <w:sz w:val="20"/>
+        </w:rPr>
+      </w:pPr>
+      <w:r>
+        <w:rPr>
+          <w:rFonts w:ascii="Times New Roman" w:hAnsi="Times New Roman"/>
+          <w:b/>
+          <w:sz w:val="20"/>
+        </w:rPr>
+        <w:t>Milestone 4</w:t>
+      </w:r>
+      <w:r>
+        <w:rPr>
+          <w:rFonts w:ascii="Times New Roman" w:hAnsi="Times New Roman"/>
+          <w:b/>
+          <w:sz w:val="20"/>
+        </w:rPr>
+        <w:t xml:space="preserve"> (10/31)</w:t>
+      </w:r>
+      <w:r>
+        <w:rPr>
+          <w:rFonts w:ascii="Times New Roman" w:hAnsi="Times New Roman"/>
+          <w:b/>
+          <w:sz w:val="20"/>
+        </w:rPr>
+        <w:t>:</w:t>
+      </w:r>
+    </w:p>
+    <w:p>
+      <w:pPr>
+        <w:ind w:firstLine="720"/>
+        <w:rPr>
+          <w:rFonts w:ascii="Times New Roman" w:hAnsi="Times New Roman"/>
+          <w:sz w:val="20"/>
+        </w:rPr>
+      </w:pPr>
+      <w:r>
+        <w:rPr>
+          <w:rFonts w:ascii="Times New Roman" w:hAnsi="Times New Roman"/>
+          <w:sz w:val="20"/>
+        </w:rPr>
+        <w:t>HTML</w:t>
+      </w:r>
+      <w:r>
+        <w:rPr>
+          <w:rFonts w:ascii="Times New Roman" w:hAnsi="Times New Roman"/>
+          <w:sz w:val="20"/>
+        </w:rPr>
+        <w:t>:</w:t>
+      </w:r>
+    </w:p>
+    <w:p>
+      <w:pPr>
+        <w:rPr>
+          <w:rFonts w:ascii="Times New Roman" w:hAnsi="Times New Roman"/>
+          <w:sz w:val="20"/>
+        </w:rPr>
+      </w:pPr>
+      <w:r>
+        <w:rPr>
+          <w:rFonts w:ascii="Times New Roman" w:hAnsi="Times New Roman"/>
+          <w:sz w:val="20"/>
+        </w:rPr>
+        <w:tab/>
+        <w:t>PHP:</w:t>
+      </w:r>
+    </w:p>
+    <w:p>
+      <w:pPr>
+        <w:rPr>
+          <w:rFonts w:ascii="Times New Roman" w:hAnsi="Times New Roman"/>
+          <w:sz w:val="20"/>
+        </w:rPr>
+      </w:pPr>
+      <w:r>
+        <w:rPr>
+          <w:rFonts w:ascii="Times New Roman" w:hAnsi="Times New Roman"/>
+          <w:sz w:val="20"/>
+        </w:rPr>
+        <w:tab/>
+        <w:t>Javascript/Jquery:</w:t>
+      </w:r>
+    </w:p>
+    <w:p>
+      <w:pPr>
+        <w:rPr>
+          <w:rFonts w:ascii="Times New Roman" w:hAnsi="Times New Roman"/>
+          <w:sz w:val="20"/>
+        </w:rPr>
+      </w:pPr>
+      <w:r>
+        <w:rPr>
+          <w:rFonts w:ascii="Times New Roman" w:hAnsi="Times New Roman"/>
+          <w:sz w:val="20"/>
+        </w:rPr>
+        <w:tab/>
+        <w:t>mySQL:</w:t>
+      </w:r>
+    </w:p>
+    <w:p>
+      <w:pPr>
+        <w:rPr>
+          <w:rFonts w:ascii="Times New Roman" w:hAnsi="Times New Roman"/>
+          <w:b/>
+          <w:sz w:val="20"/>
+        </w:rPr>
+      </w:pPr>
+    </w:p>
+    <w:p>
+      <w:pPr>
+        <w:rPr>
+          <w:rFonts w:ascii="Times New Roman" w:hAnsi="Times New Roman"/>
+          <w:b/>
+          <w:sz w:val="20"/>
+        </w:rPr>
+      </w:pPr>
+      <w:r>
+        <w:rPr>
+          <w:rFonts w:ascii="Times New Roman" w:hAnsi="Times New Roman"/>
+          <w:b/>
+          <w:sz w:val="20"/>
+        </w:rPr>
+        <w:t>Milestone 5</w:t>
+      </w:r>
+      <w:r>
+        <w:rPr>
+          <w:rFonts w:ascii="Times New Roman" w:hAnsi="Times New Roman"/>
+          <w:b/>
+          <w:sz w:val="20"/>
+        </w:rPr>
+        <w:t xml:space="preserve"> (11/7)</w:t>
+      </w:r>
+      <w:r>
+        <w:rPr>
+          <w:rFonts w:ascii="Times New Roman" w:hAnsi="Times New Roman"/>
+          <w:b/>
+          <w:sz w:val="20"/>
+        </w:rPr>
+        <w:t>:</w:t>
+      </w:r>
+    </w:p>
+    <w:p>
+      <w:pPr>
+        <w:ind w:firstLine="720"/>
+        <w:rPr>
+          <w:rFonts w:ascii="Times New Roman" w:hAnsi="Times New Roman"/>
+          <w:sz w:val="20"/>
+        </w:rPr>
+      </w:pPr>
+      <w:r>
+        <w:rPr>
+          <w:rFonts w:ascii="Times New Roman" w:hAnsi="Times New Roman"/>
+          <w:sz w:val="20"/>
+        </w:rPr>
+        <w:t>HTML</w:t>
+      </w:r>
+      <w:r>
+        <w:rPr>
+          <w:rFonts w:ascii="Times New Roman" w:hAnsi="Times New Roman"/>
+          <w:sz w:val="20"/>
+        </w:rPr>
+        <w:t>:</w:t>
+      </w:r>
+    </w:p>
+    <w:p>
+      <w:pPr>
+        <w:rPr>
+          <w:rFonts w:ascii="Times New Roman" w:hAnsi="Times New Roman"/>
+          <w:sz w:val="20"/>
+        </w:rPr>
+      </w:pPr>
+      <w:r>
+        <w:rPr>
+          <w:rFonts w:ascii="Times New Roman" w:hAnsi="Times New Roman"/>
+          <w:sz w:val="20"/>
+        </w:rPr>
+        <w:tab/>
+        <w:t>PHP:</w:t>
+      </w:r>
+    </w:p>
+    <w:p>
+      <w:pPr>
+        <w:rPr>
+          <w:rFonts w:ascii="Times New Roman" w:hAnsi="Times New Roman"/>
+          <w:sz w:val="20"/>
+        </w:rPr>
+      </w:pPr>
+      <w:r>
+        <w:rPr>
+          <w:rFonts w:ascii="Times New Roman" w:hAnsi="Times New Roman"/>
+          <w:sz w:val="20"/>
+        </w:rPr>
+        <w:tab/>
+        <w:t>Javascript/Jquery:</w:t>
+      </w:r>
+    </w:p>
+    <w:p>
+      <w:pPr>
+        <w:rPr>
+          <w:rFonts w:ascii="Times New Roman" w:hAnsi="Times New Roman"/>
+          <w:sz w:val="20"/>
+        </w:rPr>
+      </w:pPr>
+      <w:r>
+        <w:rPr>
+          <w:rFonts w:ascii="Times New Roman" w:hAnsi="Times New Roman"/>
+          <w:sz w:val="20"/>
+        </w:rPr>
+        <w:tab/>
+        <w:t>mySQL:</w:t>
+      </w:r>
+    </w:p>
+    <w:p>
+      <w:pPr>
+        <w:rPr>
+          <w:rFonts w:ascii="Times New Roman" w:hAnsi="Times New Roman"/>
+          <w:b/>
+          <w:sz w:val="20"/>
+        </w:rPr>
+      </w:pPr>
+    </w:p>
+    <w:p>
+      <w:pPr>
+        <w:rPr>
+          <w:rFonts w:ascii="Times New Roman" w:hAnsi="Times New Roman"/>
+          <w:b/>
+          <w:sz w:val="20"/>
+        </w:rPr>
+      </w:pPr>
+      <w:r>
+        <w:rPr>
+          <w:rFonts w:ascii="Times New Roman" w:hAnsi="Times New Roman"/>
+          <w:b/>
+          <w:sz w:val="20"/>
+        </w:rPr>
+        <w:t>Milestone 6</w:t>
+      </w:r>
+      <w:r>
+        <w:rPr>
+          <w:rFonts w:ascii="Times New Roman" w:hAnsi="Times New Roman"/>
+          <w:b/>
+          <w:sz w:val="20"/>
+        </w:rPr>
+        <w:t xml:space="preserve"> (11/14)</w:t>
+      </w:r>
+      <w:r>
+        <w:rPr>
+          <w:rFonts w:ascii="Times New Roman" w:hAnsi="Times New Roman"/>
+          <w:b/>
+          <w:sz w:val="20"/>
+        </w:rPr>
+        <w:t>:</w:t>
+      </w:r>
+    </w:p>
+    <w:p>
+      <w:pPr>
+        <w:ind w:firstLine="720"/>
+        <w:rPr>
+          <w:rFonts w:ascii="Times New Roman" w:hAnsi="Times New Roman"/>
+          <w:sz w:val="20"/>
+        </w:rPr>
+      </w:pPr>
+      <w:r>
+        <w:rPr>
+          <w:rFonts w:ascii="Times New Roman" w:hAnsi="Times New Roman"/>
+          <w:sz w:val="20"/>
+        </w:rPr>
+        <w:t>HTML</w:t>
+      </w:r>
+      <w:r>
+        <w:rPr>
+          <w:rFonts w:ascii="Times New Roman" w:hAnsi="Times New Roman"/>
+          <w:sz w:val="20"/>
+        </w:rPr>
+        <w:t>:</w:t>
+      </w:r>
+    </w:p>
+    <w:p>
+      <w:pPr>
+        <w:rPr>
+          <w:rFonts w:ascii="Times New Roman" w:hAnsi="Times New Roman"/>
+          <w:sz w:val="20"/>
+        </w:rPr>
+      </w:pPr>
+      <w:r>
+        <w:rPr>
+          <w:rFonts w:ascii="Times New Roman" w:hAnsi="Times New Roman"/>
+          <w:sz w:val="20"/>
+        </w:rPr>
+        <w:tab/>
+        <w:t>PHP:</w:t>
+      </w:r>
+    </w:p>
+    <w:p>
+      <w:pPr>
+        <w:rPr>
+          <w:rFonts w:ascii="Times New Roman" w:hAnsi="Times New Roman"/>
+          <w:sz w:val="20"/>
+        </w:rPr>
+      </w:pPr>
+      <w:r>
+        <w:rPr>
+          <w:rFonts w:ascii="Times New Roman" w:hAnsi="Times New Roman"/>
+          <w:sz w:val="20"/>
+        </w:rPr>
+        <w:tab/>
+        <w:t>Javascript/Jquery:</w:t>
+      </w:r>
+    </w:p>
+    <w:p>
+      <w:pPr>
+        <w:rPr>
+          <w:rFonts w:ascii="Times New Roman" w:hAnsi="Times New Roman"/>
+          <w:sz w:val="20"/>
+        </w:rPr>
+      </w:pPr>
+      <w:r>
+        <w:rPr>
+          <w:rFonts w:ascii="Times New Roman" w:hAnsi="Times New Roman"/>
+          <w:sz w:val="20"/>
+        </w:rPr>
+        <w:tab/>
+        <w:t>mySQL:</w:t>
+      </w:r>
+    </w:p>
+    <w:p>
+      <w:pPr>
+        <w:rPr>
+          <w:rFonts w:ascii="Times New Roman" w:hAnsi="Times New Roman"/>
+          <w:b/>
+          <w:sz w:val="20"/>
+        </w:rPr>
+      </w:pPr>
+    </w:p>
+    <w:p>
+      <w:pPr>
+        <w:rPr>
+          <w:rFonts w:ascii="Times New Roman" w:hAnsi="Times New Roman"/>
+          <w:b/>
+          <w:sz w:val="20"/>
+        </w:rPr>
+      </w:pPr>
+      <w:r>
+        <w:rPr>
+          <w:rFonts w:ascii="Times New Roman" w:hAnsi="Times New Roman"/>
+          <w:b/>
+          <w:sz w:val="20"/>
+        </w:rPr>
+        <w:t>Milestone7</w:t>
+      </w:r>
+      <w:r>
+        <w:rPr>
+          <w:rFonts w:ascii="Times New Roman" w:hAnsi="Times New Roman"/>
+          <w:b/>
+          <w:sz w:val="20"/>
+        </w:rPr>
+        <w:t xml:space="preserve"> (11/21)</w:t>
+      </w:r>
+      <w:r>
+        <w:rPr>
+          <w:rFonts w:ascii="Times New Roman" w:hAnsi="Times New Roman"/>
+          <w:b/>
+          <w:sz w:val="20"/>
+        </w:rPr>
+        <w:t xml:space="preserve">: </w:t>
+      </w:r>
+    </w:p>
+    <w:p>
+      <w:pPr>
+        <w:ind w:firstLine="720"/>
+        <w:rPr>
+          <w:rFonts w:ascii="Times New Roman" w:hAnsi="Times New Roman"/>
+          <w:sz w:val="20"/>
+        </w:rPr>
+      </w:pPr>
+      <w:r>
+        <w:rPr>
+          <w:rFonts w:ascii="Times New Roman" w:hAnsi="Times New Roman"/>
+          <w:sz w:val="20"/>
+        </w:rPr>
+        <w:t>HTML</w:t>
+      </w:r>
+      <w:r>
+        <w:rPr>
+          <w:rFonts w:ascii="Times New Roman" w:hAnsi="Times New Roman"/>
+          <w:sz w:val="20"/>
+        </w:rPr>
+        <w:t>:</w:t>
+      </w:r>
+    </w:p>
+    <w:p>
+      <w:pPr>
+        <w:rPr>
+          <w:rFonts w:ascii="Times New Roman" w:hAnsi="Times New Roman"/>
+          <w:sz w:val="20"/>
+        </w:rPr>
+      </w:pPr>
+      <w:r>
+        <w:rPr>
+          <w:rFonts w:ascii="Times New Roman" w:hAnsi="Times New Roman"/>
+          <w:sz w:val="20"/>
+        </w:rPr>
+        <w:tab/>
+        <w:t>PHP:</w:t>
+      </w:r>
+    </w:p>
+    <w:p>
+      <w:pPr>
+        <w:rPr>
+          <w:rFonts w:ascii="Times New Roman" w:hAnsi="Times New Roman"/>
+          <w:sz w:val="20"/>
+        </w:rPr>
+      </w:pPr>
+      <w:r>
+        <w:rPr>
+          <w:rFonts w:ascii="Times New Roman" w:hAnsi="Times New Roman"/>
+          <w:sz w:val="20"/>
+        </w:rPr>
+        <w:tab/>
+        <w:t>Javascript/Jquery:</w:t>
+      </w:r>
+    </w:p>
+    <w:p>
+      <w:pPr>
+        <w:rPr>
+          <w:rFonts w:ascii="Times New Roman" w:hAnsi="Times New Roman"/>
+          <w:sz w:val="20"/>
+        </w:rPr>
+      </w:pPr>
+      <w:r>
+        <w:rPr>
+          <w:rFonts w:ascii="Times New Roman" w:hAnsi="Times New Roman"/>
+          <w:sz w:val="20"/>
+        </w:rPr>
+        <w:tab/>
+        <w:t>mySQL:</w:t>
+      </w:r>
+    </w:p>
+    <w:p>
+      <w:pPr>
+        <w:rPr>
+          <w:rFonts w:ascii="Times New Roman" w:hAnsi="Times New Roman"/>
+          <w:b/>
+          <w:sz w:val="20"/>
+        </w:rPr>
+      </w:pPr>
+    </w:p>
+    <w:p>
+      <w:pPr>
+        <w:rPr>
+          <w:rFonts w:ascii="Times New Roman" w:hAnsi="Times New Roman"/>
+          <w:sz w:val="20"/>
+        </w:rPr>
+      </w:pPr>
+      <w:r>
+        <w:rPr>
+          <w:rFonts w:ascii="Times New Roman" w:hAnsi="Times New Roman"/>
+          <w:sz w:val="20"/>
+        </w:rPr>
+        <w:tab/>
+      </w:r>
+      <w:r>
+        <w:rPr>
+          <w:rFonts w:ascii="Times New Roman" w:hAnsi="Times New Roman"/>
+          <w:sz w:val="20"/>
+        </w:rPr>
+        <w:t xml:space="preserve"> </w:t>
       </w:r>
     </w:p>
     <w:p>
@@ -3236,7 +4167,7 @@
 </file>
 
 <file path=customXml/itemProps1.xml><?xml version="1.0" encoding="utf-8"?>
-<ds:datastoreItem xmlns:ds="http://schemas.openxmlformats.org/officeDocument/2006/customXml" ds:itemID="{F15D596C-6EE3-7A44-9292-C2360B84503D}">
+<ds:datastoreItem xmlns:ds="http://schemas.openxmlformats.org/officeDocument/2006/customXml" ds:itemID="{964F288A-8B9A-054E-BB7E-B267EC61D343}">
   <ds:schemaRefs>
     <ds:schemaRef ds:uri="http://schemas.openxmlformats.org/officeDocument/2006/bibliography"/>
   </ds:schemaRefs>

</xml_diff>

<commit_message>
Added UIMockup Files and Added to Requirements.docx
</commit_message>
<xml_diff>
--- a/doc/phase1/requirements.docx
+++ b/doc/phase1/requirements.docx
@@ -1,6 +1,6 @@
 
 <file path=word/document.xml><?xml version="1.0" encoding="utf-8"?>
-<w:document xmlns:mo="http://schemas.microsoft.com/office/mac/office/2008/main" xmlns:ve="http://schemas.openxmlformats.org/markup-compatibility/2006" xmlns:mv="urn:schemas-microsoft-com:mac:vml" xmlns:o="urn:schemas-microsoft-com:office:office" xmlns:r="http://schemas.openxmlformats.org/officeDocument/2006/relationships" xmlns:m="http://schemas.openxmlformats.org/officeDocument/2006/math" xmlns:v="urn:schemas-microsoft-com:vml" xmlns:wp="http://schemas.openxmlformats.org/drawingml/2006/wordprocessingDrawing" xmlns:w10="urn:schemas-microsoft-com:office:word" xmlns:w="http://schemas.openxmlformats.org/wordprocessingml/2006/main" xmlns:wne="http://schemas.microsoft.com/office/word/2006/wordml">
+<w:document xmlns:wpc="http://schemas.microsoft.com/office/word/2010/wordprocessingCanvas" xmlns:mc="http://schemas.openxmlformats.org/markup-compatibility/2006" xmlns:o="urn:schemas-microsoft-com:office:office" xmlns:r="http://schemas.openxmlformats.org/officeDocument/2006/relationships" xmlns:m="http://schemas.openxmlformats.org/officeDocument/2006/math" xmlns:v="urn:schemas-microsoft-com:vml" xmlns:wp14="http://schemas.microsoft.com/office/word/2010/wordprocessingDrawing" xmlns:wp="http://schemas.openxmlformats.org/drawingml/2006/wordprocessingDrawing" xmlns:w10="urn:schemas-microsoft-com:office:word" xmlns:w="http://schemas.openxmlformats.org/wordprocessingml/2006/main" xmlns:w14="http://schemas.microsoft.com/office/word/2010/wordml" xmlns:wpg="http://schemas.microsoft.com/office/word/2010/wordprocessingGroup" xmlns:wpi="http://schemas.microsoft.com/office/word/2010/wordprocessingInk" xmlns:wne="http://schemas.microsoft.com/office/word/2006/wordml" xmlns:wps="http://schemas.microsoft.com/office/word/2010/wordprocessingShape" mc:Ignorable="w14 wp14">
   <w:body>
     <w:p>
       <w:pPr>
@@ -58,7 +58,21 @@
         <w:rPr>
           <w:rFonts w:ascii="Times New Roman" w:hAnsi="Times New Roman"/>
         </w:rPr>
-        <w:t>Ryan Carlson, Stephen Pandorf, Jeremy Wagner, Kevin Rock</w:t>
+        <w:t xml:space="preserve">Ryan Carlson, Stephen </w:t>
+      </w:r>
+      <w:proofErr w:type="spellStart"/>
+      <w:r>
+        <w:rPr>
+          <w:rFonts w:ascii="Times New Roman" w:hAnsi="Times New Roman"/>
+        </w:rPr>
+        <w:t>Pandorf</w:t>
+      </w:r>
+      <w:proofErr w:type="spellEnd"/>
+      <w:r>
+        <w:rPr>
+          <w:rFonts w:ascii="Times New Roman" w:hAnsi="Times New Roman"/>
+        </w:rPr>
+        <w:t>, Jeremy Wagner, Kevin Rock</w:t>
       </w:r>
     </w:p>
     <w:p>
@@ -220,14 +234,46 @@
           <w:rFonts w:ascii="Times New Roman" w:hAnsi="Times New Roman"/>
           <w:sz w:val="20"/>
         </w:rPr>
-        <w:t xml:space="preserve"> In our implementation, the coder in question can search for posts based on hashtags that indication subject matter.</w:t>
-      </w:r>
-      <w:r>
-        <w:rPr>
-          <w:rFonts w:ascii="Times New Roman" w:hAnsi="Times New Roman"/>
-          <w:sz w:val="20"/>
-        </w:rPr>
-        <w:t xml:space="preserve"> The information will be gathered though the posts, stored on the database. The posts will then be searchable though our interface by searching hashtags or reading a particular user’s posts.</w:t>
+        <w:t xml:space="preserve"> In our implementation, the coder in question can search for posts based on </w:t>
+      </w:r>
+      <w:proofErr w:type="spellStart"/>
+      <w:r>
+        <w:rPr>
+          <w:rFonts w:ascii="Times New Roman" w:hAnsi="Times New Roman"/>
+          <w:sz w:val="20"/>
+        </w:rPr>
+        <w:t>hashtags</w:t>
+      </w:r>
+      <w:proofErr w:type="spellEnd"/>
+      <w:r>
+        <w:rPr>
+          <w:rFonts w:ascii="Times New Roman" w:hAnsi="Times New Roman"/>
+          <w:sz w:val="20"/>
+        </w:rPr>
+        <w:t xml:space="preserve"> that indication subject matter.</w:t>
+      </w:r>
+      <w:r>
+        <w:rPr>
+          <w:rFonts w:ascii="Times New Roman" w:hAnsi="Times New Roman"/>
+          <w:sz w:val="20"/>
+        </w:rPr>
+        <w:t xml:space="preserve"> The information will be gathered though the posts, stored on the database. The posts will then be searchable though our interface by searching </w:t>
+      </w:r>
+      <w:proofErr w:type="spellStart"/>
+      <w:r>
+        <w:rPr>
+          <w:rFonts w:ascii="Times New Roman" w:hAnsi="Times New Roman"/>
+          <w:sz w:val="20"/>
+        </w:rPr>
+        <w:t>hashtags</w:t>
+      </w:r>
+      <w:proofErr w:type="spellEnd"/>
+      <w:r>
+        <w:rPr>
+          <w:rFonts w:ascii="Times New Roman" w:hAnsi="Times New Roman"/>
+          <w:sz w:val="20"/>
+        </w:rPr>
+        <w:t xml:space="preserve"> or reading a particular user’s posts.</w:t>
       </w:r>
     </w:p>
     <w:p>
@@ -531,14 +577,46 @@
           <w:rFonts w:ascii="Times New Roman" w:hAnsi="Times New Roman"/>
           <w:sz w:val="20"/>
         </w:rPr>
-        <w:t xml:space="preserve"> following users and hashtags, or liking posts.</w:t>
-      </w:r>
-      <w:r>
-        <w:rPr>
-          <w:rFonts w:ascii="Times New Roman" w:hAnsi="Times New Roman"/>
-          <w:sz w:val="20"/>
-        </w:rPr>
-        <w:t xml:space="preserve"> Sections 2.2 describes these functionalities in greater detail. </w:t>
+        <w:t xml:space="preserve"> following users and </w:t>
+      </w:r>
+      <w:proofErr w:type="spellStart"/>
+      <w:r>
+        <w:rPr>
+          <w:rFonts w:ascii="Times New Roman" w:hAnsi="Times New Roman"/>
+          <w:sz w:val="20"/>
+        </w:rPr>
+        <w:t>hashtags</w:t>
+      </w:r>
+      <w:proofErr w:type="spellEnd"/>
+      <w:r>
+        <w:rPr>
+          <w:rFonts w:ascii="Times New Roman" w:hAnsi="Times New Roman"/>
+          <w:sz w:val="20"/>
+        </w:rPr>
+        <w:t>, or liking posts.</w:t>
+      </w:r>
+      <w:r>
+        <w:rPr>
+          <w:rFonts w:ascii="Times New Roman" w:hAnsi="Times New Roman"/>
+          <w:sz w:val="20"/>
+        </w:rPr>
+        <w:t xml:space="preserve"> </w:t>
+      </w:r>
+      <w:proofErr w:type="gramStart"/>
+      <w:r>
+        <w:rPr>
+          <w:rFonts w:ascii="Times New Roman" w:hAnsi="Times New Roman"/>
+          <w:sz w:val="20"/>
+        </w:rPr>
+        <w:t>Sections 2.2 describes</w:t>
+      </w:r>
+      <w:proofErr w:type="gramEnd"/>
+      <w:r>
+        <w:rPr>
+          <w:rFonts w:ascii="Times New Roman" w:hAnsi="Times New Roman"/>
+          <w:sz w:val="20"/>
+        </w:rPr>
+        <w:t xml:space="preserve"> these functionalities in greater detail. </w:t>
       </w:r>
       <w:r>
         <w:rPr>
@@ -580,7 +658,23 @@
           <w:rFonts w:ascii="Times New Roman" w:hAnsi="Times New Roman"/>
           <w:sz w:val="20"/>
         </w:rPr>
-        <w:t>information. The application will be interactive, users will be able to sort posts that they see. Sorting is also described in Section 2.2.</w:t>
+        <w:t xml:space="preserve">information. The application will be </w:t>
+      </w:r>
+      <w:proofErr w:type="gramStart"/>
+      <w:r>
+        <w:rPr>
+          <w:rFonts w:ascii="Times New Roman" w:hAnsi="Times New Roman"/>
+          <w:sz w:val="20"/>
+        </w:rPr>
+        <w:t>interactive,</w:t>
+      </w:r>
+      <w:proofErr w:type="gramEnd"/>
+      <w:r>
+        <w:rPr>
+          <w:rFonts w:ascii="Times New Roman" w:hAnsi="Times New Roman"/>
+          <w:sz w:val="20"/>
+        </w:rPr>
+        <w:t xml:space="preserve"> users will be able to sort posts that they see. Sorting is also described in Section 2.2.</w:t>
       </w:r>
     </w:p>
     <w:p>
@@ -726,6 +820,7 @@
           <w:szCs w:val="22"/>
         </w:rPr>
       </w:pPr>
+      <w:proofErr w:type="gramStart"/>
       <w:r>
         <w:rPr>
           <w:sz w:val="22"/>
@@ -747,6 +842,7 @@
         </w:rPr>
         <w:t>password necessary to login.</w:t>
       </w:r>
+      <w:proofErr w:type="gramEnd"/>
     </w:p>
     <w:p>
       <w:pPr>
@@ -807,7 +903,23 @@
           <w:sz w:val="22"/>
           <w:szCs w:val="22"/>
         </w:rPr>
-        <w:t>R1.4 The user will be locked out (account can’t be accessed) after 7 failed attempts, this will last for 15 minutes. After that the use has 7 attempts to log in again before another lockout.</w:t>
+        <w:t xml:space="preserve">R1.4 </w:t>
+      </w:r>
+      <w:proofErr w:type="gramStart"/>
+      <w:r>
+        <w:rPr>
+          <w:sz w:val="22"/>
+          <w:szCs w:val="22"/>
+        </w:rPr>
+        <w:t>The</w:t>
+      </w:r>
+      <w:proofErr w:type="gramEnd"/>
+      <w:r>
+        <w:rPr>
+          <w:sz w:val="22"/>
+          <w:szCs w:val="22"/>
+        </w:rPr>
+        <w:t xml:space="preserve"> user will be locked out (account can’t be accessed) after 7 failed attempts, this will last for 15 minutes. After that the use has 7 attempts to log in again before another lockout.</w:t>
       </w:r>
     </w:p>
     <w:p>
@@ -865,7 +977,23 @@
           <w:szCs w:val="22"/>
         </w:rPr>
         <w:tab/>
-        <w:t>R2.1 Anyone with an email address that is not already linked to an account can create an account.</w:t>
+        <w:t xml:space="preserve">R2.1 </w:t>
+      </w:r>
+      <w:proofErr w:type="gramStart"/>
+      <w:r>
+        <w:rPr>
+          <w:sz w:val="22"/>
+          <w:szCs w:val="22"/>
+        </w:rPr>
+        <w:t>Anyone</w:t>
+      </w:r>
+      <w:proofErr w:type="gramEnd"/>
+      <w:r>
+        <w:rPr>
+          <w:sz w:val="22"/>
+          <w:szCs w:val="22"/>
+        </w:rPr>
+        <w:t xml:space="preserve"> with an email address that is not already linked to an account can create an account.</w:t>
       </w:r>
     </w:p>
     <w:p>
@@ -1049,7 +1177,23 @@
           <w:sz w:val="22"/>
           <w:szCs w:val="22"/>
         </w:rPr>
-        <w:t>Posts you made, and posts from people/ hashtags you follow</w:t>
+        <w:t xml:space="preserve">Posts you made, and posts from people/ </w:t>
+      </w:r>
+      <w:proofErr w:type="spellStart"/>
+      <w:r>
+        <w:rPr>
+          <w:sz w:val="22"/>
+          <w:szCs w:val="22"/>
+        </w:rPr>
+        <w:t>hashtags</w:t>
+      </w:r>
+      <w:proofErr w:type="spellEnd"/>
+      <w:r>
+        <w:rPr>
+          <w:sz w:val="22"/>
+          <w:szCs w:val="22"/>
+        </w:rPr>
+        <w:t xml:space="preserve"> you follow</w:t>
       </w:r>
     </w:p>
     <w:p>
@@ -1092,7 +1236,23 @@
           <w:szCs w:val="22"/>
         </w:rPr>
         <w:tab/>
-        <w:t>R3.3 A logout button is visible in the top right corner that returns the user to the login page.</w:t>
+        <w:t xml:space="preserve">R3.3 </w:t>
+      </w:r>
+      <w:proofErr w:type="gramStart"/>
+      <w:r>
+        <w:rPr>
+          <w:sz w:val="22"/>
+          <w:szCs w:val="22"/>
+        </w:rPr>
+        <w:t>A</w:t>
+      </w:r>
+      <w:proofErr w:type="gramEnd"/>
+      <w:r>
+        <w:rPr>
+          <w:sz w:val="22"/>
+          <w:szCs w:val="22"/>
+        </w:rPr>
+        <w:t xml:space="preserve"> logout button is visible in the top right corner that returns the user to the login page.</w:t>
       </w:r>
     </w:p>
     <w:p>
@@ -1149,55 +1309,134 @@
           <w:szCs w:val="22"/>
         </w:rPr>
         <w:tab/>
-        <w:t xml:space="preserve">R4.1 Available only on the homepage. </w:t>
-      </w:r>
-    </w:p>
-    <w:p>
-      <w:pPr>
-        <w:rPr>
-          <w:sz w:val="22"/>
-          <w:szCs w:val="22"/>
-        </w:rPr>
-      </w:pPr>
-      <w:r>
-        <w:rPr>
-          <w:sz w:val="22"/>
-          <w:szCs w:val="22"/>
-        </w:rPr>
-        <w:tab/>
-        <w:t>R4.2 Search requires specification of the search term (name, username, or hashtag), this is done using a dropdown menu.</w:t>
-      </w:r>
-    </w:p>
-    <w:p>
-      <w:pPr>
-        <w:rPr>
-          <w:sz w:val="22"/>
-          <w:szCs w:val="22"/>
-        </w:rPr>
-      </w:pPr>
-      <w:r>
-        <w:rPr>
-          <w:sz w:val="22"/>
-          <w:szCs w:val="22"/>
-        </w:rPr>
-        <w:tab/>
-        <w:t>R4.3 Hashtags, usernames, First/ Last Names are searchable (Plain text is not)</w:t>
-      </w:r>
-    </w:p>
-    <w:p>
-      <w:pPr>
-        <w:rPr>
-          <w:sz w:val="22"/>
-          <w:szCs w:val="22"/>
-        </w:rPr>
-      </w:pPr>
-      <w:r>
-        <w:rPr>
-          <w:sz w:val="22"/>
-          <w:szCs w:val="22"/>
-        </w:rPr>
-        <w:tab/>
-        <w:t>R4.4 If searching with an empty string, every user is listed out in alphabetical order by username.</w:t>
+      </w:r>
+      <w:proofErr w:type="gramStart"/>
+      <w:r>
+        <w:rPr>
+          <w:sz w:val="22"/>
+          <w:szCs w:val="22"/>
+        </w:rPr>
+        <w:t>R4.1 Available only on the homepage.</w:t>
+      </w:r>
+      <w:proofErr w:type="gramEnd"/>
+      <w:r>
+        <w:rPr>
+          <w:sz w:val="22"/>
+          <w:szCs w:val="22"/>
+        </w:rPr>
+        <w:t xml:space="preserve"> </w:t>
+      </w:r>
+    </w:p>
+    <w:p>
+      <w:pPr>
+        <w:rPr>
+          <w:sz w:val="22"/>
+          <w:szCs w:val="22"/>
+        </w:rPr>
+      </w:pPr>
+      <w:r>
+        <w:rPr>
+          <w:sz w:val="22"/>
+          <w:szCs w:val="22"/>
+        </w:rPr>
+        <w:tab/>
+        <w:t xml:space="preserve">R4.2 Search requires specification of the search term (name, username, or </w:t>
+      </w:r>
+      <w:proofErr w:type="spellStart"/>
+      <w:r>
+        <w:rPr>
+          <w:sz w:val="22"/>
+          <w:szCs w:val="22"/>
+        </w:rPr>
+        <w:t>hashtag</w:t>
+      </w:r>
+      <w:proofErr w:type="spellEnd"/>
+      <w:r>
+        <w:rPr>
+          <w:sz w:val="22"/>
+          <w:szCs w:val="22"/>
+        </w:rPr>
+        <w:t>)</w:t>
+      </w:r>
+      <w:proofErr w:type="gramStart"/>
+      <w:r>
+        <w:rPr>
+          <w:sz w:val="22"/>
+          <w:szCs w:val="22"/>
+        </w:rPr>
+        <w:t>,</w:t>
+      </w:r>
+      <w:proofErr w:type="gramEnd"/>
+      <w:r>
+        <w:rPr>
+          <w:sz w:val="22"/>
+          <w:szCs w:val="22"/>
+        </w:rPr>
+        <w:t xml:space="preserve"> this is done using a dropdown menu.</w:t>
+      </w:r>
+    </w:p>
+    <w:p>
+      <w:pPr>
+        <w:rPr>
+          <w:sz w:val="22"/>
+          <w:szCs w:val="22"/>
+        </w:rPr>
+      </w:pPr>
+      <w:r>
+        <w:rPr>
+          <w:sz w:val="22"/>
+          <w:szCs w:val="22"/>
+        </w:rPr>
+        <w:tab/>
+        <w:t xml:space="preserve">R4.3 </w:t>
+      </w:r>
+      <w:proofErr w:type="spellStart"/>
+      <w:r>
+        <w:rPr>
+          <w:sz w:val="22"/>
+          <w:szCs w:val="22"/>
+        </w:rPr>
+        <w:t>Hashtags</w:t>
+      </w:r>
+      <w:proofErr w:type="spellEnd"/>
+      <w:r>
+        <w:rPr>
+          <w:sz w:val="22"/>
+          <w:szCs w:val="22"/>
+        </w:rPr>
+        <w:t>, usernames, First/ Last Names are searchable (Plain text is not)</w:t>
+      </w:r>
+    </w:p>
+    <w:p>
+      <w:pPr>
+        <w:rPr>
+          <w:sz w:val="22"/>
+          <w:szCs w:val="22"/>
+        </w:rPr>
+      </w:pPr>
+      <w:r>
+        <w:rPr>
+          <w:sz w:val="22"/>
+          <w:szCs w:val="22"/>
+        </w:rPr>
+        <w:tab/>
+        <w:t xml:space="preserve">R4.4 </w:t>
+      </w:r>
+      <w:proofErr w:type="gramStart"/>
+      <w:r>
+        <w:rPr>
+          <w:sz w:val="22"/>
+          <w:szCs w:val="22"/>
+        </w:rPr>
+        <w:t>If</w:t>
+      </w:r>
+      <w:proofErr w:type="gramEnd"/>
+      <w:r>
+        <w:rPr>
+          <w:sz w:val="22"/>
+          <w:szCs w:val="22"/>
+        </w:rPr>
+        <w:t xml:space="preserve"> searching with an empty string, every user is listed out in alphabetical order by username.</w:t>
       </w:r>
     </w:p>
     <w:p>
@@ -1270,10 +1509,88 @@
           <w:szCs w:val="22"/>
         </w:rPr>
         <w:tab/>
-        <w:t>R5.2 Default sorting for hashtags and users is alphabetical sorting</w:t>
-      </w:r>
-      <w:bookmarkStart w:id="0" w:name="_GoBack"/>
-      <w:bookmarkEnd w:id="0"/>
+        <w:t xml:space="preserve">R5.2 Default sorting for </w:t>
+      </w:r>
+      <w:proofErr w:type="spellStart"/>
+      <w:r>
+        <w:rPr>
+          <w:sz w:val="22"/>
+          <w:szCs w:val="22"/>
+        </w:rPr>
+        <w:t>hashtags</w:t>
+      </w:r>
+      <w:proofErr w:type="spellEnd"/>
+      <w:r>
+        <w:rPr>
+          <w:sz w:val="22"/>
+          <w:szCs w:val="22"/>
+        </w:rPr>
+        <w:t xml:space="preserve"> and users is alphabetical sorting.</w:t>
+      </w:r>
+    </w:p>
+    <w:p>
+      <w:pPr>
+        <w:rPr>
+          <w:sz w:val="22"/>
+          <w:szCs w:val="22"/>
+        </w:rPr>
+      </w:pPr>
+      <w:r>
+        <w:rPr>
+          <w:sz w:val="22"/>
+          <w:szCs w:val="22"/>
+        </w:rPr>
+        <w:tab/>
+      </w:r>
+      <w:r>
+        <w:rPr>
+          <w:sz w:val="22"/>
+          <w:szCs w:val="22"/>
+        </w:rPr>
+        <w:tab/>
+      </w:r>
+    </w:p>
+    <w:p>
+      <w:pPr>
+        <w:rPr>
+          <w:b/>
+          <w:sz w:val="22"/>
+          <w:szCs w:val="22"/>
+        </w:rPr>
+      </w:pPr>
+      <w:r>
+        <w:rPr>
+          <w:b/>
+          <w:sz w:val="22"/>
+          <w:szCs w:val="22"/>
+        </w:rPr>
+        <w:t>R6: Following</w:t>
+      </w:r>
+    </w:p>
+    <w:p>
+      <w:pPr>
+        <w:rPr>
+          <w:sz w:val="22"/>
+          <w:szCs w:val="22"/>
+        </w:rPr>
+      </w:pPr>
+      <w:r>
+        <w:rPr>
+          <w:sz w:val="22"/>
+          <w:szCs w:val="22"/>
+        </w:rPr>
+        <w:tab/>
+        <w:t xml:space="preserve">R6.1 A user can follow users and </w:t>
+      </w:r>
+      <w:proofErr w:type="spellStart"/>
+      <w:r>
+        <w:rPr>
+          <w:sz w:val="22"/>
+          <w:szCs w:val="22"/>
+        </w:rPr>
+        <w:t>hashtags</w:t>
+      </w:r>
+      <w:proofErr w:type="spellEnd"/>
       <w:r>
         <w:rPr>
           <w:sz w:val="22"/>
@@ -1295,143 +1612,208 @@
           <w:szCs w:val="22"/>
         </w:rPr>
         <w:tab/>
-      </w:r>
-      <w:r>
-        <w:rPr>
-          <w:sz w:val="22"/>
-          <w:szCs w:val="22"/>
-        </w:rPr>
-        <w:tab/>
-      </w:r>
-    </w:p>
-    <w:p>
-      <w:pPr>
-        <w:rPr>
-          <w:b/>
-          <w:sz w:val="22"/>
-          <w:szCs w:val="22"/>
-        </w:rPr>
-      </w:pPr>
-      <w:r>
-        <w:rPr>
-          <w:b/>
-          <w:sz w:val="22"/>
-          <w:szCs w:val="22"/>
-        </w:rPr>
-        <w:t>R6: Following</w:t>
-      </w:r>
-    </w:p>
-    <w:p>
-      <w:pPr>
-        <w:rPr>
-          <w:sz w:val="22"/>
-          <w:szCs w:val="22"/>
-        </w:rPr>
-      </w:pPr>
-      <w:r>
-        <w:rPr>
-          <w:sz w:val="22"/>
-          <w:szCs w:val="22"/>
-        </w:rPr>
-        <w:tab/>
-        <w:t>R6.1 A user can follow users and hashtags.</w:t>
-      </w:r>
-    </w:p>
-    <w:p>
-      <w:pPr>
-        <w:rPr>
-          <w:sz w:val="22"/>
-          <w:szCs w:val="22"/>
-        </w:rPr>
-      </w:pPr>
-      <w:r>
-        <w:rPr>
-          <w:sz w:val="22"/>
-          <w:szCs w:val="22"/>
-        </w:rPr>
-        <w:tab/>
-        <w:t>R6.2 When clicking on a username, the application will go to a page where their posts are displayed. A button next to their username called follow will allow them to follow the user.</w:t>
-      </w:r>
-    </w:p>
-    <w:p>
-      <w:pPr>
-        <w:rPr>
-          <w:sz w:val="22"/>
-          <w:szCs w:val="22"/>
-        </w:rPr>
-      </w:pPr>
-      <w:r>
-        <w:rPr>
-          <w:sz w:val="22"/>
-          <w:szCs w:val="22"/>
-        </w:rPr>
-        <w:tab/>
-        <w:t>R6.3 If you are on another user’s page and are already following them, the follow button will instead say unfollow, and will make it so their posts no longer show up on the main page.</w:t>
-      </w:r>
-    </w:p>
-    <w:p>
-      <w:pPr>
-        <w:rPr>
-          <w:sz w:val="22"/>
-          <w:szCs w:val="22"/>
-        </w:rPr>
-      </w:pPr>
-      <w:r>
-        <w:rPr>
-          <w:sz w:val="22"/>
-          <w:szCs w:val="22"/>
-        </w:rPr>
-        <w:tab/>
-        <w:t>R6.4 You cannot follow yourself. If viewing your own page the follow button does not appear.</w:t>
-      </w:r>
-    </w:p>
-    <w:p>
-      <w:pPr>
-        <w:rPr>
-          <w:sz w:val="22"/>
-          <w:szCs w:val="22"/>
-        </w:rPr>
-      </w:pPr>
-      <w:r>
-        <w:rPr>
-          <w:sz w:val="22"/>
-          <w:szCs w:val="22"/>
-        </w:rPr>
-        <w:tab/>
-        <w:t>R6.5 Following users makes their posts show on the main page by most recent post.</w:t>
-      </w:r>
-    </w:p>
-    <w:p>
-      <w:pPr>
-        <w:rPr>
-          <w:sz w:val="22"/>
-          <w:szCs w:val="22"/>
-        </w:rPr>
-      </w:pPr>
-      <w:r>
-        <w:rPr>
-          <w:sz w:val="22"/>
-          <w:szCs w:val="22"/>
-        </w:rPr>
-        <w:tab/>
-        <w:t>R6.6 Following hashtags makes posts with that hashtag show in the main page by most recent post.</w:t>
-      </w:r>
-    </w:p>
-    <w:p>
-      <w:pPr>
-        <w:rPr>
-          <w:sz w:val="22"/>
-          <w:szCs w:val="22"/>
-        </w:rPr>
-      </w:pPr>
-      <w:r>
-        <w:rPr>
-          <w:sz w:val="22"/>
-          <w:szCs w:val="22"/>
-        </w:rPr>
-        <w:tab/>
+        <w:t xml:space="preserve">R6.2 </w:t>
+      </w:r>
+      <w:proofErr w:type="gramStart"/>
+      <w:r>
+        <w:rPr>
+          <w:sz w:val="22"/>
+          <w:szCs w:val="22"/>
+        </w:rPr>
+        <w:t>When</w:t>
+      </w:r>
+      <w:proofErr w:type="gramEnd"/>
+      <w:r>
+        <w:rPr>
+          <w:sz w:val="22"/>
+          <w:szCs w:val="22"/>
+        </w:rPr>
+        <w:t xml:space="preserve"> clicking on a username, the application will go to a page where their posts are displayed. A button next to their username called follow will allow them to follow the user.</w:t>
+      </w:r>
+    </w:p>
+    <w:p>
+      <w:pPr>
+        <w:rPr>
+          <w:sz w:val="22"/>
+          <w:szCs w:val="22"/>
+        </w:rPr>
+      </w:pPr>
+      <w:r>
+        <w:rPr>
+          <w:sz w:val="22"/>
+          <w:szCs w:val="22"/>
+        </w:rPr>
+        <w:tab/>
+        <w:t xml:space="preserve">R6.3 If you are on another user’s page and are already following them, the follow button will instead say </w:t>
+      </w:r>
+      <w:proofErr w:type="spellStart"/>
+      <w:r>
+        <w:rPr>
+          <w:sz w:val="22"/>
+          <w:szCs w:val="22"/>
+        </w:rPr>
+        <w:t>unfollow</w:t>
+      </w:r>
+      <w:proofErr w:type="spellEnd"/>
+      <w:r>
+        <w:rPr>
+          <w:sz w:val="22"/>
+          <w:szCs w:val="22"/>
+        </w:rPr>
+        <w:t>, and will make it so their posts no longer show up on the main page.</w:t>
+      </w:r>
+    </w:p>
+    <w:p>
+      <w:pPr>
+        <w:rPr>
+          <w:sz w:val="22"/>
+          <w:szCs w:val="22"/>
+        </w:rPr>
+      </w:pPr>
+      <w:r>
+        <w:rPr>
+          <w:sz w:val="22"/>
+          <w:szCs w:val="22"/>
+        </w:rPr>
+        <w:tab/>
+        <w:t xml:space="preserve">R6.4 </w:t>
+      </w:r>
+      <w:proofErr w:type="gramStart"/>
+      <w:r>
+        <w:rPr>
+          <w:sz w:val="22"/>
+          <w:szCs w:val="22"/>
+        </w:rPr>
+        <w:t>You</w:t>
+      </w:r>
+      <w:proofErr w:type="gramEnd"/>
+      <w:r>
+        <w:rPr>
+          <w:sz w:val="22"/>
+          <w:szCs w:val="22"/>
+        </w:rPr>
+        <w:t xml:space="preserve"> cannot follow yourself. If viewing your own page the follow button does not appear.</w:t>
+      </w:r>
+    </w:p>
+    <w:p>
+      <w:pPr>
+        <w:rPr>
+          <w:sz w:val="22"/>
+          <w:szCs w:val="22"/>
+        </w:rPr>
+      </w:pPr>
+      <w:r>
+        <w:rPr>
+          <w:sz w:val="22"/>
+          <w:szCs w:val="22"/>
+        </w:rPr>
+        <w:tab/>
+        <w:t xml:space="preserve">R6.5 </w:t>
+      </w:r>
+      <w:proofErr w:type="gramStart"/>
+      <w:r>
+        <w:rPr>
+          <w:sz w:val="22"/>
+          <w:szCs w:val="22"/>
+        </w:rPr>
+        <w:t>Following</w:t>
+      </w:r>
+      <w:proofErr w:type="gramEnd"/>
+      <w:r>
+        <w:rPr>
+          <w:sz w:val="22"/>
+          <w:szCs w:val="22"/>
+        </w:rPr>
+        <w:t xml:space="preserve"> users makes their posts show on the main page by most recent post.</w:t>
+      </w:r>
+    </w:p>
+    <w:p>
+      <w:pPr>
+        <w:rPr>
+          <w:sz w:val="22"/>
+          <w:szCs w:val="22"/>
+        </w:rPr>
+      </w:pPr>
+      <w:r>
+        <w:rPr>
+          <w:sz w:val="22"/>
+          <w:szCs w:val="22"/>
+        </w:rPr>
+        <w:tab/>
+        <w:t xml:space="preserve">R6.6 </w:t>
+      </w:r>
+      <w:proofErr w:type="gramStart"/>
+      <w:r>
+        <w:rPr>
+          <w:sz w:val="22"/>
+          <w:szCs w:val="22"/>
+        </w:rPr>
+        <w:t>Following</w:t>
+      </w:r>
+      <w:proofErr w:type="gramEnd"/>
+      <w:r>
+        <w:rPr>
+          <w:sz w:val="22"/>
+          <w:szCs w:val="22"/>
+        </w:rPr>
+        <w:t xml:space="preserve"> </w:t>
+      </w:r>
+      <w:proofErr w:type="spellStart"/>
+      <w:r>
+        <w:rPr>
+          <w:sz w:val="22"/>
+          <w:szCs w:val="22"/>
+        </w:rPr>
+        <w:t>hashtags</w:t>
+      </w:r>
+      <w:proofErr w:type="spellEnd"/>
+      <w:r>
+        <w:rPr>
+          <w:sz w:val="22"/>
+          <w:szCs w:val="22"/>
+        </w:rPr>
+        <w:t xml:space="preserve"> makes posts with that </w:t>
+      </w:r>
+      <w:proofErr w:type="spellStart"/>
+      <w:r>
+        <w:rPr>
+          <w:sz w:val="22"/>
+          <w:szCs w:val="22"/>
+        </w:rPr>
+        <w:t>hashtag</w:t>
+      </w:r>
+      <w:proofErr w:type="spellEnd"/>
+      <w:r>
+        <w:rPr>
+          <w:sz w:val="22"/>
+          <w:szCs w:val="22"/>
+        </w:rPr>
+        <w:t xml:space="preserve"> show in the main page by most recent post.</w:t>
+      </w:r>
+    </w:p>
+    <w:p>
+      <w:pPr>
+        <w:rPr>
+          <w:sz w:val="22"/>
+          <w:szCs w:val="22"/>
+        </w:rPr>
+      </w:pPr>
+      <w:r>
+        <w:rPr>
+          <w:sz w:val="22"/>
+          <w:szCs w:val="22"/>
+        </w:rPr>
+        <w:tab/>
+      </w:r>
+      <w:proofErr w:type="gramStart"/>
+      <w:r>
+        <w:rPr>
+          <w:sz w:val="22"/>
+          <w:szCs w:val="22"/>
+        </w:rPr>
         <w:t>R6.7 If another user is following your user account, you can see who is following you by username.</w:t>
       </w:r>
+      <w:proofErr w:type="gramEnd"/>
     </w:p>
     <w:p>
       <w:pPr>
@@ -1510,23 +1892,71 @@
           <w:szCs w:val="22"/>
         </w:rPr>
         <w:tab/>
-        <w:t>R7.3 Every post will show how many likes it has as a non negative integer.</w:t>
-      </w:r>
-    </w:p>
-    <w:p>
-      <w:pPr>
-        <w:rPr>
-          <w:sz w:val="22"/>
-          <w:szCs w:val="22"/>
-        </w:rPr>
-      </w:pPr>
-      <w:r>
-        <w:rPr>
-          <w:sz w:val="22"/>
-          <w:szCs w:val="22"/>
-        </w:rPr>
-        <w:tab/>
-        <w:t xml:space="preserve">R7.4 A user can unlike a post after they like it. This is done by changing the like button to an unlike button. </w:t>
+        <w:t xml:space="preserve">R7.3 </w:t>
+      </w:r>
+      <w:proofErr w:type="gramStart"/>
+      <w:r>
+        <w:rPr>
+          <w:sz w:val="22"/>
+          <w:szCs w:val="22"/>
+        </w:rPr>
+        <w:t>Every</w:t>
+      </w:r>
+      <w:proofErr w:type="gramEnd"/>
+      <w:r>
+        <w:rPr>
+          <w:sz w:val="22"/>
+          <w:szCs w:val="22"/>
+        </w:rPr>
+        <w:t xml:space="preserve"> post will show how many likes it has as a </w:t>
+      </w:r>
+      <w:proofErr w:type="spellStart"/>
+      <w:r>
+        <w:rPr>
+          <w:sz w:val="22"/>
+          <w:szCs w:val="22"/>
+        </w:rPr>
+        <w:t>non negative</w:t>
+      </w:r>
+      <w:proofErr w:type="spellEnd"/>
+      <w:r>
+        <w:rPr>
+          <w:sz w:val="22"/>
+          <w:szCs w:val="22"/>
+        </w:rPr>
+        <w:t xml:space="preserve"> integer.</w:t>
+      </w:r>
+    </w:p>
+    <w:p>
+      <w:pPr>
+        <w:rPr>
+          <w:sz w:val="22"/>
+          <w:szCs w:val="22"/>
+        </w:rPr>
+      </w:pPr>
+      <w:r>
+        <w:rPr>
+          <w:sz w:val="22"/>
+          <w:szCs w:val="22"/>
+        </w:rPr>
+        <w:tab/>
+        <w:t xml:space="preserve">R7.4 </w:t>
+      </w:r>
+      <w:proofErr w:type="gramStart"/>
+      <w:r>
+        <w:rPr>
+          <w:sz w:val="22"/>
+          <w:szCs w:val="22"/>
+        </w:rPr>
+        <w:t>A</w:t>
+      </w:r>
+      <w:proofErr w:type="gramEnd"/>
+      <w:r>
+        <w:rPr>
+          <w:sz w:val="22"/>
+          <w:szCs w:val="22"/>
+        </w:rPr>
+        <w:t xml:space="preserve"> user can unlike a post after they like it. This is done by changing the like button to an unlike button. </w:t>
       </w:r>
     </w:p>
     <w:p>
@@ -1615,7 +2045,23 @@
           <w:szCs w:val="22"/>
         </w:rPr>
         <w:tab/>
-        <w:t>R8.4 A character counter will be shown next to the text box that indicates the number of characters remaining before the user meets the 200 character limit.</w:t>
+        <w:t xml:space="preserve">R8.4 </w:t>
+      </w:r>
+      <w:proofErr w:type="gramStart"/>
+      <w:r>
+        <w:rPr>
+          <w:sz w:val="22"/>
+          <w:szCs w:val="22"/>
+        </w:rPr>
+        <w:t>A</w:t>
+      </w:r>
+      <w:proofErr w:type="gramEnd"/>
+      <w:r>
+        <w:rPr>
+          <w:sz w:val="22"/>
+          <w:szCs w:val="22"/>
+        </w:rPr>
+        <w:t xml:space="preserve"> character counter will be shown next to the text box that indicates the number of characters remaining before the user meets the 200 character limit.</w:t>
       </w:r>
     </w:p>
     <w:p>
@@ -1656,108 +2102,262 @@
           <w:sz w:val="22"/>
           <w:szCs w:val="22"/>
         </w:rPr>
-        <w:t>R9: Hashtags</w:t>
-      </w:r>
-    </w:p>
-    <w:p>
-      <w:pPr>
-        <w:rPr>
-          <w:sz w:val="22"/>
-          <w:szCs w:val="22"/>
-        </w:rPr>
-      </w:pPr>
-      <w:r>
-        <w:rPr>
-          <w:sz w:val="22"/>
-          <w:szCs w:val="22"/>
-        </w:rPr>
-        <w:tab/>
-        <w:t>R9.1 Any consecutive string of characters except space after the character “#” will be considered a hashtag.</w:t>
-      </w:r>
-    </w:p>
-    <w:p>
-      <w:pPr>
-        <w:rPr>
-          <w:sz w:val="22"/>
-          <w:szCs w:val="22"/>
-        </w:rPr>
-      </w:pPr>
-      <w:r>
-        <w:rPr>
-          <w:sz w:val="22"/>
-          <w:szCs w:val="22"/>
-        </w:rPr>
-        <w:tab/>
-      </w:r>
-      <w:r>
-        <w:rPr>
-          <w:sz w:val="22"/>
-          <w:szCs w:val="22"/>
-        </w:rPr>
-        <w:tab/>
-        <w:t>Ex: #ethnic_cuisine (hashtag is “ethnic_cuisine”)</w:t>
-      </w:r>
-    </w:p>
-    <w:p>
-      <w:pPr>
-        <w:rPr>
-          <w:sz w:val="22"/>
-          <w:szCs w:val="22"/>
-        </w:rPr>
-      </w:pPr>
-      <w:r>
-        <w:rPr>
-          <w:sz w:val="22"/>
-          <w:szCs w:val="22"/>
-        </w:rPr>
-        <w:tab/>
-      </w:r>
-      <w:r>
-        <w:rPr>
-          <w:sz w:val="22"/>
-          <w:szCs w:val="22"/>
-        </w:rPr>
-        <w:tab/>
-      </w:r>
-      <w:r>
-        <w:rPr>
-          <w:sz w:val="22"/>
-          <w:szCs w:val="22"/>
-        </w:rPr>
-        <w:tab/>
-        <w:t>#ethnic cuisine (hastag is “ethnic”)</w:t>
-      </w:r>
-    </w:p>
-    <w:p>
-      <w:pPr>
-        <w:rPr>
-          <w:sz w:val="22"/>
-          <w:szCs w:val="22"/>
-        </w:rPr>
-      </w:pPr>
-      <w:r>
-        <w:rPr>
-          <w:sz w:val="22"/>
-          <w:szCs w:val="22"/>
-        </w:rPr>
-        <w:tab/>
-        <w:t>R9.2 There can be multiple hashtags per post.</w:t>
-      </w:r>
-    </w:p>
-    <w:p>
-      <w:pPr>
-        <w:rPr>
-          <w:sz w:val="22"/>
-          <w:szCs w:val="22"/>
-        </w:rPr>
-      </w:pPr>
-      <w:r>
-        <w:rPr>
-          <w:sz w:val="22"/>
-          <w:szCs w:val="22"/>
-        </w:rPr>
-        <w:tab/>
-        <w:t>R9.3 When displaying posts, the hashtag will be shown in bold.</w:t>
+        <w:t xml:space="preserve">R9: </w:t>
+      </w:r>
+      <w:proofErr w:type="spellStart"/>
+      <w:r>
+        <w:rPr>
+          <w:b/>
+          <w:sz w:val="22"/>
+          <w:szCs w:val="22"/>
+        </w:rPr>
+        <w:t>Hashtags</w:t>
+      </w:r>
+      <w:proofErr w:type="spellEnd"/>
+    </w:p>
+    <w:p>
+      <w:pPr>
+        <w:rPr>
+          <w:sz w:val="22"/>
+          <w:szCs w:val="22"/>
+        </w:rPr>
+      </w:pPr>
+      <w:r>
+        <w:rPr>
+          <w:sz w:val="22"/>
+          <w:szCs w:val="22"/>
+        </w:rPr>
+        <w:tab/>
+        <w:t xml:space="preserve">R9.1 </w:t>
+      </w:r>
+      <w:proofErr w:type="gramStart"/>
+      <w:r>
+        <w:rPr>
+          <w:sz w:val="22"/>
+          <w:szCs w:val="22"/>
+        </w:rPr>
+        <w:t>Any</w:t>
+      </w:r>
+      <w:proofErr w:type="gramEnd"/>
+      <w:r>
+        <w:rPr>
+          <w:sz w:val="22"/>
+          <w:szCs w:val="22"/>
+        </w:rPr>
+        <w:t xml:space="preserve"> consecutive string of characters except space after the character “#” will be considered a </w:t>
+      </w:r>
+      <w:proofErr w:type="spellStart"/>
+      <w:r>
+        <w:rPr>
+          <w:sz w:val="22"/>
+          <w:szCs w:val="22"/>
+        </w:rPr>
+        <w:t>hashtag</w:t>
+      </w:r>
+      <w:proofErr w:type="spellEnd"/>
+      <w:r>
+        <w:rPr>
+          <w:sz w:val="22"/>
+          <w:szCs w:val="22"/>
+        </w:rPr>
+        <w:t>.</w:t>
+      </w:r>
+    </w:p>
+    <w:p>
+      <w:pPr>
+        <w:rPr>
+          <w:sz w:val="22"/>
+          <w:szCs w:val="22"/>
+        </w:rPr>
+      </w:pPr>
+      <w:r>
+        <w:rPr>
+          <w:sz w:val="22"/>
+          <w:szCs w:val="22"/>
+        </w:rPr>
+        <w:tab/>
+      </w:r>
+      <w:r>
+        <w:rPr>
+          <w:sz w:val="22"/>
+          <w:szCs w:val="22"/>
+        </w:rPr>
+        <w:tab/>
+        <w:t>Ex: #</w:t>
+      </w:r>
+      <w:proofErr w:type="spellStart"/>
+      <w:r>
+        <w:rPr>
+          <w:sz w:val="22"/>
+          <w:szCs w:val="22"/>
+        </w:rPr>
+        <w:t>ethnic_cuisine</w:t>
+      </w:r>
+      <w:proofErr w:type="spellEnd"/>
+      <w:r>
+        <w:rPr>
+          <w:sz w:val="22"/>
+          <w:szCs w:val="22"/>
+        </w:rPr>
+        <w:t xml:space="preserve"> (</w:t>
+      </w:r>
+      <w:proofErr w:type="spellStart"/>
+      <w:r>
+        <w:rPr>
+          <w:sz w:val="22"/>
+          <w:szCs w:val="22"/>
+        </w:rPr>
+        <w:t>hashtag</w:t>
+      </w:r>
+      <w:proofErr w:type="spellEnd"/>
+      <w:r>
+        <w:rPr>
+          <w:sz w:val="22"/>
+          <w:szCs w:val="22"/>
+        </w:rPr>
+        <w:t xml:space="preserve"> is “</w:t>
+      </w:r>
+      <w:proofErr w:type="spellStart"/>
+      <w:r>
+        <w:rPr>
+          <w:sz w:val="22"/>
+          <w:szCs w:val="22"/>
+        </w:rPr>
+        <w:t>ethnic_cuisine</w:t>
+      </w:r>
+      <w:proofErr w:type="spellEnd"/>
+      <w:r>
+        <w:rPr>
+          <w:sz w:val="22"/>
+          <w:szCs w:val="22"/>
+        </w:rPr>
+        <w:t>”)</w:t>
+      </w:r>
+    </w:p>
+    <w:p>
+      <w:pPr>
+        <w:rPr>
+          <w:sz w:val="22"/>
+          <w:szCs w:val="22"/>
+        </w:rPr>
+      </w:pPr>
+      <w:r>
+        <w:rPr>
+          <w:sz w:val="22"/>
+          <w:szCs w:val="22"/>
+        </w:rPr>
+        <w:tab/>
+      </w:r>
+      <w:r>
+        <w:rPr>
+          <w:sz w:val="22"/>
+          <w:szCs w:val="22"/>
+        </w:rPr>
+        <w:tab/>
+      </w:r>
+      <w:r>
+        <w:rPr>
+          <w:sz w:val="22"/>
+          <w:szCs w:val="22"/>
+        </w:rPr>
+        <w:tab/>
+        <w:t>#ethnic cuisine (</w:t>
+      </w:r>
+      <w:proofErr w:type="spellStart"/>
+      <w:r>
+        <w:rPr>
+          <w:sz w:val="22"/>
+          <w:szCs w:val="22"/>
+        </w:rPr>
+        <w:t>hastag</w:t>
+      </w:r>
+      <w:proofErr w:type="spellEnd"/>
+      <w:r>
+        <w:rPr>
+          <w:sz w:val="22"/>
+          <w:szCs w:val="22"/>
+        </w:rPr>
+        <w:t xml:space="preserve"> is “ethnic”)</w:t>
+      </w:r>
+    </w:p>
+    <w:p>
+      <w:pPr>
+        <w:rPr>
+          <w:sz w:val="22"/>
+          <w:szCs w:val="22"/>
+        </w:rPr>
+      </w:pPr>
+      <w:r>
+        <w:rPr>
+          <w:sz w:val="22"/>
+          <w:szCs w:val="22"/>
+        </w:rPr>
+        <w:tab/>
+        <w:t xml:space="preserve">R9.2 There can be multiple </w:t>
+      </w:r>
+      <w:proofErr w:type="spellStart"/>
+      <w:r>
+        <w:rPr>
+          <w:sz w:val="22"/>
+          <w:szCs w:val="22"/>
+        </w:rPr>
+        <w:t>hashtags</w:t>
+      </w:r>
+      <w:proofErr w:type="spellEnd"/>
+      <w:r>
+        <w:rPr>
+          <w:sz w:val="22"/>
+          <w:szCs w:val="22"/>
+        </w:rPr>
+        <w:t xml:space="preserve"> per post.</w:t>
+      </w:r>
+    </w:p>
+    <w:p>
+      <w:pPr>
+        <w:rPr>
+          <w:sz w:val="22"/>
+          <w:szCs w:val="22"/>
+        </w:rPr>
+      </w:pPr>
+      <w:r>
+        <w:rPr>
+          <w:sz w:val="22"/>
+          <w:szCs w:val="22"/>
+        </w:rPr>
+        <w:tab/>
+        <w:t xml:space="preserve">R9.3 </w:t>
+      </w:r>
+      <w:proofErr w:type="gramStart"/>
+      <w:r>
+        <w:rPr>
+          <w:sz w:val="22"/>
+          <w:szCs w:val="22"/>
+        </w:rPr>
+        <w:t>When</w:t>
+      </w:r>
+      <w:proofErr w:type="gramEnd"/>
+      <w:r>
+        <w:rPr>
+          <w:sz w:val="22"/>
+          <w:szCs w:val="22"/>
+        </w:rPr>
+        <w:t xml:space="preserve"> displaying posts, the </w:t>
+      </w:r>
+      <w:proofErr w:type="spellStart"/>
+      <w:r>
+        <w:rPr>
+          <w:sz w:val="22"/>
+          <w:szCs w:val="22"/>
+        </w:rPr>
+        <w:t>hashtag</w:t>
+      </w:r>
+      <w:proofErr w:type="spellEnd"/>
+      <w:r>
+        <w:rPr>
+          <w:sz w:val="22"/>
+          <w:szCs w:val="22"/>
+        </w:rPr>
+        <w:t xml:space="preserve"> will be shown in bold.</w:t>
       </w:r>
     </w:p>
     <w:p>
@@ -1798,23 +2398,87 @@
           <w:szCs w:val="22"/>
         </w:rPr>
         <w:tab/>
-        <w:t>R10.1 A block is the action of having another user unfollow you.</w:t>
-      </w:r>
-    </w:p>
-    <w:p>
-      <w:pPr>
-        <w:rPr>
-          <w:sz w:val="22"/>
-          <w:szCs w:val="22"/>
-        </w:rPr>
-      </w:pPr>
-      <w:r>
-        <w:rPr>
-          <w:sz w:val="22"/>
-          <w:szCs w:val="22"/>
-        </w:rPr>
-        <w:tab/>
-        <w:t>R10.2 A block is a one time action; the user can refollow you again.</w:t>
+        <w:t xml:space="preserve">R10.1 </w:t>
+      </w:r>
+      <w:proofErr w:type="gramStart"/>
+      <w:r>
+        <w:rPr>
+          <w:sz w:val="22"/>
+          <w:szCs w:val="22"/>
+        </w:rPr>
+        <w:t>A</w:t>
+      </w:r>
+      <w:proofErr w:type="gramEnd"/>
+      <w:r>
+        <w:rPr>
+          <w:sz w:val="22"/>
+          <w:szCs w:val="22"/>
+        </w:rPr>
+        <w:t xml:space="preserve"> block is the action of having another user </w:t>
+      </w:r>
+      <w:proofErr w:type="spellStart"/>
+      <w:r>
+        <w:rPr>
+          <w:sz w:val="22"/>
+          <w:szCs w:val="22"/>
+        </w:rPr>
+        <w:t>unfollow</w:t>
+      </w:r>
+      <w:proofErr w:type="spellEnd"/>
+      <w:r>
+        <w:rPr>
+          <w:sz w:val="22"/>
+          <w:szCs w:val="22"/>
+        </w:rPr>
+        <w:t xml:space="preserve"> you.</w:t>
+      </w:r>
+    </w:p>
+    <w:p>
+      <w:pPr>
+        <w:rPr>
+          <w:sz w:val="22"/>
+          <w:szCs w:val="22"/>
+        </w:rPr>
+      </w:pPr>
+      <w:r>
+        <w:rPr>
+          <w:sz w:val="22"/>
+          <w:szCs w:val="22"/>
+        </w:rPr>
+        <w:tab/>
+        <w:t xml:space="preserve">R10.2 A block is a </w:t>
+      </w:r>
+      <w:proofErr w:type="spellStart"/>
+      <w:r>
+        <w:rPr>
+          <w:sz w:val="22"/>
+          <w:szCs w:val="22"/>
+        </w:rPr>
+        <w:t>one time</w:t>
+      </w:r>
+      <w:proofErr w:type="spellEnd"/>
+      <w:r>
+        <w:rPr>
+          <w:sz w:val="22"/>
+          <w:szCs w:val="22"/>
+        </w:rPr>
+        <w:t xml:space="preserve"> action; the user can </w:t>
+      </w:r>
+      <w:proofErr w:type="spellStart"/>
+      <w:r>
+        <w:rPr>
+          <w:sz w:val="22"/>
+          <w:szCs w:val="22"/>
+        </w:rPr>
+        <w:t>refollow</w:t>
+      </w:r>
+      <w:proofErr w:type="spellEnd"/>
+      <w:r>
+        <w:rPr>
+          <w:sz w:val="22"/>
+          <w:szCs w:val="22"/>
+        </w:rPr>
+        <w:t xml:space="preserve"> you again.</w:t>
       </w:r>
     </w:p>
     <w:p>
@@ -1871,7 +2535,23 @@
           <w:szCs w:val="22"/>
         </w:rPr>
         <w:tab/>
-        <w:t>R11.1 A user will be able to view their account information. This information will include their username, email address, and a list of who is following them.</w:t>
+        <w:t xml:space="preserve">R11.1 </w:t>
+      </w:r>
+      <w:proofErr w:type="gramStart"/>
+      <w:r>
+        <w:rPr>
+          <w:sz w:val="22"/>
+          <w:szCs w:val="22"/>
+        </w:rPr>
+        <w:t>A</w:t>
+      </w:r>
+      <w:proofErr w:type="gramEnd"/>
+      <w:r>
+        <w:rPr>
+          <w:sz w:val="22"/>
+          <w:szCs w:val="22"/>
+        </w:rPr>
+        <w:t xml:space="preserve"> user will be able to view their account information. This information will include their username, email address, and a list of who is following them.</w:t>
       </w:r>
     </w:p>
     <w:p>
@@ -1928,7 +2608,23 @@
           <w:szCs w:val="22"/>
         </w:rPr>
         <w:tab/>
-        <w:t>R12.2 All replies will show up in most recent order below the original post.</w:t>
+        <w:t xml:space="preserve">R12.2 </w:t>
+      </w:r>
+      <w:proofErr w:type="gramStart"/>
+      <w:r>
+        <w:rPr>
+          <w:sz w:val="22"/>
+          <w:szCs w:val="22"/>
+        </w:rPr>
+        <w:t>All</w:t>
+      </w:r>
+      <w:proofErr w:type="gramEnd"/>
+      <w:r>
+        <w:rPr>
+          <w:sz w:val="22"/>
+          <w:szCs w:val="22"/>
+        </w:rPr>
+        <w:t xml:space="preserve"> replies will show up in most recent order below the original post.</w:t>
       </w:r>
     </w:p>
     <w:p>
@@ -2479,6 +3175,7 @@
           <w:sz w:val="20"/>
         </w:rPr>
       </w:pPr>
+      <w:proofErr w:type="spellStart"/>
       <w:r>
         <w:rPr>
           <w:rFonts w:ascii="Times New Roman" w:hAnsi="Times New Roman"/>
@@ -2487,6 +3184,7 @@
         </w:rPr>
         <w:t>Hashtag</w:t>
       </w:r>
+      <w:proofErr w:type="spellEnd"/>
       <w:r>
         <w:rPr>
           <w:rFonts w:ascii="Times New Roman" w:hAnsi="Times New Roman"/>
@@ -2699,8 +3397,17 @@
           <w:rFonts w:ascii="Times New Roman" w:hAnsi="Times New Roman"/>
           <w:sz w:val="20"/>
         </w:rPr>
-        <w:t>A function a user can perform on another user or hashtag</w:t>
-      </w:r>
+        <w:t xml:space="preserve">A function a user can perform on another user or </w:t>
+      </w:r>
+      <w:proofErr w:type="spellStart"/>
+      <w:r>
+        <w:rPr>
+          <w:rFonts w:ascii="Times New Roman" w:hAnsi="Times New Roman"/>
+          <w:sz w:val="20"/>
+        </w:rPr>
+        <w:t>hashtag</w:t>
+      </w:r>
+      <w:proofErr w:type="spellEnd"/>
       <w:r>
         <w:rPr>
           <w:rFonts w:ascii="Times New Roman" w:hAnsi="Times New Roman"/>
@@ -2870,6 +3577,7 @@
         </w:rPr>
         <w:t xml:space="preserve">- </w:t>
       </w:r>
+      <w:proofErr w:type="gramStart"/>
       <w:r>
         <w:rPr>
           <w:rFonts w:ascii="Times New Roman" w:hAnsi="Times New Roman"/>
@@ -2882,7 +3590,15 @@
           <w:rFonts w:ascii="Times New Roman" w:hAnsi="Times New Roman"/>
           <w:sz w:val="20"/>
         </w:rPr>
-        <w:t xml:space="preserve"> link from a hypertext file or document to another location or file, typically activated by clicking on a highlighted word or image on the screen</w:t>
+        <w:t xml:space="preserve"> link from a hypertext file</w:t>
+      </w:r>
+      <w:proofErr w:type="gramEnd"/>
+      <w:r>
+        <w:rPr>
+          <w:rFonts w:ascii="Times New Roman" w:hAnsi="Times New Roman"/>
+          <w:sz w:val="20"/>
+        </w:rPr>
+        <w:t xml:space="preserve"> or document to another location or file, typically activated by clicking on a highlighted word or image on the screen</w:t>
       </w:r>
       <w:r>
         <w:rPr>
@@ -3074,15 +3790,32 @@
           <w:sz w:val="20"/>
         </w:rPr>
         <w:tab/>
+      </w:r>
+      <w:proofErr w:type="spellStart"/>
+      <w:r>
+        <w:rPr>
+          <w:rFonts w:ascii="Times New Roman" w:hAnsi="Times New Roman"/>
+          <w:sz w:val="20"/>
+        </w:rPr>
         <w:t>Javascript</w:t>
       </w:r>
-      <w:r>
-        <w:rPr>
-          <w:rFonts w:ascii="Times New Roman" w:hAnsi="Times New Roman"/>
-          <w:sz w:val="20"/>
-        </w:rPr>
-        <w:t>/jQuery</w:t>
-      </w:r>
+      <w:proofErr w:type="spellEnd"/>
+      <w:r>
+        <w:rPr>
+          <w:rFonts w:ascii="Times New Roman" w:hAnsi="Times New Roman"/>
+          <w:sz w:val="20"/>
+        </w:rPr>
+        <w:t>/</w:t>
+      </w:r>
+      <w:proofErr w:type="spellStart"/>
+      <w:r>
+        <w:rPr>
+          <w:rFonts w:ascii="Times New Roman" w:hAnsi="Times New Roman"/>
+          <w:sz w:val="20"/>
+        </w:rPr>
+        <w:t>jQuery</w:t>
+      </w:r>
+      <w:proofErr w:type="spellEnd"/>
       <w:r>
         <w:rPr>
           <w:rFonts w:ascii="Times New Roman" w:hAnsi="Times New Roman"/>
@@ -3119,12 +3852,23 @@
         </w:rPr>
         <w:tab/>
       </w:r>
-      <w:r>
-        <w:rPr>
-          <w:rFonts w:ascii="Times New Roman" w:hAnsi="Times New Roman"/>
-          <w:sz w:val="20"/>
-        </w:rPr>
-        <w:t xml:space="preserve">mySQL: create tables based around what is being </w:t>
+      <w:proofErr w:type="spellStart"/>
+      <w:proofErr w:type="gramStart"/>
+      <w:r>
+        <w:rPr>
+          <w:rFonts w:ascii="Times New Roman" w:hAnsi="Times New Roman"/>
+          <w:sz w:val="20"/>
+        </w:rPr>
+        <w:t>mySQL</w:t>
+      </w:r>
+      <w:proofErr w:type="spellEnd"/>
+      <w:proofErr w:type="gramEnd"/>
+      <w:r>
+        <w:rPr>
+          <w:rFonts w:ascii="Times New Roman" w:hAnsi="Times New Roman"/>
+          <w:sz w:val="20"/>
+        </w:rPr>
+        <w:t xml:space="preserve">: create tables based around what is being </w:t>
       </w:r>
       <w:r>
         <w:rPr>
@@ -3240,7 +3984,38 @@
           <w:sz w:val="20"/>
         </w:rPr>
         <w:tab/>
-        <w:t>Javascript/Jquery:</w:t>
+      </w:r>
+      <w:proofErr w:type="spellStart"/>
+      <w:r>
+        <w:rPr>
+          <w:rFonts w:ascii="Times New Roman" w:hAnsi="Times New Roman"/>
+          <w:sz w:val="20"/>
+        </w:rPr>
+        <w:t>Javascript</w:t>
+      </w:r>
+      <w:proofErr w:type="spellEnd"/>
+      <w:r>
+        <w:rPr>
+          <w:rFonts w:ascii="Times New Roman" w:hAnsi="Times New Roman"/>
+          <w:sz w:val="20"/>
+        </w:rPr>
+        <w:t>/</w:t>
+      </w:r>
+      <w:proofErr w:type="spellStart"/>
+      <w:r>
+        <w:rPr>
+          <w:rFonts w:ascii="Times New Roman" w:hAnsi="Times New Roman"/>
+          <w:sz w:val="20"/>
+        </w:rPr>
+        <w:t>Jquery</w:t>
+      </w:r>
+      <w:proofErr w:type="spellEnd"/>
+      <w:r>
+        <w:rPr>
+          <w:rFonts w:ascii="Times New Roman" w:hAnsi="Times New Roman"/>
+          <w:sz w:val="20"/>
+        </w:rPr>
+        <w:t>:</w:t>
       </w:r>
       <w:r>
         <w:rPr>
@@ -3254,23 +4029,56 @@
           <w:rFonts w:ascii="Times New Roman" w:hAnsi="Times New Roman"/>
           <w:sz w:val="20"/>
         </w:rPr>
-        <w:t>begin linking relevant HTML pages together with javascript.</w:t>
-      </w:r>
-    </w:p>
-    <w:p>
-      <w:pPr>
-        <w:rPr>
-          <w:rFonts w:ascii="Times New Roman" w:hAnsi="Times New Roman"/>
-          <w:sz w:val="20"/>
-        </w:rPr>
-      </w:pPr>
-      <w:r>
-        <w:rPr>
-          <w:rFonts w:ascii="Times New Roman" w:hAnsi="Times New Roman"/>
-          <w:sz w:val="20"/>
-        </w:rPr>
-        <w:tab/>
-        <w:t>mySQL:</w:t>
+        <w:t xml:space="preserve">begin linking relevant HTML pages together with </w:t>
+      </w:r>
+      <w:proofErr w:type="spellStart"/>
+      <w:r>
+        <w:rPr>
+          <w:rFonts w:ascii="Times New Roman" w:hAnsi="Times New Roman"/>
+          <w:sz w:val="20"/>
+        </w:rPr>
+        <w:t>javascript</w:t>
+      </w:r>
+      <w:proofErr w:type="spellEnd"/>
+      <w:r>
+        <w:rPr>
+          <w:rFonts w:ascii="Times New Roman" w:hAnsi="Times New Roman"/>
+          <w:sz w:val="20"/>
+        </w:rPr>
+        <w:t>.</w:t>
+      </w:r>
+    </w:p>
+    <w:p>
+      <w:pPr>
+        <w:rPr>
+          <w:rFonts w:ascii="Times New Roman" w:hAnsi="Times New Roman"/>
+          <w:sz w:val="20"/>
+        </w:rPr>
+      </w:pPr>
+      <w:r>
+        <w:rPr>
+          <w:rFonts w:ascii="Times New Roman" w:hAnsi="Times New Roman"/>
+          <w:sz w:val="20"/>
+        </w:rPr>
+        <w:tab/>
+      </w:r>
+      <w:proofErr w:type="spellStart"/>
+      <w:proofErr w:type="gramStart"/>
+      <w:r>
+        <w:rPr>
+          <w:rFonts w:ascii="Times New Roman" w:hAnsi="Times New Roman"/>
+          <w:sz w:val="20"/>
+        </w:rPr>
+        <w:t>mySQL</w:t>
+      </w:r>
+      <w:proofErr w:type="spellEnd"/>
+      <w:proofErr w:type="gramEnd"/>
+      <w:r>
+        <w:rPr>
+          <w:rFonts w:ascii="Times New Roman" w:hAnsi="Times New Roman"/>
+          <w:sz w:val="20"/>
+        </w:rPr>
+        <w:t>:</w:t>
       </w:r>
       <w:r>
         <w:rPr>
@@ -3393,30 +4201,94 @@
           <w:sz w:val="20"/>
         </w:rPr>
         <w:tab/>
-        <w:t>Javascript/Jquery:</w:t>
-      </w:r>
-      <w:r>
-        <w:rPr>
-          <w:rFonts w:ascii="Times New Roman" w:hAnsi="Times New Roman"/>
-          <w:sz w:val="20"/>
-        </w:rPr>
-        <w:t xml:space="preserve"> continue linking relevant HTML pages together with javascript.</w:t>
-      </w:r>
-    </w:p>
-    <w:p>
-      <w:pPr>
-        <w:rPr>
-          <w:rFonts w:ascii="Times New Roman" w:hAnsi="Times New Roman"/>
-          <w:sz w:val="20"/>
-        </w:rPr>
-      </w:pPr>
-      <w:r>
-        <w:rPr>
-          <w:rFonts w:ascii="Times New Roman" w:hAnsi="Times New Roman"/>
-          <w:sz w:val="20"/>
-        </w:rPr>
-        <w:tab/>
-        <w:t>mySQL:</w:t>
+      </w:r>
+      <w:proofErr w:type="spellStart"/>
+      <w:r>
+        <w:rPr>
+          <w:rFonts w:ascii="Times New Roman" w:hAnsi="Times New Roman"/>
+          <w:sz w:val="20"/>
+        </w:rPr>
+        <w:t>Javascript</w:t>
+      </w:r>
+      <w:proofErr w:type="spellEnd"/>
+      <w:r>
+        <w:rPr>
+          <w:rFonts w:ascii="Times New Roman" w:hAnsi="Times New Roman"/>
+          <w:sz w:val="20"/>
+        </w:rPr>
+        <w:t>/</w:t>
+      </w:r>
+      <w:proofErr w:type="spellStart"/>
+      <w:r>
+        <w:rPr>
+          <w:rFonts w:ascii="Times New Roman" w:hAnsi="Times New Roman"/>
+          <w:sz w:val="20"/>
+        </w:rPr>
+        <w:t>Jquery</w:t>
+      </w:r>
+      <w:proofErr w:type="spellEnd"/>
+      <w:r>
+        <w:rPr>
+          <w:rFonts w:ascii="Times New Roman" w:hAnsi="Times New Roman"/>
+          <w:sz w:val="20"/>
+        </w:rPr>
+        <w:t>:</w:t>
+      </w:r>
+      <w:r>
+        <w:rPr>
+          <w:rFonts w:ascii="Times New Roman" w:hAnsi="Times New Roman"/>
+          <w:sz w:val="20"/>
+        </w:rPr>
+        <w:t xml:space="preserve"> continue linking relevant HTML pages together with </w:t>
+      </w:r>
+      <w:proofErr w:type="spellStart"/>
+      <w:r>
+        <w:rPr>
+          <w:rFonts w:ascii="Times New Roman" w:hAnsi="Times New Roman"/>
+          <w:sz w:val="20"/>
+        </w:rPr>
+        <w:t>javascript</w:t>
+      </w:r>
+      <w:proofErr w:type="spellEnd"/>
+      <w:r>
+        <w:rPr>
+          <w:rFonts w:ascii="Times New Roman" w:hAnsi="Times New Roman"/>
+          <w:sz w:val="20"/>
+        </w:rPr>
+        <w:t>.</w:t>
+      </w:r>
+    </w:p>
+    <w:p>
+      <w:pPr>
+        <w:rPr>
+          <w:rFonts w:ascii="Times New Roman" w:hAnsi="Times New Roman"/>
+          <w:sz w:val="20"/>
+        </w:rPr>
+      </w:pPr>
+      <w:r>
+        <w:rPr>
+          <w:rFonts w:ascii="Times New Roman" w:hAnsi="Times New Roman"/>
+          <w:sz w:val="20"/>
+        </w:rPr>
+        <w:tab/>
+      </w:r>
+      <w:proofErr w:type="spellStart"/>
+      <w:proofErr w:type="gramStart"/>
+      <w:r>
+        <w:rPr>
+          <w:rFonts w:ascii="Times New Roman" w:hAnsi="Times New Roman"/>
+          <w:sz w:val="20"/>
+        </w:rPr>
+        <w:t>mySQL</w:t>
+      </w:r>
+      <w:proofErr w:type="spellEnd"/>
+      <w:proofErr w:type="gramEnd"/>
+      <w:r>
+        <w:rPr>
+          <w:rFonts w:ascii="Times New Roman" w:hAnsi="Times New Roman"/>
+          <w:sz w:val="20"/>
+        </w:rPr>
+        <w:t>:</w:t>
       </w:r>
       <w:r>
         <w:rPr>
@@ -3437,7 +4309,23 @@
           <w:rFonts w:ascii="Times New Roman" w:hAnsi="Times New Roman"/>
           <w:sz w:val="20"/>
         </w:rPr>
-        <w:t>ing majority of mySQL tables and relations.</w:t>
+        <w:t xml:space="preserve">ing majority of </w:t>
+      </w:r>
+      <w:proofErr w:type="spellStart"/>
+      <w:r>
+        <w:rPr>
+          <w:rFonts w:ascii="Times New Roman" w:hAnsi="Times New Roman"/>
+          <w:sz w:val="20"/>
+        </w:rPr>
+        <w:t>mySQL</w:t>
+      </w:r>
+      <w:proofErr w:type="spellEnd"/>
+      <w:r>
+        <w:rPr>
+          <w:rFonts w:ascii="Times New Roman" w:hAnsi="Times New Roman"/>
+          <w:sz w:val="20"/>
+        </w:rPr>
+        <w:t xml:space="preserve"> tables and relations.</w:t>
       </w:r>
     </w:p>
     <w:p>
@@ -3525,7 +4413,38 @@
           <w:sz w:val="20"/>
         </w:rPr>
         <w:tab/>
-        <w:t>Javascript/Jquery:</w:t>
+      </w:r>
+      <w:proofErr w:type="spellStart"/>
+      <w:r>
+        <w:rPr>
+          <w:rFonts w:ascii="Times New Roman" w:hAnsi="Times New Roman"/>
+          <w:sz w:val="20"/>
+        </w:rPr>
+        <w:t>Javascript</w:t>
+      </w:r>
+      <w:proofErr w:type="spellEnd"/>
+      <w:r>
+        <w:rPr>
+          <w:rFonts w:ascii="Times New Roman" w:hAnsi="Times New Roman"/>
+          <w:sz w:val="20"/>
+        </w:rPr>
+        <w:t>/</w:t>
+      </w:r>
+      <w:proofErr w:type="spellStart"/>
+      <w:r>
+        <w:rPr>
+          <w:rFonts w:ascii="Times New Roman" w:hAnsi="Times New Roman"/>
+          <w:sz w:val="20"/>
+        </w:rPr>
+        <w:t>Jquery</w:t>
+      </w:r>
+      <w:proofErr w:type="spellEnd"/>
+      <w:r>
+        <w:rPr>
+          <w:rFonts w:ascii="Times New Roman" w:hAnsi="Times New Roman"/>
+          <w:sz w:val="20"/>
+        </w:rPr>
+        <w:t>:</w:t>
       </w:r>
       <w:r>
         <w:rPr>
@@ -3546,7 +4465,39 @@
           <w:rFonts w:ascii="Times New Roman" w:hAnsi="Times New Roman"/>
           <w:sz w:val="20"/>
         </w:rPr>
-        <w:t xml:space="preserve"> to envoke appropriate php code from the buttons in html</w:t>
+        <w:t xml:space="preserve"> to </w:t>
+      </w:r>
+      <w:proofErr w:type="spellStart"/>
+      <w:r>
+        <w:rPr>
+          <w:rFonts w:ascii="Times New Roman" w:hAnsi="Times New Roman"/>
+          <w:sz w:val="20"/>
+        </w:rPr>
+        <w:t>envoke</w:t>
+      </w:r>
+      <w:proofErr w:type="spellEnd"/>
+      <w:r>
+        <w:rPr>
+          <w:rFonts w:ascii="Times New Roman" w:hAnsi="Times New Roman"/>
+          <w:sz w:val="20"/>
+        </w:rPr>
+        <w:t xml:space="preserve"> appropriate </w:t>
+      </w:r>
+      <w:proofErr w:type="spellStart"/>
+      <w:r>
+        <w:rPr>
+          <w:rFonts w:ascii="Times New Roman" w:hAnsi="Times New Roman"/>
+          <w:sz w:val="20"/>
+        </w:rPr>
+        <w:t>php</w:t>
+      </w:r>
+      <w:proofErr w:type="spellEnd"/>
+      <w:r>
+        <w:rPr>
+          <w:rFonts w:ascii="Times New Roman" w:hAnsi="Times New Roman"/>
+          <w:sz w:val="20"/>
+        </w:rPr>
+        <w:t xml:space="preserve"> code from the buttons in html</w:t>
       </w:r>
     </w:p>
     <w:p>
@@ -3627,7 +4578,38 @@
           <w:sz w:val="20"/>
         </w:rPr>
         <w:tab/>
-        <w:t>Javascript/Jquery:</w:t>
+      </w:r>
+      <w:proofErr w:type="spellStart"/>
+      <w:r>
+        <w:rPr>
+          <w:rFonts w:ascii="Times New Roman" w:hAnsi="Times New Roman"/>
+          <w:sz w:val="20"/>
+        </w:rPr>
+        <w:t>Javascript</w:t>
+      </w:r>
+      <w:proofErr w:type="spellEnd"/>
+      <w:r>
+        <w:rPr>
+          <w:rFonts w:ascii="Times New Roman" w:hAnsi="Times New Roman"/>
+          <w:sz w:val="20"/>
+        </w:rPr>
+        <w:t>/</w:t>
+      </w:r>
+      <w:proofErr w:type="spellStart"/>
+      <w:r>
+        <w:rPr>
+          <w:rFonts w:ascii="Times New Roman" w:hAnsi="Times New Roman"/>
+          <w:sz w:val="20"/>
+        </w:rPr>
+        <w:t>Jquery</w:t>
+      </w:r>
+      <w:proofErr w:type="spellEnd"/>
+      <w:r>
+        <w:rPr>
+          <w:rFonts w:ascii="Times New Roman" w:hAnsi="Times New Roman"/>
+          <w:sz w:val="20"/>
+        </w:rPr>
+        <w:t>:</w:t>
       </w:r>
       <w:r>
         <w:rPr>
@@ -3655,7 +4637,39 @@
           <w:rFonts w:ascii="Times New Roman" w:hAnsi="Times New Roman"/>
           <w:sz w:val="20"/>
         </w:rPr>
-        <w:t xml:space="preserve"> to envoke appropriate php code from the buttons in html</w:t>
+        <w:t xml:space="preserve"> to </w:t>
+      </w:r>
+      <w:proofErr w:type="spellStart"/>
+      <w:r>
+        <w:rPr>
+          <w:rFonts w:ascii="Times New Roman" w:hAnsi="Times New Roman"/>
+          <w:sz w:val="20"/>
+        </w:rPr>
+        <w:t>envoke</w:t>
+      </w:r>
+      <w:proofErr w:type="spellEnd"/>
+      <w:r>
+        <w:rPr>
+          <w:rFonts w:ascii="Times New Roman" w:hAnsi="Times New Roman"/>
+          <w:sz w:val="20"/>
+        </w:rPr>
+        <w:t xml:space="preserve"> appropriate </w:t>
+      </w:r>
+      <w:proofErr w:type="spellStart"/>
+      <w:r>
+        <w:rPr>
+          <w:rFonts w:ascii="Times New Roman" w:hAnsi="Times New Roman"/>
+          <w:sz w:val="20"/>
+        </w:rPr>
+        <w:t>php</w:t>
+      </w:r>
+      <w:proofErr w:type="spellEnd"/>
+      <w:r>
+        <w:rPr>
+          <w:rFonts w:ascii="Times New Roman" w:hAnsi="Times New Roman"/>
+          <w:sz w:val="20"/>
+        </w:rPr>
+        <w:t xml:space="preserve"> code from the buttons in html</w:t>
       </w:r>
     </w:p>
     <w:p>
@@ -3757,7 +4771,38 @@
           <w:sz w:val="20"/>
         </w:rPr>
         <w:tab/>
-        <w:t>Javascript/Jquery:</w:t>
+      </w:r>
+      <w:proofErr w:type="spellStart"/>
+      <w:r>
+        <w:rPr>
+          <w:rFonts w:ascii="Times New Roman" w:hAnsi="Times New Roman"/>
+          <w:sz w:val="20"/>
+        </w:rPr>
+        <w:t>Javascript</w:t>
+      </w:r>
+      <w:proofErr w:type="spellEnd"/>
+      <w:r>
+        <w:rPr>
+          <w:rFonts w:ascii="Times New Roman" w:hAnsi="Times New Roman"/>
+          <w:sz w:val="20"/>
+        </w:rPr>
+        <w:t>/</w:t>
+      </w:r>
+      <w:proofErr w:type="spellStart"/>
+      <w:r>
+        <w:rPr>
+          <w:rFonts w:ascii="Times New Roman" w:hAnsi="Times New Roman"/>
+          <w:sz w:val="20"/>
+        </w:rPr>
+        <w:t>Jquery</w:t>
+      </w:r>
+      <w:proofErr w:type="spellEnd"/>
+      <w:r>
+        <w:rPr>
+          <w:rFonts w:ascii="Times New Roman" w:hAnsi="Times New Roman"/>
+          <w:sz w:val="20"/>
+        </w:rPr>
+        <w:t>:</w:t>
       </w:r>
       <w:r>
         <w:rPr>
@@ -3771,7 +4816,39 @@
           <w:rFonts w:ascii="Times New Roman" w:hAnsi="Times New Roman"/>
           <w:sz w:val="20"/>
         </w:rPr>
-        <w:t xml:space="preserve"> to envoke appropriate php code</w:t>
+        <w:t xml:space="preserve"> to </w:t>
+      </w:r>
+      <w:proofErr w:type="spellStart"/>
+      <w:r>
+        <w:rPr>
+          <w:rFonts w:ascii="Times New Roman" w:hAnsi="Times New Roman"/>
+          <w:sz w:val="20"/>
+        </w:rPr>
+        <w:t>envoke</w:t>
+      </w:r>
+      <w:proofErr w:type="spellEnd"/>
+      <w:r>
+        <w:rPr>
+          <w:rFonts w:ascii="Times New Roman" w:hAnsi="Times New Roman"/>
+          <w:sz w:val="20"/>
+        </w:rPr>
+        <w:t xml:space="preserve"> appropriate </w:t>
+      </w:r>
+      <w:proofErr w:type="spellStart"/>
+      <w:r>
+        <w:rPr>
+          <w:rFonts w:ascii="Times New Roman" w:hAnsi="Times New Roman"/>
+          <w:sz w:val="20"/>
+        </w:rPr>
+        <w:t>php</w:t>
+      </w:r>
+      <w:proofErr w:type="spellEnd"/>
+      <w:r>
+        <w:rPr>
+          <w:rFonts w:ascii="Times New Roman" w:hAnsi="Times New Roman"/>
+          <w:sz w:val="20"/>
+        </w:rPr>
+        <w:t xml:space="preserve"> code</w:t>
       </w:r>
     </w:p>
     <w:p>
@@ -3875,6 +4952,8 @@
         </w:rPr>
         <w:t xml:space="preserve"> </w:t>
       </w:r>
+      <w:bookmarkStart w:id="0" w:name="_GoBack"/>
+      <w:bookmarkEnd w:id="0"/>
     </w:p>
     <w:p>
       <w:pPr>
@@ -3892,17 +4971,66 @@
           <w:sz w:val="20"/>
         </w:rPr>
       </w:pPr>
+      <w:r>
+        <w:rPr>
+          <w:rFonts w:ascii="Times New Roman" w:hAnsi="Times New Roman"/>
+          <w:noProof/>
+          <w:sz w:val="20"/>
+        </w:rPr>
+        <w:drawing>
+          <wp:inline distT="0" distB="0" distL="0" distR="0">
+            <wp:extent cx="7772400" cy="10689336"/>
+            <wp:effectExtent l="0" t="0" r="0" b="0"/>
+            <wp:docPr id="1" name="Picture 1"/>
+            <wp:cNvGraphicFramePr>
+              <a:graphicFrameLocks xmlns:a="http://schemas.openxmlformats.org/drawingml/2006/main" noChangeAspect="1"/>
+            </wp:cNvGraphicFramePr>
+            <a:graphic xmlns:a="http://schemas.openxmlformats.org/drawingml/2006/main">
+              <a:graphicData uri="http://schemas.openxmlformats.org/drawingml/2006/picture">
+                <pic:pic xmlns:pic="http://schemas.openxmlformats.org/drawingml/2006/picture">
+                  <pic:nvPicPr>
+                    <pic:cNvPr id="0" name="UIMockupCS361.jpg"/>
+                    <pic:cNvPicPr/>
+                  </pic:nvPicPr>
+                  <pic:blipFill>
+                    <a:blip r:embed="rId7">
+                      <a:extLst>
+                        <a:ext uri="{28A0092B-C50C-407E-A947-70E740481C1C}">
+                          <a14:useLocalDpi xmlns:a14="http://schemas.microsoft.com/office/drawing/2010/main" val="0"/>
+                        </a:ext>
+                      </a:extLst>
+                    </a:blip>
+                    <a:stretch>
+                      <a:fillRect/>
+                    </a:stretch>
+                  </pic:blipFill>
+                  <pic:spPr>
+                    <a:xfrm>
+                      <a:off x="0" y="0"/>
+                      <a:ext cx="7772400" cy="10689336"/>
+                    </a:xfrm>
+                    <a:prstGeom prst="rect">
+                      <a:avLst/>
+                    </a:prstGeom>
+                  </pic:spPr>
+                </pic:pic>
+              </a:graphicData>
+            </a:graphic>
+          </wp:inline>
+        </w:drawing>
+      </w:r>
     </w:p>
     <w:sectPr>
       <w:pgSz w:w="12240" w:h="15840"/>
-      <w:pgMar w:top="1440" w:right="1800" w:bottom="1440" w:left="1800" w:gutter="0"/>
+      <w:pgMar w:top="1440" w:right="1800" w:bottom="1440" w:left="1800" w:header="720" w:footer="720" w:gutter="0"/>
+      <w:cols w:space="720"/>
     </w:sectPr>
   </w:body>
 </w:document>
 </file>
 
 <file path=word/numbering.xml><?xml version="1.0" encoding="utf-8"?>
-<w:numbering xmlns:mo="http://schemas.microsoft.com/office/mac/office/2008/main" xmlns:ve="http://schemas.openxmlformats.org/markup-compatibility/2006" xmlns:mv="urn:schemas-microsoft-com:mac:vml" xmlns:o="urn:schemas-microsoft-com:office:office" xmlns:r="http://schemas.openxmlformats.org/officeDocument/2006/relationships" xmlns:m="http://schemas.openxmlformats.org/officeDocument/2006/math" xmlns:v="urn:schemas-microsoft-com:vml" xmlns:wp="http://schemas.openxmlformats.org/drawingml/2006/wordprocessingDrawing" xmlns:w10="urn:schemas-microsoft-com:office:word" xmlns:w="http://schemas.openxmlformats.org/wordprocessingml/2006/main" xmlns:wne="http://schemas.microsoft.com/office/word/2006/wordml">
+<w:numbering xmlns:wpc="http://schemas.microsoft.com/office/word/2010/wordprocessingCanvas" xmlns:mc="http://schemas.openxmlformats.org/markup-compatibility/2006" xmlns:o="urn:schemas-microsoft-com:office:office" xmlns:r="http://schemas.openxmlformats.org/officeDocument/2006/relationships" xmlns:m="http://schemas.openxmlformats.org/officeDocument/2006/math" xmlns:v="urn:schemas-microsoft-com:vml" xmlns:wp14="http://schemas.microsoft.com/office/word/2010/wordprocessingDrawing" xmlns:wp="http://schemas.openxmlformats.org/drawingml/2006/wordprocessingDrawing" xmlns:w10="urn:schemas-microsoft-com:office:word" xmlns:w="http://schemas.openxmlformats.org/wordprocessingml/2006/main" xmlns:w14="http://schemas.microsoft.com/office/word/2010/wordml" xmlns:wpg="http://schemas.microsoft.com/office/word/2010/wordprocessingGroup" xmlns:wpi="http://schemas.microsoft.com/office/word/2010/wordprocessingInk" xmlns:wne="http://schemas.microsoft.com/office/word/2006/wordml" xmlns:wps="http://schemas.microsoft.com/office/word/2010/wordprocessingShape" mc:Ignorable="w14 wp14">
   <w:abstractNum w:abstractNumId="0">
     <w:nsid w:val="007A7D40"/>
     <w:multiLevelType w:val="hybridMultilevel"/>
@@ -4646,7 +5774,7 @@
 </file>
 
 <file path=word/styles.xml><?xml version="1.0" encoding="utf-8"?>
-<w:styles xmlns:r="http://schemas.openxmlformats.org/officeDocument/2006/relationships" xmlns:w="http://schemas.openxmlformats.org/wordprocessingml/2006/main">
+<w:styles xmlns:mc="http://schemas.openxmlformats.org/markup-compatibility/2006" xmlns:r="http://schemas.openxmlformats.org/officeDocument/2006/relationships" xmlns:w="http://schemas.openxmlformats.org/wordprocessingml/2006/main" xmlns:w14="http://schemas.microsoft.com/office/word/2010/wordml" mc:Ignorable="w14">
   <w:docDefaults>
     <w:rPrDefault>
       <w:rPr>
@@ -4662,7 +5790,7 @@
       </w:pPr>
     </w:pPrDefault>
   </w:docDefaults>
-  <w:latentStyles w:defLockedState="0" w:defUIPriority="0" w:defSemiHidden="0" w:defUnhideWhenUsed="0" w:defQFormat="0" w:count="276">
+  <w:latentStyles w:defLockedState="0" w:defUIPriority="0" w:defSemiHidden="0" w:defUnhideWhenUsed="0" w:defQFormat="0" w:count="267">
     <w:lsdException w:name="Normal" w:qFormat="1"/>
     <w:lsdException w:name="Default Paragraph Font" w:uiPriority="1"/>
     <w:lsdException w:name="List Paragraph" w:uiPriority="34" w:qFormat="1"/>
@@ -4683,14 +5811,15 @@
   </w:style>
   <w:style w:type="character" w:default="1" w:styleId="DefaultParagraphFont">
     <w:name w:val="Default Paragraph Font"/>
+    <w:uiPriority w:val="1"/>
     <w:semiHidden/>
     <w:unhideWhenUsed/>
   </w:style>
   <w:style w:type="table" w:default="1" w:styleId="TableNormal">
     <w:name w:val="Normal Table"/>
+    <w:uiPriority w:val="99"/>
     <w:semiHidden/>
     <w:unhideWhenUsed/>
-    <w:qFormat/>
     <w:tblPr>
       <w:tblInd w:w="0" w:type="dxa"/>
       <w:tblCellMar>
@@ -4703,6 +5832,7 @@
   </w:style>
   <w:style w:type="numbering" w:default="1" w:styleId="NoList">
     <w:name w:val="No List"/>
+    <w:uiPriority w:val="99"/>
     <w:semiHidden/>
     <w:unhideWhenUsed/>
   </w:style>
@@ -5266,7 +6396,7 @@
 </file>
 
 <file path=customXml/itemProps1.xml><?xml version="1.0" encoding="utf-8"?>
-<ds:datastoreItem xmlns:ds="http://schemas.openxmlformats.org/officeDocument/2006/customXml" ds:itemID="{8D4C412D-2BDA-7046-B2EA-B6BC6257E8EE}">
+<ds:datastoreItem xmlns:ds="http://schemas.openxmlformats.org/officeDocument/2006/customXml" ds:itemID="{09EF51CD-F695-4F45-A3D0-61F663ACB90F}">
   <ds:schemaRefs>
     <ds:schemaRef ds:uri="http://schemas.openxmlformats.org/officeDocument/2006/bibliography"/>
   </ds:schemaRefs>

</xml_diff>